<commit_message>
changeses in project report
</commit_message>
<xml_diff>
--- a/Car Loan Project Report.docx
+++ b/Car Loan Project Report.docx
@@ -1,6 +1,6 @@
 
 <file path=word/document.xml><?xml version="1.0" encoding="utf-8"?>
-<w:document xmlns:wpc="http://schemas.microsoft.com/office/word/2010/wordprocessingCanvas" xmlns:cx="http://schemas.microsoft.com/office/drawing/2014/chartex" xmlns:cx1="http://schemas.microsoft.com/office/drawing/2015/9/8/chartex" xmlns:cx2="http://schemas.microsoft.com/office/drawing/2015/10/21/chartex" xmlns:cx3="http://schemas.microsoft.com/office/drawing/2016/5/9/chartex" xmlns:cx4="http://schemas.microsoft.com/office/drawing/2016/5/10/chartex" xmlns:cx5="http://schemas.microsoft.com/office/drawing/2016/5/11/chartex" xmlns:cx6="http://schemas.microsoft.com/office/drawing/2016/5/12/chartex" xmlns:cx7="http://schemas.microsoft.com/office/drawing/2016/5/13/chartex" xmlns:cx8="http://schemas.microsoft.com/office/drawing/2016/5/14/chartex" xmlns:mc="http://schemas.openxmlformats.org/markup-compatibility/2006" xmlns:aink="http://schemas.microsoft.com/office/drawing/2016/ink" xmlns:am3d="http://schemas.microsoft.com/office/drawing/2017/model3d" xmlns:o="urn:schemas-microsoft-com:office:office" xmlns:oel="http://schemas.microsoft.com/office/2019/extlst" xmlns:r="http://schemas.openxmlformats.org/officeDocument/2006/relationships" xmlns:m="http://schemas.openxmlformats.org/officeDocument/2006/math" xmlns:v="urn:schemas-microsoft-com:vml" xmlns:wp14="http://schemas.microsoft.com/office/word/2010/wordprocessingDrawing" xmlns:wp="http://schemas.openxmlformats.org/drawingml/2006/wordprocessingDrawing" xmlns:w10="urn:schemas-microsoft-com:office:word" xmlns:w="http://schemas.openxmlformats.org/wordprocessingml/2006/main" xmlns:w14="http://schemas.microsoft.com/office/word/2010/wordml" xmlns:w15="http://schemas.microsoft.com/office/word/2012/wordml" xmlns:w16cex="http://schemas.microsoft.com/office/word/2018/wordml/cex" xmlns:w16cid="http://schemas.microsoft.com/office/word/2016/wordml/cid" xmlns:w16="http://schemas.microsoft.com/office/word/2018/wordml" xmlns:w16sdtdh="http://schemas.microsoft.com/office/word/2020/wordml/sdtdatahash" xmlns:w16se="http://schemas.microsoft.com/office/word/2015/wordml/symex" xmlns:wpg="http://schemas.microsoft.com/office/word/2010/wordprocessingGroup" xmlns:wpi="http://schemas.microsoft.com/office/word/2010/wordprocessingInk" xmlns:wne="http://schemas.microsoft.com/office/word/2006/wordml" xmlns:wps="http://schemas.microsoft.com/office/word/2010/wordprocessingShape" mc:Ignorable="w14 w15 w16se w16cid w16 w16cex w16sdtdh wp14">
+<w:document xmlns:wpc="http://schemas.microsoft.com/office/word/2010/wordprocessingCanvas" xmlns:cx="http://schemas.microsoft.com/office/drawing/2014/chartex" xmlns:cx1="http://schemas.microsoft.com/office/drawing/2015/9/8/chartex" xmlns:cx2="http://schemas.microsoft.com/office/drawing/2015/10/21/chartex" xmlns:cx3="http://schemas.microsoft.com/office/drawing/2016/5/9/chartex" xmlns:cx4="http://schemas.microsoft.com/office/drawing/2016/5/10/chartex" xmlns:cx5="http://schemas.microsoft.com/office/drawing/2016/5/11/chartex" xmlns:cx6="http://schemas.microsoft.com/office/drawing/2016/5/12/chartex" xmlns:cx7="http://schemas.microsoft.com/office/drawing/2016/5/13/chartex" xmlns:cx8="http://schemas.microsoft.com/office/drawing/2016/5/14/chartex" xmlns:mc="http://schemas.openxmlformats.org/markup-compatibility/2006" xmlns:aink="http://schemas.microsoft.com/office/drawing/2016/ink" xmlns:am3d="http://schemas.microsoft.com/office/drawing/2017/model3d" xmlns:o="urn:schemas-microsoft-com:office:office" xmlns:oel="http://schemas.microsoft.com/office/2019/extlst" xmlns:r="http://schemas.openxmlformats.org/officeDocument/2006/relationships" xmlns:m="http://schemas.openxmlformats.org/officeDocument/2006/math" xmlns:v="urn:schemas-microsoft-com:vml" xmlns:wp14="http://schemas.microsoft.com/office/word/2010/wordprocessingDrawing" xmlns:wp="http://schemas.openxmlformats.org/drawingml/2006/wordprocessingDrawing" xmlns:w10="urn:schemas-microsoft-com:office:word" xmlns:w="http://schemas.openxmlformats.org/wordprocessingml/2006/main" xmlns:w14="http://schemas.microsoft.com/office/word/2010/wordml" xmlns:w15="http://schemas.microsoft.com/office/word/2012/wordml" xmlns:w16cex="http://schemas.microsoft.com/office/word/2018/wordml/cex" xmlns:w16cid="http://schemas.microsoft.com/office/word/2016/wordml/cid" xmlns:w16="http://schemas.microsoft.com/office/word/2018/wordml" xmlns:w16du="http://schemas.microsoft.com/office/word/2023/wordml/word16du" xmlns:w16sdtdh="http://schemas.microsoft.com/office/word/2020/wordml/sdtdatahash" xmlns:w16se="http://schemas.microsoft.com/office/word/2015/wordml/symex" xmlns:wpg="http://schemas.microsoft.com/office/word/2010/wordprocessingGroup" xmlns:wpi="http://schemas.microsoft.com/office/word/2010/wordprocessingInk" xmlns:wne="http://schemas.microsoft.com/office/word/2006/wordml" xmlns:wps="http://schemas.microsoft.com/office/word/2010/wordprocessingShape" mc:Ignorable="w14 w15 w16se w16cid w16 w16cex w16sdtdh wp14">
   <w:background w:color="DBE5F1" w:themeColor="accent1" w:themeTint="33"/>
   <w:body>
     <w:p>
@@ -199,6 +199,12 @@
         </w:rPr>
         <w:t xml:space="preserve"> :</w:t>
       </w:r>
+      <w:r>
+        <w:rPr>
+          <w:u w:val="thick"/>
+        </w:rPr>
+        <w:t>////</w:t>
+      </w:r>
     </w:p>
     <w:p>
       <w:pPr>
@@ -280,28 +286,12 @@
           <w:sz w:val="28"/>
         </w:rPr>
       </w:pPr>
-      <w:proofErr w:type="spellStart"/>
-      <w:r>
-        <w:rPr>
-          <w:sz w:val="28"/>
-        </w:rPr>
-        <w:t>Praful</w:t>
-      </w:r>
-      <w:proofErr w:type="spellEnd"/>
-      <w:r>
-        <w:rPr>
-          <w:sz w:val="28"/>
-        </w:rPr>
-        <w:t xml:space="preserve"> </w:t>
-      </w:r>
-      <w:proofErr w:type="spellStart"/>
-      <w:r>
-        <w:rPr>
-          <w:sz w:val="28"/>
-        </w:rPr>
-        <w:t>Sawake</w:t>
-      </w:r>
-      <w:proofErr w:type="spellEnd"/>
+      <w:r>
+        <w:rPr>
+          <w:sz w:val="28"/>
+        </w:rPr>
+        <w:t>Praful Sawake</w:t>
+      </w:r>
     </w:p>
     <w:p>
       <w:pPr>
@@ -320,28 +310,12 @@
           <w:sz w:val="28"/>
         </w:rPr>
       </w:pPr>
-      <w:proofErr w:type="spellStart"/>
-      <w:r>
-        <w:rPr>
-          <w:sz w:val="28"/>
-        </w:rPr>
-        <w:t>Akash</w:t>
-      </w:r>
-      <w:proofErr w:type="spellEnd"/>
-      <w:r>
-        <w:rPr>
-          <w:sz w:val="28"/>
-        </w:rPr>
-        <w:t xml:space="preserve"> </w:t>
-      </w:r>
-      <w:proofErr w:type="spellStart"/>
-      <w:r>
-        <w:rPr>
-          <w:sz w:val="28"/>
-        </w:rPr>
-        <w:t>sonwane</w:t>
-      </w:r>
-      <w:proofErr w:type="spellEnd"/>
+      <w:r>
+        <w:rPr>
+          <w:sz w:val="28"/>
+        </w:rPr>
+        <w:t>Akash sonwane</w:t>
+      </w:r>
     </w:p>
     <w:p>
       <w:pPr>
@@ -388,16 +362,8 @@
         <w:rPr>
           <w:sz w:val="28"/>
         </w:rPr>
-        <w:t xml:space="preserve">Ajay </w:t>
-      </w:r>
-      <w:proofErr w:type="spellStart"/>
-      <w:r>
-        <w:rPr>
-          <w:sz w:val="28"/>
-        </w:rPr>
-        <w:t>Shipurkar</w:t>
-      </w:r>
-      <w:proofErr w:type="spellEnd"/>
+        <w:t>Ajay Shipurkar</w:t>
+      </w:r>
     </w:p>
     <w:p>
       <w:pPr>
@@ -416,28 +382,12 @@
           <w:sz w:val="28"/>
         </w:rPr>
       </w:pPr>
-      <w:proofErr w:type="spellStart"/>
-      <w:r>
-        <w:rPr>
-          <w:sz w:val="28"/>
-        </w:rPr>
-        <w:t>Kunal</w:t>
-      </w:r>
-      <w:proofErr w:type="spellEnd"/>
-      <w:r>
-        <w:rPr>
-          <w:sz w:val="28"/>
-        </w:rPr>
-        <w:t xml:space="preserve"> </w:t>
-      </w:r>
-      <w:proofErr w:type="spellStart"/>
-      <w:r>
-        <w:rPr>
-          <w:sz w:val="28"/>
-        </w:rPr>
-        <w:t>Deokar</w:t>
-      </w:r>
-      <w:proofErr w:type="spellEnd"/>
+      <w:r>
+        <w:rPr>
+          <w:sz w:val="28"/>
+        </w:rPr>
+        <w:t>Kunal Deokar</w:t>
+      </w:r>
     </w:p>
     <w:p>
       <w:pPr>
@@ -1119,63 +1069,58 @@
         <w:rPr>
           <w:noProof/>
         </w:rPr>
-      </w:r>
-      <w:r>
-        <w:rPr>
-          <w:noProof/>
-        </w:rPr>
         <w:pict w14:anchorId="01DEC25D">
-          <v:group id="_x0000_s1082" style="position:absolute;margin-left:140.3pt;margin-top:9.4pt;width:275.45pt;height:250.45pt;z-index:-251648000;mso-wrap-distance-left:0;mso-wrap-distance-right:0;mso-position-horizontal-relative:page" coordorigin="2806,188" coordsize="7652,6958">
-            <v:shape id="_x0000_s1103" style="position:absolute;left:5209;top:2593;width:3044;height:2633" coordorigin="5209,2593" coordsize="3044,2633" path="m7500,2593r-1539,l5209,3910r752,1316l7500,5226,8253,3910,7500,2593xe" fillcolor="#ffc000" stroked="f">
+          <v:group id="_x0000_s2083" style="position:absolute;margin-left:140.3pt;margin-top:9.4pt;width:275.45pt;height:250.45pt;z-index:-251648000;mso-wrap-distance-left:0;mso-wrap-distance-right:0;mso-position-horizontal-relative:page" coordorigin="2806,188" coordsize="7652,6958">
+            <v:shape id="_x0000_s2104" style="position:absolute;left:5209;top:2593;width:3044;height:2633" coordorigin="5209,2593" coordsize="3044,2633" path="m7500,2593r-1539,l5209,3910r752,1316l7500,5226,8253,3910,7500,2593xe" fillcolor="#ffc000" stroked="f">
               <v:path arrowok="t"/>
             </v:shape>
-            <v:shape id="_x0000_s1102" style="position:absolute;left:7115;top:1333;width:1148;height:990" coordorigin="7115,1333" coordsize="1148,990" path="m7977,1333r-576,l7115,1828r286,495l7977,2323r286,-495l7977,1333xe" fillcolor="#d2deed" stroked="f">
+            <v:shape id="_x0000_s2103" style="position:absolute;left:7115;top:1333;width:1148;height:990" coordorigin="7115,1333" coordsize="1148,990" path="m7977,1333r-576,l7115,1828r286,495l7977,2323r286,-495l7977,1333xe" fillcolor="#d2deed" stroked="f">
               <v:path arrowok="t"/>
             </v:shape>
-            <v:shape id="_x0000_s1101" style="position:absolute;left:5490;top:198;width:2495;height:2158" coordorigin="5490,198" coordsize="2495,2158" path="m7368,198r-1261,l5490,1277r617,1079l7368,2356,7985,1277,7368,198xe" fillcolor="#5b9bd3" stroked="f">
+            <v:shape id="_x0000_s2102" style="position:absolute;left:5490;top:198;width:2495;height:2158" coordorigin="5490,198" coordsize="2495,2158" path="m7368,198r-1261,l5490,1277r617,1079l7368,2356,7985,1277,7368,198xe" fillcolor="#5b9bd3" stroked="f">
               <v:path arrowok="t"/>
             </v:shape>
-            <v:shape id="_x0000_s1100" style="position:absolute;left:5490;top:198;width:2495;height:2158" coordorigin="5490,198" coordsize="2495,2158" path="m5490,1277l6107,198r1261,l7985,1277,7368,2356r-1261,l5490,1277xe" filled="f" strokecolor="white" strokeweight="1pt">
+            <v:shape id="_x0000_s2101" style="position:absolute;left:5490;top:198;width:2495;height:2158" coordorigin="5490,198" coordsize="2495,2158" path="m5490,1277l6107,198r1261,l7985,1277,7368,2356r-1261,l5490,1277xe" filled="f" strokecolor="white" strokeweight="1pt">
               <v:path arrowok="t"/>
             </v:shape>
-            <v:shape id="_x0000_s1099" style="position:absolute;left:8456;top:3183;width:1149;height:990" coordorigin="8456,3183" coordsize="1149,990" path="m9319,3183r-577,l8456,3678r286,495l9319,4173r286,-495l9319,3183xe" fillcolor="#d2deed" stroked="f">
+            <v:shape id="_x0000_s2100" style="position:absolute;left:8456;top:3183;width:1149;height:990" coordorigin="8456,3183" coordsize="1149,990" path="m9319,3183r-577,l8456,3678r286,495l9319,4173r286,-495l9319,3183xe" fillcolor="#d2deed" stroked="f">
               <v:path arrowok="t"/>
             </v:shape>
-            <v:shape id="_x0000_s1098" style="position:absolute;left:7954;top:1857;width:2494;height:2158" coordorigin="7954,1857" coordsize="2494,2158" path="m9832,1857r-1262,l7954,2936r616,1079l9832,4015r616,-1079l9832,1857xe" fillcolor="#52cccd" stroked="f">
+            <v:shape id="_x0000_s2099" style="position:absolute;left:7954;top:1857;width:2494;height:2158" coordorigin="7954,1857" coordsize="2494,2158" path="m9832,1857r-1262,l7954,2936r616,1079l9832,4015r616,-1079l9832,1857xe" fillcolor="#52cccd" stroked="f">
               <v:path arrowok="t"/>
             </v:shape>
-            <v:shape id="_x0000_s1097" style="position:absolute;left:7954;top:1857;width:2494;height:2158" coordorigin="7954,1857" coordsize="2494,2158" path="m7954,2936l8570,1857r1262,l10448,2936,9832,4015r-1262,l7954,2936xe" filled="f" strokecolor="white" strokeweight="1pt">
+            <v:shape id="_x0000_s2098" style="position:absolute;left:7954;top:1857;width:2494;height:2158" coordorigin="7954,1857" coordsize="2494,2158" path="m7954,2936l8570,1857r1262,l10448,2936,9832,4015r-1262,l7954,2936xe" filled="f" strokecolor="white" strokeweight="1pt">
               <v:path arrowok="t"/>
             </v:shape>
-            <v:shape id="_x0000_s1096" style="position:absolute;left:7525;top:5271;width:1149;height:989" coordorigin="7525,5271" coordsize="1149,989" path="m8388,5271r-577,l7525,5766r286,494l8388,6260r286,-494l8388,5271xe" fillcolor="#d2deed" stroked="f">
+            <v:shape id="_x0000_s2097" style="position:absolute;left:7525;top:5271;width:1149;height:989" coordorigin="7525,5271" coordsize="1149,989" path="m8388,5271r-577,l7525,5766r286,494l8388,6260r286,-494l8388,5271xe" fillcolor="#d2deed" stroked="f">
               <v:path arrowok="t"/>
             </v:shape>
-            <v:shape id="_x0000_s1095" style="position:absolute;left:7380;top:4908;width:2495;height:2159" coordorigin="7380,4908" coordsize="2495,2159" path="m9258,4908r-1261,l7380,5988r617,1079l9258,7067,9875,5988,9258,4908xe" fillcolor="#4dc58d" stroked="f">
+            <v:shape id="_x0000_s2096" style="position:absolute;left:7380;top:4908;width:2495;height:2159" coordorigin="7380,4908" coordsize="2495,2159" path="m9258,4908r-1261,l7380,5988r617,1079l9258,7067,9875,5988,9258,4908xe" fillcolor="#4dc58d" stroked="f">
               <v:path arrowok="t"/>
             </v:shape>
-            <v:shape id="_x0000_s1094" style="position:absolute;left:7380;top:4908;width:2495;height:2159" coordorigin="7380,4908" coordsize="2495,2159" path="m7380,5988l7997,4908r1261,l9875,5988,9258,7067r-1261,l7380,5988xe" filled="f" strokecolor="white" strokeweight="1pt">
+            <v:shape id="_x0000_s2095" style="position:absolute;left:7380;top:4908;width:2495;height:2159" coordorigin="7380,4908" coordsize="2495,2159" path="m7380,5988l7997,4908r1261,l9875,5988,9258,7067r-1261,l7380,5988xe" filled="f" strokecolor="white" strokeweight="1pt">
               <v:path arrowok="t"/>
             </v:shape>
-            <v:shape id="_x0000_s1093" style="position:absolute;left:5215;top:5488;width:1149;height:989" coordorigin="5215,5488" coordsize="1149,989" path="m6078,5488r-577,l5215,5982r286,495l6078,6477r286,-495l6078,5488xe" fillcolor="#d2deed" stroked="f">
+            <v:shape id="_x0000_s2094" style="position:absolute;left:5215;top:5488;width:1149;height:989" coordorigin="5215,5488" coordsize="1149,989" path="m6078,5488r-577,l5215,5982r286,495l6078,6477r286,-495l6078,5488xe" fillcolor="#d2deed" stroked="f">
               <v:path arrowok="t"/>
             </v:shape>
-            <v:shape id="_x0000_s1092" style="position:absolute;left:3700;top:4978;width:2495;height:2158" coordorigin="3700,4978" coordsize="2495,2158" path="m5578,4978r-1261,l3700,6057r617,1079l5578,7136,6195,6057,5578,4978xe" fillcolor="#46b94f" stroked="f">
+            <v:shape id="_x0000_s2093" style="position:absolute;left:3700;top:4978;width:2495;height:2158" coordorigin="3700,4978" coordsize="2495,2158" path="m5578,4978r-1261,l3700,6057r617,1079l5578,7136,6195,6057,5578,4978xe" fillcolor="#46b94f" stroked="f">
               <v:path arrowok="t"/>
             </v:shape>
-            <v:shape id="_x0000_s1091" style="position:absolute;left:3700;top:4978;width:2495;height:2158" coordorigin="3700,4978" coordsize="2495,2158" path="m3700,6057l4317,4978r1261,l6195,6057,5578,7136r-1261,l3700,6057xe" filled="f" strokecolor="white" strokeweight="1pt">
+            <v:shape id="_x0000_s2092" style="position:absolute;left:3700;top:4978;width:2495;height:2158" coordorigin="3700,4978" coordsize="2495,2158" path="m3700,6057l4317,4978r1261,l6195,6057,5578,7136r-1261,l3700,6057xe" filled="f" strokecolor="white" strokeweight="1pt">
               <v:path arrowok="t"/>
             </v:shape>
-            <v:shape id="_x0000_s1090" style="position:absolute;left:2816;top:2037;width:2495;height:2158" coordorigin="2816,2037" coordsize="2495,2158" path="m4694,2037r-1261,l2816,3116r617,1079l4694,4195,5311,3116,4694,2037xe" fillcolor="#6eac46" stroked="f">
+            <v:shape id="_x0000_s2091" style="position:absolute;left:2816;top:2037;width:2495;height:2158" coordorigin="2816,2037" coordsize="2495,2158" path="m4694,2037r-1261,l2816,3116r617,1079l4694,4195,5311,3116,4694,2037xe" fillcolor="#6eac46" stroked="f">
               <v:path arrowok="t"/>
             </v:shape>
-            <v:shape id="_x0000_s1089" style="position:absolute;left:2816;top:2037;width:2495;height:2158" coordorigin="2816,2037" coordsize="2495,2158" path="m2816,3116l3433,2037r1261,l5311,3116,4694,4195r-1261,l2816,3116xe" filled="f" strokecolor="white" strokeweight="1pt">
+            <v:shape id="_x0000_s2090" style="position:absolute;left:2816;top:2037;width:2495;height:2158" coordorigin="2816,2037" coordsize="2495,2158" path="m2816,3116l3433,2037r1261,l5311,3116,4694,4195r-1261,l2816,3116xe" filled="f" strokecolor="white" strokeweight="1pt">
               <v:path arrowok="t"/>
             </v:shape>
             <v:shapetype id="_x0000_t202" coordsize="21600,21600" o:spt="202" path="m,l,21600r21600,l21600,xe">
               <v:stroke joinstyle="miter"/>
               <v:path gradientshapeok="t" o:connecttype="rect"/>
             </v:shapetype>
-            <v:shape id="_x0000_s1088" type="#_x0000_t202" style="position:absolute;left:5962;top:640;width:1571;height:1292" filled="f" stroked="f">
+            <v:shape id="_x0000_s2089" type="#_x0000_t202" style="position:absolute;left:5962;top:640;width:1571;height:1292" filled="f" stroked="f">
               <v:textbox inset="0,0,0,0">
                 <w:txbxContent>
                   <w:p>
@@ -1298,7 +1243,7 @@
                 </w:txbxContent>
               </v:textbox>
             </v:shape>
-            <v:shape id="_x0000_s1087" type="#_x0000_t202" style="position:absolute;left:3302;top:2875;width:1538;height:509" filled="f" stroked="f">
+            <v:shape id="_x0000_s2088" type="#_x0000_t202" style="position:absolute;left:3302;top:2875;width:1538;height:509" filled="f" stroked="f">
               <v:textbox inset="0,0,0,0">
                 <w:txbxContent>
                   <w:p>
@@ -1365,7 +1310,7 @@
                 </w:txbxContent>
               </v:textbox>
             </v:shape>
-            <v:shape id="_x0000_s1086" type="#_x0000_t202" style="position:absolute;left:8423;top:2431;width:1584;height:1028" filled="f" stroked="f">
+            <v:shape id="_x0000_s2087" type="#_x0000_t202" style="position:absolute;left:8423;top:2431;width:1584;height:1028" filled="f" stroked="f">
               <v:textbox inset="0,0,0,0">
                 <w:txbxContent>
                   <w:p>
@@ -1453,7 +1398,7 @@
                 </w:txbxContent>
               </v:textbox>
             </v:shape>
-            <v:shape id="_x0000_s1085" type="#_x0000_t202" style="position:absolute;left:5799;top:3529;width:1892;height:795" filled="f" stroked="f">
+            <v:shape id="_x0000_s2086" type="#_x0000_t202" style="position:absolute;left:5799;top:3529;width:1892;height:795" filled="f" stroked="f">
               <v:textbox inset="0,0,0,0">
                 <w:txbxContent>
                   <w:p>
@@ -1494,7 +1439,7 @@
                 </w:txbxContent>
               </v:textbox>
             </v:shape>
-            <v:shape id="_x0000_s1084" type="#_x0000_t202" style="position:absolute;left:4200;top:5554;width:1514;height:1030" filled="f" stroked="f">
+            <v:shape id="_x0000_s2085" type="#_x0000_t202" style="position:absolute;left:4200;top:5554;width:1514;height:1030" filled="f" stroked="f">
               <v:textbox inset="0,0,0,0">
                 <w:txbxContent>
                   <w:p>
@@ -1578,7 +1523,7 @@
                 </w:txbxContent>
               </v:textbox>
             </v:shape>
-            <v:shape id="_x0000_s1083" type="#_x0000_t202" style="position:absolute;left:7863;top:5617;width:1550;height:766" filled="f" stroked="f">
+            <v:shape id="_x0000_s2084" type="#_x0000_t202" style="position:absolute;left:7863;top:5617;width:1550;height:766" filled="f" stroked="f">
               <v:textbox inset="0,0,0,0">
                 <w:txbxContent>
                   <w:p>
@@ -1764,10 +1709,7 @@
         <w:ind w:left="480" w:right="1287" w:firstLine="719"/>
       </w:pPr>
       <w:r>
-        <w:t xml:space="preserve">Relationship executives identify and </w:t>
-      </w:r>
-      <w:r>
-        <w:t>pursue business relationships with corporate and business unit</w:t>
+        <w:t>Relationship executives identify and pursue business relationships with corporate and business unit</w:t>
       </w:r>
       <w:r>
         <w:rPr>
@@ -1785,10 +1727,7 @@
         <w:t xml:space="preserve"> </w:t>
       </w:r>
       <w:r>
-        <w:t>customers through professional services agreements and solution sales. Relations</w:t>
-      </w:r>
-      <w:r>
-        <w:t>hip executives also establish</w:t>
+        <w:t>customers through professional services agreements and solution sales. Relationship executives also establish</w:t>
       </w:r>
       <w:r>
         <w:rPr>
@@ -2036,10 +1975,7 @@
         <w:t xml:space="preserve"> </w:t>
       </w:r>
       <w:r>
-        <w:t xml:space="preserve">operations and maintenance of facilities. The Operations Executive can </w:t>
-      </w:r>
-      <w:r>
-        <w:t>report to various parts of the</w:t>
+        <w:t>operations and maintenance of facilities. The Operations Executive can report to various parts of the</w:t>
       </w:r>
       <w:r>
         <w:rPr>
@@ -2276,10 +2212,7 @@
         </w:sectPr>
       </w:pPr>
       <w:r>
-        <w:t xml:space="preserve">A Credit Manager is responsible to </w:t>
-      </w:r>
-      <w:r>
-        <w:t>manage the credit department and make decisions concerning</w:t>
+        <w:t>A Credit Manager is responsible to manage the credit department and make decisions concerning</w:t>
       </w:r>
       <w:r>
         <w:rPr>
@@ -2297,10 +2230,7 @@
         <w:t xml:space="preserve"> </w:t>
       </w:r>
       <w:r>
-        <w:t>with their customers. Approving and rejecting loans based on available data. Calculating an</w:t>
-      </w:r>
-      <w:r>
-        <w:t>d setting loan</w:t>
+        <w:t>with their customers. Approving and rejecting loans based on available data. Calculating and setting loan</w:t>
       </w:r>
       <w:r>
         <w:rPr>
@@ -2429,71 +2359,143 @@
         <w:ind w:left="1200" w:right="1287" w:firstLine="720"/>
       </w:pPr>
       <w:r>
-        <w:t xml:space="preserve">In this Module, the </w:t>
-      </w:r>
-      <w:proofErr w:type="spellStart"/>
-      <w:r>
-        <w:t>Opreational</w:t>
-      </w:r>
-      <w:proofErr w:type="spellEnd"/>
-      <w:r>
-        <w:t xml:space="preserve"> Executive checks the </w:t>
-      </w:r>
-      <w:proofErr w:type="spellStart"/>
+        <w:t>In this Module, the Opreational Executive checks the cibil score of particular applied person by</w:t>
+      </w:r>
+      <w:r>
+        <w:rPr>
+          <w:spacing w:val="1"/>
+        </w:rPr>
+        <w:t xml:space="preserve"> </w:t>
+      </w:r>
+      <w:r>
+        <w:t>entering the pan id of the applied person or checks any history of that person in the database. This gives</w:t>
+      </w:r>
+      <w:r>
+        <w:rPr>
+          <w:spacing w:val="1"/>
+        </w:rPr>
+        <w:t xml:space="preserve"> </w:t>
+      </w:r>
+      <w:r>
+        <w:t>the information about the person’s cibil score, personal information, contact information, employment</w:t>
+      </w:r>
+      <w:r>
+        <w:rPr>
+          <w:spacing w:val="1"/>
+        </w:rPr>
+        <w:t xml:space="preserve"> </w:t>
+      </w:r>
+      <w:r>
+        <w:t>information,</w:t>
+      </w:r>
+      <w:r>
+        <w:rPr>
+          <w:spacing w:val="-9"/>
+        </w:rPr>
+        <w:t xml:space="preserve"> </w:t>
+      </w:r>
+      <w:r>
+        <w:t>account</w:t>
+      </w:r>
+      <w:r>
+        <w:rPr>
+          <w:spacing w:val="-5"/>
+        </w:rPr>
+        <w:t xml:space="preserve"> </w:t>
+      </w:r>
+      <w:r>
+        <w:t>information,</w:t>
+      </w:r>
+      <w:r>
+        <w:rPr>
+          <w:spacing w:val="-8"/>
+        </w:rPr>
+        <w:t xml:space="preserve"> </w:t>
+      </w:r>
+      <w:r>
+        <w:t>loan</w:t>
+      </w:r>
+      <w:r>
+        <w:rPr>
+          <w:spacing w:val="-6"/>
+        </w:rPr>
+        <w:t xml:space="preserve"> </w:t>
+      </w:r>
+      <w:r>
+        <w:t>enquiry</w:t>
+      </w:r>
+      <w:r>
+        <w:rPr>
+          <w:spacing w:val="-4"/>
+        </w:rPr>
+        <w:t xml:space="preserve"> </w:t>
+      </w:r>
+      <w:r>
+        <w:t>information,</w:t>
+      </w:r>
+      <w:r>
+        <w:rPr>
+          <w:spacing w:val="-9"/>
+        </w:rPr>
+        <w:t xml:space="preserve"> </w:t>
+      </w:r>
+      <w:r>
+        <w:t>persons</w:t>
+      </w:r>
+      <w:r>
+        <w:rPr>
+          <w:spacing w:val="-3"/>
+        </w:rPr>
+        <w:t xml:space="preserve"> </w:t>
+      </w:r>
+      <w:r>
+        <w:t>existing</w:t>
+      </w:r>
+      <w:r>
+        <w:rPr>
+          <w:spacing w:val="-8"/>
+        </w:rPr>
+        <w:t xml:space="preserve"> </w:t>
+      </w:r>
+      <w:r>
+        <w:t>loans</w:t>
+      </w:r>
+      <w:r>
+        <w:rPr>
+          <w:spacing w:val="-4"/>
+        </w:rPr>
+        <w:t xml:space="preserve"> </w:t>
+      </w:r>
+      <w:r>
+        <w:t>if</w:t>
+      </w:r>
+      <w:r>
+        <w:rPr>
+          <w:spacing w:val="-9"/>
+        </w:rPr>
+        <w:t xml:space="preserve"> </w:t>
+      </w:r>
+      <w:r>
+        <w:t>any.</w:t>
+      </w:r>
+      <w:r>
+        <w:rPr>
+          <w:spacing w:val="-5"/>
+        </w:rPr>
+        <w:t xml:space="preserve"> </w:t>
+      </w:r>
+      <w:r>
+        <w:t>This</w:t>
+      </w:r>
+      <w:r>
+        <w:rPr>
+          <w:spacing w:val="-7"/>
+        </w:rPr>
+        <w:t xml:space="preserve"> </w:t>
+      </w:r>
       <w:r>
         <w:t>cibil</w:t>
       </w:r>
-      <w:proofErr w:type="spellEnd"/>
-      <w:r>
-        <w:t xml:space="preserve"> score of particular applied person by</w:t>
-      </w:r>
-      <w:r>
-        <w:rPr>
-          <w:spacing w:val="1"/>
-        </w:rPr>
-        <w:t xml:space="preserve"> </w:t>
-      </w:r>
-      <w:r>
-        <w:t>entering the pan id of the applied person or checks any history of that person in the database. This gives</w:t>
-      </w:r>
-      <w:r>
-        <w:rPr>
-          <w:spacing w:val="1"/>
-        </w:rPr>
-        <w:t xml:space="preserve"> </w:t>
-      </w:r>
-      <w:r>
-        <w:t xml:space="preserve">the information about the person’s </w:t>
-      </w:r>
-      <w:proofErr w:type="spellStart"/>
-      <w:r>
-        <w:t>cibil</w:t>
-      </w:r>
-      <w:proofErr w:type="spellEnd"/>
-      <w:r>
-        <w:t xml:space="preserve"> score, personal information, contact infor</w:t>
-      </w:r>
-      <w:r>
-        <w:t>mation, employment</w:t>
-      </w:r>
-      <w:r>
-        <w:rPr>
-          <w:spacing w:val="1"/>
-        </w:rPr>
-        <w:t xml:space="preserve"> </w:t>
-      </w:r>
-      <w:r>
-        <w:t>information,</w:t>
-      </w:r>
-      <w:r>
-        <w:rPr>
-          <w:spacing w:val="-9"/>
-        </w:rPr>
-        <w:t xml:space="preserve"> </w:t>
-      </w:r>
-      <w:r>
-        <w:t>account</w:t>
-      </w:r>
       <w:r>
         <w:rPr>
           <w:spacing w:val="-5"/>
@@ -2501,16 +2503,88 @@
         <w:t xml:space="preserve"> </w:t>
       </w:r>
       <w:r>
-        <w:t>information,</w:t>
-      </w:r>
-      <w:r>
-        <w:rPr>
-          <w:spacing w:val="-8"/>
-        </w:rPr>
-        <w:t xml:space="preserve"> </w:t>
-      </w:r>
-      <w:r>
-        <w:t>loan</w:t>
+        <w:t>report</w:t>
+      </w:r>
+      <w:r>
+        <w:rPr>
+          <w:spacing w:val="-60"/>
+        </w:rPr>
+        <w:t xml:space="preserve"> </w:t>
+      </w:r>
+      <w:r>
+        <w:t>also</w:t>
+      </w:r>
+      <w:r>
+        <w:rPr>
+          <w:spacing w:val="-2"/>
+        </w:rPr>
+        <w:t xml:space="preserve"> </w:t>
+      </w:r>
+      <w:r>
+        <w:t>gives</w:t>
+      </w:r>
+      <w:r>
+        <w:rPr>
+          <w:spacing w:val="-1"/>
+        </w:rPr>
+        <w:t xml:space="preserve"> </w:t>
+      </w:r>
+      <w:r>
+        <w:t>the</w:t>
+      </w:r>
+      <w:r>
+        <w:rPr>
+          <w:spacing w:val="-5"/>
+        </w:rPr>
+        <w:t xml:space="preserve"> </w:t>
+      </w:r>
+      <w:r>
+        <w:t>information</w:t>
+      </w:r>
+      <w:r>
+        <w:rPr>
+          <w:spacing w:val="-4"/>
+        </w:rPr>
+        <w:t xml:space="preserve"> </w:t>
+      </w:r>
+      <w:r>
+        <w:t>about</w:t>
+      </w:r>
+      <w:r>
+        <w:rPr>
+          <w:spacing w:val="-5"/>
+        </w:rPr>
+        <w:t xml:space="preserve"> </w:t>
+      </w:r>
+      <w:r>
+        <w:t>check</w:t>
+      </w:r>
+      <w:r>
+        <w:rPr>
+          <w:spacing w:val="-2"/>
+        </w:rPr>
+        <w:t xml:space="preserve"> </w:t>
+      </w:r>
+      <w:r>
+        <w:t>bounce,</w:t>
+      </w:r>
+      <w:r>
+        <w:rPr>
+          <w:spacing w:val="-3"/>
+        </w:rPr>
+        <w:t xml:space="preserve"> </w:t>
+      </w:r>
+      <w:r>
+        <w:t>ecs</w:t>
+      </w:r>
+      <w:r>
+        <w:rPr>
+          <w:spacing w:val="-5"/>
+        </w:rPr>
+        <w:t xml:space="preserve"> </w:t>
+      </w:r>
+      <w:r>
+        <w:t>bounce,</w:t>
       </w:r>
       <w:r>
         <w:rPr>
@@ -2519,185 +2593,8 @@
         <w:t xml:space="preserve"> </w:t>
       </w:r>
       <w:r>
-        <w:t>enquiry</w:t>
-      </w:r>
-      <w:r>
-        <w:rPr>
-          <w:spacing w:val="-4"/>
-        </w:rPr>
-        <w:t xml:space="preserve"> </w:t>
-      </w:r>
-      <w:r>
-        <w:t>information,</w:t>
-      </w:r>
-      <w:r>
-        <w:rPr>
-          <w:spacing w:val="-9"/>
-        </w:rPr>
-        <w:t xml:space="preserve"> </w:t>
-      </w:r>
-      <w:r>
-        <w:t>persons</w:t>
-      </w:r>
-      <w:r>
-        <w:rPr>
-          <w:spacing w:val="-3"/>
-        </w:rPr>
-        <w:t xml:space="preserve"> </w:t>
-      </w:r>
-      <w:r>
-        <w:t>existing</w:t>
-      </w:r>
-      <w:r>
-        <w:rPr>
-          <w:spacing w:val="-8"/>
-        </w:rPr>
-        <w:t xml:space="preserve"> </w:t>
-      </w:r>
-      <w:r>
-        <w:t>loans</w:t>
-      </w:r>
-      <w:r>
-        <w:rPr>
-          <w:spacing w:val="-4"/>
-        </w:rPr>
-        <w:t xml:space="preserve"> </w:t>
-      </w:r>
-      <w:r>
-        <w:t>if</w:t>
-      </w:r>
-      <w:r>
-        <w:rPr>
-          <w:spacing w:val="-9"/>
-        </w:rPr>
-        <w:t xml:space="preserve"> </w:t>
-      </w:r>
-      <w:r>
-        <w:t>any.</w:t>
-      </w:r>
-      <w:r>
-        <w:rPr>
-          <w:spacing w:val="-5"/>
-        </w:rPr>
-        <w:t xml:space="preserve"> </w:t>
-      </w:r>
-      <w:r>
-        <w:t>This</w:t>
-      </w:r>
-      <w:r>
-        <w:rPr>
-          <w:spacing w:val="-7"/>
-        </w:rPr>
-        <w:t xml:space="preserve"> </w:t>
-      </w:r>
-      <w:proofErr w:type="spellStart"/>
-      <w:r>
-        <w:t>cibil</w:t>
-      </w:r>
-      <w:proofErr w:type="spellEnd"/>
-      <w:r>
-        <w:rPr>
-          <w:spacing w:val="-5"/>
-        </w:rPr>
-        <w:t xml:space="preserve"> </w:t>
-      </w:r>
-      <w:r>
-        <w:t>report</w:t>
-      </w:r>
-      <w:r>
-        <w:rPr>
-          <w:spacing w:val="-60"/>
-        </w:rPr>
-        <w:t xml:space="preserve"> </w:t>
-      </w:r>
-      <w:r>
-        <w:t>also</w:t>
-      </w:r>
-      <w:r>
-        <w:rPr>
-          <w:spacing w:val="-2"/>
-        </w:rPr>
-        <w:t xml:space="preserve"> </w:t>
-      </w:r>
-      <w:r>
-        <w:t>gives</w:t>
-      </w:r>
-      <w:r>
-        <w:rPr>
-          <w:spacing w:val="-1"/>
-        </w:rPr>
-        <w:t xml:space="preserve"> </w:t>
-      </w:r>
-      <w:r>
-        <w:t>the</w:t>
-      </w:r>
-      <w:r>
-        <w:rPr>
-          <w:spacing w:val="-5"/>
-        </w:rPr>
-        <w:t xml:space="preserve"> </w:t>
-      </w:r>
-      <w:r>
-        <w:t>information</w:t>
-      </w:r>
-      <w:r>
-        <w:rPr>
-          <w:spacing w:val="-4"/>
-        </w:rPr>
-        <w:t xml:space="preserve"> </w:t>
-      </w:r>
-      <w:r>
-        <w:t>about</w:t>
-      </w:r>
-      <w:r>
-        <w:rPr>
-          <w:spacing w:val="-5"/>
-        </w:rPr>
-        <w:t xml:space="preserve"> </w:t>
-      </w:r>
-      <w:r>
-        <w:t>check</w:t>
-      </w:r>
-      <w:r>
-        <w:rPr>
-          <w:spacing w:val="-2"/>
-        </w:rPr>
-        <w:t xml:space="preserve"> </w:t>
-      </w:r>
-      <w:r>
-        <w:t>bounce,</w:t>
-      </w:r>
-      <w:r>
-        <w:rPr>
-          <w:spacing w:val="-3"/>
-        </w:rPr>
-        <w:t xml:space="preserve"> </w:t>
-      </w:r>
-      <w:proofErr w:type="spellStart"/>
-      <w:r>
         <w:t>ecs</w:t>
       </w:r>
-      <w:proofErr w:type="spellEnd"/>
-      <w:r>
-        <w:rPr>
-          <w:spacing w:val="-5"/>
-        </w:rPr>
-        <w:t xml:space="preserve"> </w:t>
-      </w:r>
-      <w:r>
-        <w:t>bounce,</w:t>
-      </w:r>
-      <w:r>
-        <w:rPr>
-          <w:spacing w:val="-6"/>
-        </w:rPr>
-        <w:t xml:space="preserve"> </w:t>
-      </w:r>
-      <w:proofErr w:type="spellStart"/>
-      <w:r>
-        <w:t>ecs</w:t>
-      </w:r>
-      <w:proofErr w:type="spellEnd"/>
       <w:r>
         <w:rPr>
           <w:spacing w:val="-2"/>
@@ -2760,23 +2657,7 @@
         <w:ind w:left="1200" w:right="1339"/>
       </w:pPr>
       <w:r>
-        <w:t xml:space="preserve">loan, </w:t>
-      </w:r>
-      <w:proofErr w:type="spellStart"/>
-      <w:r>
-        <w:t>ecs</w:t>
-      </w:r>
-      <w:proofErr w:type="spellEnd"/>
-      <w:r>
-        <w:t xml:space="preserve"> bounce late payment. This helps the manager to check out the persons </w:t>
-      </w:r>
-      <w:proofErr w:type="spellStart"/>
-      <w:r>
-        <w:t>cibil</w:t>
-      </w:r>
-      <w:proofErr w:type="spellEnd"/>
-      <w:r>
-        <w:t xml:space="preserve"> score which tells the</w:t>
+        <w:t>loan, ecs bounce late payment. This helps the manager to check out the persons cibil score which tells the</w:t>
       </w:r>
       <w:r>
         <w:rPr>
@@ -2794,10 +2675,7 @@
         <w:t xml:space="preserve"> </w:t>
       </w:r>
       <w:r>
-        <w:t>behavior. High credit score leads to the eligibility for pa</w:t>
-      </w:r>
-      <w:r>
-        <w:t>rticular loan and Low credit score leads to rejection</w:t>
+        <w:t>behavior. High credit score leads to the eligibility for particular loan and Low credit score leads to rejection</w:t>
       </w:r>
       <w:r>
         <w:rPr>
@@ -2911,7 +2789,7 @@
           <w:sz w:val="20"/>
         </w:rPr>
         <w:pict w14:anchorId="130DC568">
-          <v:group id="_x0000_s1078" style="width:439.6pt;height:32pt;mso-position-horizontal-relative:char;mso-position-vertical-relative:line" coordsize="8792,640">
+          <v:group id="_x0000_s2079" style="width:439.6pt;height:32pt;mso-position-horizontal-relative:char;mso-position-vertical-relative:line" coordsize="8792,640">
             <v:shapetype id="_x0000_t75" coordsize="21600,21600" o:spt="75" o:preferrelative="t" path="m@4@5l@4@11@9@11@9@5xe" filled="f" stroked="f">
               <v:stroke joinstyle="miter"/>
               <v:formulas>
@@ -2931,13 +2809,13 @@
               <v:path o:extrusionok="f" gradientshapeok="t" o:connecttype="rect"/>
               <o:lock v:ext="edit" aspectratio="t"/>
             </v:shapetype>
-            <v:shape id="_x0000_s1081" type="#_x0000_t75" style="position:absolute;left:36;top:142;width:8361;height:308">
+            <v:shape id="_x0000_s2082" type="#_x0000_t75" style="position:absolute;left:36;top:142;width:8361;height:308">
               <v:imagedata r:id="rId15" o:title=""/>
             </v:shape>
-            <v:shape id="_x0000_s1080" type="#_x0000_t75" style="position:absolute;width:8792;height:640">
+            <v:shape id="_x0000_s2081" type="#_x0000_t75" style="position:absolute;width:8792;height:640">
               <v:imagedata r:id="rId16" o:title=""/>
             </v:shape>
-            <v:shape id="_x0000_s1079" type="#_x0000_t202" style="position:absolute;width:8792;height:640" filled="f" stroked="f">
+            <v:shape id="_x0000_s2080" type="#_x0000_t202" style="position:absolute;width:8792;height:640" filled="f" stroked="f">
               <v:textbox inset="0,0,0,0">
                 <w:txbxContent>
                   <w:p>
@@ -3180,6 +3058,8 @@
       </w:pPr>
       <w:r>
         <w:br w:type="column"/>
+      </w:r>
+      <w:r>
         <w:t>:</w:t>
       </w:r>
       <w:r>
@@ -3265,26 +3145,21 @@
         <w:rPr>
           <w:noProof/>
         </w:rPr>
-      </w:r>
-      <w:r>
-        <w:rPr>
-          <w:noProof/>
-        </w:rPr>
         <w:pict w14:anchorId="22E39DBA">
-          <v:group id="_x0000_s1070" style="position:absolute;left:0;text-align:left;margin-left:170.6pt;margin-top:5.4pt;width:143pt;height:86pt;z-index:-251655168;mso-position-horizontal-relative:page" coordorigin="3412,108" coordsize="2860,1720">
-            <v:shape id="_x0000_s1077" type="#_x0000_t75" style="position:absolute;left:3613;top:128;width:2477;height:259">
+          <v:group id="_x0000_s2071" style="position:absolute;left:0;text-align:left;margin-left:170.6pt;margin-top:5.4pt;width:143pt;height:86pt;z-index:-251655168;mso-position-horizontal-relative:page" coordorigin="3412,108" coordsize="2860,1720">
+            <v:shape id="_x0000_s2078" type="#_x0000_t75" style="position:absolute;left:3613;top:128;width:2477;height:259">
               <v:imagedata r:id="rId18" o:title=""/>
             </v:shape>
-            <v:shape id="_x0000_s1076" type="#_x0000_t75" style="position:absolute;left:3412;top:362;width:2860;height:640">
+            <v:shape id="_x0000_s2077" type="#_x0000_t75" style="position:absolute;left:3412;top:362;width:2860;height:640">
               <v:imagedata r:id="rId19" o:title=""/>
             </v:shape>
-            <v:shape id="_x0000_s1075" type="#_x0000_t75" style="position:absolute;left:3412;top:774;width:2805;height:640">
+            <v:shape id="_x0000_s2076" type="#_x0000_t75" style="position:absolute;left:3412;top:774;width:2805;height:640">
               <v:imagedata r:id="rId20" o:title=""/>
             </v:shape>
-            <v:shape id="_x0000_s1074" type="#_x0000_t75" style="position:absolute;left:3412;top:1187;width:2805;height:640">
+            <v:shape id="_x0000_s2075" type="#_x0000_t75" style="position:absolute;left:3412;top:1187;width:2805;height:640">
               <v:imagedata r:id="rId21" o:title=""/>
             </v:shape>
-            <v:shape id="_x0000_s1073" type="#_x0000_t202" style="position:absolute;left:3600;top:107;width:1484;height:690" filled="f" stroked="f">
+            <v:shape id="_x0000_s2074" type="#_x0000_t202" style="position:absolute;left:3600;top:107;width:1484;height:690" filled="f" stroked="f">
               <v:textbox inset="0,0,0,0">
                 <w:txbxContent>
                   <w:p>
@@ -3331,7 +3206,7 @@
                 </w:txbxContent>
               </v:textbox>
             </v:shape>
-            <v:shape id="_x0000_s1072" type="#_x0000_t202" style="position:absolute;left:6001;top:107;width:108;height:699" filled="f" stroked="f">
+            <v:shape id="_x0000_s2073" type="#_x0000_t202" style="position:absolute;left:6001;top:107;width:108;height:699" filled="f" stroked="f">
               <v:textbox inset="0,0,0,0">
                 <w:txbxContent>
                   <w:p>
@@ -3366,7 +3241,7 @@
                 </w:txbxContent>
               </v:textbox>
             </v:shape>
-            <v:shape id="_x0000_s1071" type="#_x0000_t202" style="position:absolute;left:3600;top:955;width:2515;height:677" filled="f" stroked="f">
+            <v:shape id="_x0000_s2072" type="#_x0000_t202" style="position:absolute;left:3600;top:955;width:2515;height:677" filled="f" stroked="f">
               <v:textbox inset="0,0,0,0">
                 <w:txbxContent>
                   <w:p>
@@ -3953,11 +3828,11 @@
           </mc:Choice>
           <mc:Fallback>
             <w:pict>
-              <v:group w14:anchorId="75F6A023" id="Group 3" o:spid="_x0000_s1060" style="position:absolute;left:0;text-align:left;margin-left:180.7pt;margin-top:9.05pt;width:67.25pt;height:14.45pt;z-index:-15726080;mso-position-horizontal-relative:page;mso-position-vertical-relative:text" coordorigin="3614,181" coordsize="1345,289" o:gfxdata="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">
-                <v:shape id="Picture 82" o:spid="_x0000_s1061" type="#_x0000_t75" style="position:absolute;left:3614;top:181;width:1345;height:274;visibility:visible;mso-wrap-style:square" o:gfxdata="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">
+              <v:group w14:anchorId="75F6A023" id="Group 3" o:spid="_x0000_s1026" style="position:absolute;left:0;text-align:left;margin-left:180.7pt;margin-top:9.05pt;width:67.25pt;height:14.45pt;z-index:-15726080;mso-position-horizontal-relative:page" coordorigin="3614,181" coordsize="1345,289" o:gfxdata="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">
+                <v:shape id="Picture 82" o:spid="_x0000_s1027" type="#_x0000_t75" style="position:absolute;left:3614;top:181;width:1345;height:274;visibility:visible;mso-wrap-style:square" o:gfxdata="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">
                   <v:imagedata r:id="rId23" o:title=""/>
                 </v:shape>
-                <v:shape id="Text Box 83" o:spid="_x0000_s1062" type="#_x0000_t202" style="position:absolute;left:3614;top:181;width:1345;height:289;visibility:visible;mso-wrap-style:square;v-text-anchor:top" o:gfxdata="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" filled="f" stroked="f">
+                <v:shape id="Text Box 83" o:spid="_x0000_s1028" type="#_x0000_t202" style="position:absolute;left:3614;top:181;width:1345;height:289;visibility:visible;mso-wrap-style:square;v-text-anchor:top" o:gfxdata="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" filled="f" stroked="f">
                   <v:textbox inset="0,0,0,0">
                     <w:txbxContent>
                       <w:p>
@@ -4093,17 +3968,12 @@
         <w:rPr>
           <w:noProof/>
         </w:rPr>
-      </w:r>
-      <w:r>
-        <w:rPr>
-          <w:noProof/>
-        </w:rPr>
         <w:pict w14:anchorId="12AA599C">
-          <v:group id="_x0000_s1064" style="position:absolute;left:0;text-align:left;margin-left:170.6pt;margin-top:14.05pt;width:151.75pt;height:43.7pt;z-index:-251654144;mso-position-horizontal-relative:page" coordorigin="3412,281" coordsize="3035,874">
-            <v:shape id="_x0000_s1066" type="#_x0000_t75" style="position:absolute;left:3607;top:280;width:2534;height:259">
+          <v:group id="_x0000_s2068" style="position:absolute;left:0;text-align:left;margin-left:170.6pt;margin-top:14.05pt;width:151.75pt;height:43.7pt;z-index:-251654144;mso-position-horizontal-relative:page" coordorigin="3412,281" coordsize="3035,874">
+            <v:shape id="_x0000_s2070" type="#_x0000_t75" style="position:absolute;left:3607;top:280;width:2534;height:259">
               <v:imagedata r:id="rId24" o:title=""/>
             </v:shape>
-            <v:shape id="_x0000_s1065" type="#_x0000_t75" style="position:absolute;left:3412;top:514;width:3035;height:640">
+            <v:shape id="_x0000_s2069" type="#_x0000_t75" style="position:absolute;left:3412;top:514;width:3035;height:640">
               <v:imagedata r:id="rId25" o:title=""/>
             </v:shape>
             <w10:wrap anchorx="page"/>
@@ -4302,7 +4172,6 @@
           <w:sz w:val="28"/>
         </w:rPr>
       </w:pPr>
-      <w:proofErr w:type="spellStart"/>
       <w:r>
         <w:rPr>
           <w:b/>
@@ -4311,7 +4180,6 @@
         </w:rPr>
         <w:t>BackendTool</w:t>
       </w:r>
-      <w:proofErr w:type="spellEnd"/>
       <w:r>
         <w:rPr>
           <w:sz w:val="28"/>
@@ -4361,18 +4229,13 @@
         <w:rPr>
           <w:noProof/>
         </w:rPr>
-      </w:r>
-      <w:r>
-        <w:rPr>
-          <w:noProof/>
-        </w:rPr>
         <w:pict w14:anchorId="2C3C7669">
-          <v:group id="_x0000_s1061" style="position:absolute;left:0;text-align:left;margin-left:179.95pt;margin-top:2.75pt;width:67.3pt;height:14.3pt;z-index:-251653120;mso-position-horizontal-relative:page" coordorigin="3599,55" coordsize="1346,286">
-            <v:shape id="_x0000_s1063" type="#_x0000_t75" style="position:absolute;left:3599;top:54;width:1346;height:230">
+          <v:group id="_x0000_s2065" style="position:absolute;left:0;text-align:left;margin-left:179.95pt;margin-top:2.75pt;width:67.3pt;height:14.3pt;z-index:-251653120;mso-position-horizontal-relative:page" coordorigin="3599,55" coordsize="1346,286">
+            <v:shape id="_x0000_s2067" type="#_x0000_t75" style="position:absolute;left:3599;top:54;width:1346;height:230">
               <v:imagedata r:id="rId26" o:title=""/>
             </v:shape>
-            <v:shape id="_x0000_s1062" type="#_x0000_t202" style="position:absolute;left:3599;top:54;width:1346;height:286" filled="f" stroked="f">
-              <v:textbox style="mso-next-textbox:#_x0000_s1062" inset="0,0,0,0">
+            <v:shape id="_x0000_s2066" type="#_x0000_t202" style="position:absolute;left:3599;top:54;width:1346;height:286" filled="f" stroked="f">
+              <v:textbox style="mso-next-textbox:#_x0000_s2066" inset="0,0,0,0">
                 <w:txbxContent>
                   <w:p>
                     <w:pPr>
@@ -4422,19 +4285,11 @@
         </w:rPr>
         <w:t xml:space="preserve"> </w:t>
       </w:r>
-      <w:proofErr w:type="spellStart"/>
-      <w:r>
-        <w:rPr>
-          <w:sz w:val="28"/>
-        </w:rPr>
-        <w:t>Zipkin</w:t>
-      </w:r>
-      <w:proofErr w:type="spellEnd"/>
-      <w:r>
-        <w:rPr>
-          <w:sz w:val="28"/>
-        </w:rPr>
-        <w:t xml:space="preserve"> server</w:t>
+      <w:r>
+        <w:rPr>
+          <w:sz w:val="28"/>
+        </w:rPr>
+        <w:t>Zipkin server</w:t>
       </w:r>
     </w:p>
     <w:p>
@@ -4458,17 +4313,12 @@
         <w:rPr>
           <w:noProof/>
         </w:rPr>
-      </w:r>
-      <w:r>
-        <w:rPr>
-          <w:noProof/>
-        </w:rPr>
         <w:pict w14:anchorId="26977196">
-          <v:group id="_x0000_s1058" style="position:absolute;left:0;text-align:left;margin-left:180.65pt;margin-top:6pt;width:79.85pt;height:14.05pt;z-index:-251652096;mso-position-horizontal-relative:page" coordorigin="3613,120" coordsize="1597,281">
-            <v:shape id="_x0000_s1060" type="#_x0000_t75" style="position:absolute;left:3613;top:124;width:1597;height:231">
+          <v:group id="_x0000_s2062" style="position:absolute;left:0;text-align:left;margin-left:180.65pt;margin-top:6pt;width:79.85pt;height:14.05pt;z-index:-251652096;mso-position-horizontal-relative:page" coordorigin="3613,120" coordsize="1597,281">
+            <v:shape id="_x0000_s2064" type="#_x0000_t75" style="position:absolute;left:3613;top:124;width:1597;height:231">
               <v:imagedata r:id="rId27" o:title=""/>
             </v:shape>
-            <v:shape id="_x0000_s1059" type="#_x0000_t202" style="position:absolute;left:3613;top:119;width:1597;height:281" filled="f" stroked="f">
+            <v:shape id="_x0000_s2063" type="#_x0000_t202" style="position:absolute;left:3613;top:119;width:1597;height:281" filled="f" stroked="f">
               <v:textbox inset="0,0,0,0">
                 <w:txbxContent>
                   <w:p>
@@ -4644,17 +4494,12 @@
         <w:rPr>
           <w:noProof/>
         </w:rPr>
-      </w:r>
-      <w:r>
-        <w:rPr>
-          <w:noProof/>
-        </w:rPr>
         <w:pict w14:anchorId="1AED605C">
-          <v:group id="_x0000_s1055" style="position:absolute;left:0;text-align:left;margin-left:180.65pt;margin-top:14.1pt;width:55.95pt;height:14.05pt;z-index:-251651072;mso-position-horizontal-relative:page" coordorigin="3613,282" coordsize="1119,281">
-            <v:shape id="_x0000_s1057" type="#_x0000_t75" style="position:absolute;left:3613;top:281;width:1119;height:216">
+          <v:group id="_x0000_s2059" style="position:absolute;left:0;text-align:left;margin-left:180.65pt;margin-top:14.1pt;width:55.95pt;height:14.05pt;z-index:-251651072;mso-position-horizontal-relative:page" coordorigin="3613,282" coordsize="1119,281">
+            <v:shape id="_x0000_s2061" type="#_x0000_t75" style="position:absolute;left:3613;top:281;width:1119;height:216">
               <v:imagedata r:id="rId28" o:title=""/>
             </v:shape>
-            <v:shape id="_x0000_s1056" type="#_x0000_t202" style="position:absolute;left:3613;top:281;width:1119;height:281" filled="f" stroked="f">
+            <v:shape id="_x0000_s2060" type="#_x0000_t202" style="position:absolute;left:3613;top:281;width:1119;height:281" filled="f" stroked="f">
               <v:textbox inset="0,0,0,0">
                 <w:txbxContent>
                   <w:p>
@@ -4772,32 +4617,27 @@
         <w:rPr>
           <w:noProof/>
         </w:rPr>
-      </w:r>
-      <w:r>
-        <w:rPr>
-          <w:noProof/>
-        </w:rPr>
         <w:pict w14:anchorId="1F966D3C">
-          <v:group id="_x0000_s1047" style="position:absolute;left:0;text-align:left;margin-left:170.6pt;margin-top:6.35pt;width:137.1pt;height:127.45pt;z-index:-251650048;mso-position-horizontal-relative:page" coordorigin="3412,127" coordsize="2742,2549">
-            <v:shape id="_x0000_s1054" type="#_x0000_t75" style="position:absolute;left:3613;top:148;width:1459;height:259">
+          <v:group id="_x0000_s2051" style="position:absolute;left:0;text-align:left;margin-left:170.6pt;margin-top:6.35pt;width:137.1pt;height:127.45pt;z-index:-251650048;mso-position-horizontal-relative:page" coordorigin="3412,127" coordsize="2742,2549">
+            <v:shape id="_x0000_s2058" type="#_x0000_t75" style="position:absolute;left:3613;top:148;width:1459;height:259">
               <v:imagedata r:id="rId29" o:title=""/>
             </v:shape>
-            <v:shape id="_x0000_s1053" type="#_x0000_t75" style="position:absolute;left:3412;top:381;width:1322;height:640">
+            <v:shape id="_x0000_s2057" type="#_x0000_t75" style="position:absolute;left:3412;top:381;width:1322;height:640">
               <v:imagedata r:id="rId30" o:title=""/>
             </v:shape>
-            <v:shape id="_x0000_s1052" type="#_x0000_t75" style="position:absolute;left:3412;top:794;width:1204;height:640">
+            <v:shape id="_x0000_s2056" type="#_x0000_t75" style="position:absolute;left:3412;top:794;width:1204;height:640">
               <v:imagedata r:id="rId31" o:title=""/>
             </v:shape>
-            <v:shape id="_x0000_s1051" type="#_x0000_t75" style="position:absolute;left:3412;top:1207;width:1602;height:640">
+            <v:shape id="_x0000_s2055" type="#_x0000_t75" style="position:absolute;left:3412;top:1207;width:1602;height:640">
               <v:imagedata r:id="rId32" o:title=""/>
             </v:shape>
-            <v:shape id="_x0000_s1050" type="#_x0000_t75" style="position:absolute;left:3412;top:1619;width:2742;height:640">
+            <v:shape id="_x0000_s2054" type="#_x0000_t75" style="position:absolute;left:3412;top:1619;width:2742;height:640">
               <v:imagedata r:id="rId33" o:title=""/>
             </v:shape>
-            <v:shape id="_x0000_s1049" type="#_x0000_t75" style="position:absolute;left:3412;top:2035;width:1826;height:640">
+            <v:shape id="_x0000_s2053" type="#_x0000_t75" style="position:absolute;left:3412;top:2035;width:1826;height:640">
               <v:imagedata r:id="rId34" o:title=""/>
             </v:shape>
-            <v:shape id="_x0000_s1048" type="#_x0000_t202" style="position:absolute;left:3412;top:126;width:2742;height:2549" filled="f" stroked="f">
+            <v:shape id="_x0000_s2052" type="#_x0000_t202" style="position:absolute;left:3412;top:126;width:2742;height:2549" filled="f" stroked="f">
               <v:textbox inset="0,0,0,0">
                 <w:txbxContent>
                   <w:p>
@@ -5404,10 +5244,7 @@
         <w:ind w:left="1200" w:right="1379" w:firstLine="1200"/>
       </w:pPr>
       <w:r>
-        <w:t xml:space="preserve">JAVA 8 is a </w:t>
-      </w:r>
-      <w:r>
-        <w:t>major feature release of JAVA programming language development.</w:t>
+        <w:t>JAVA 8 is a major feature release of JAVA programming language development.</w:t>
       </w:r>
       <w:r>
         <w:t xml:space="preserve"> </w:t>
@@ -6276,21 +6113,7 @@
         <w:rPr>
           <w:sz w:val="28"/>
         </w:rPr>
-        <w:t>‘</w:t>
-      </w:r>
-      <w:proofErr w:type="spellStart"/>
-      <w:r>
-        <w:rPr>
-          <w:sz w:val="28"/>
-        </w:rPr>
-        <w:t>jdeps</w:t>
-      </w:r>
-      <w:proofErr w:type="spellEnd"/>
-      <w:r>
-        <w:rPr>
-          <w:sz w:val="28"/>
-        </w:rPr>
-        <w:t>’</w:t>
+        <w:t>‘jdeps’</w:t>
       </w:r>
       <w:r>
         <w:rPr>
@@ -6934,14 +6757,12 @@
         </w:rPr>
         <w:t xml:space="preserve"> </w:t>
       </w:r>
-      <w:proofErr w:type="spellStart"/>
       <w:r>
         <w:rPr>
           <w:sz w:val="28"/>
         </w:rPr>
         <w:t>boolean</w:t>
       </w:r>
-      <w:proofErr w:type="spellEnd"/>
       <w:r>
         <w:rPr>
           <w:spacing w:val="-3"/>
@@ -7153,25 +6974,39 @@
           <w:bCs w:val="0"/>
           <w:u w:val="none"/>
         </w:rPr>
-        <w:t xml:space="preserve"> microservices are invoked to serve a single business </w:t>
-      </w:r>
-      <w:proofErr w:type="spellStart"/>
-      <w:r>
+        <w:t xml:space="preserve"> microservices are invoked to serve a single business usecase.</w:t>
+      </w:r>
+    </w:p>
+    <w:p>
+      <w:pPr>
+        <w:pStyle w:val="Heading5"/>
+        <w:ind w:left="1200"/>
+        <w:jc w:val="both"/>
         <w:rPr>
           <w:b w:val="0"/>
           <w:bCs w:val="0"/>
           <w:u w:val="none"/>
         </w:rPr>
-        <w:t>usecase</w:t>
-      </w:r>
-      <w:proofErr w:type="spellEnd"/>
-      <w:r>
+      </w:pPr>
+    </w:p>
+    <w:p>
+      <w:pPr>
+        <w:pStyle w:val="Heading5"/>
+        <w:ind w:left="1200"/>
+        <w:jc w:val="both"/>
         <w:rPr>
           <w:b w:val="0"/>
           <w:bCs w:val="0"/>
           <w:u w:val="none"/>
         </w:rPr>
-        <w:t>.</w:t>
+      </w:pPr>
+      <w:r>
+        <w:rPr>
+          <w:b w:val="0"/>
+          <w:bCs w:val="0"/>
+          <w:u w:val="none"/>
+        </w:rPr>
+        <w:t xml:space="preserve">Distributed tracing is useful during debugging when lots of underlying systems are involved and </w:t>
       </w:r>
     </w:p>
     <w:p>
@@ -7185,6 +7020,14 @@
           <w:u w:val="none"/>
         </w:rPr>
       </w:pPr>
+      <w:r>
+        <w:rPr>
+          <w:b w:val="0"/>
+          <w:bCs w:val="0"/>
+          <w:u w:val="none"/>
+        </w:rPr>
+        <w:t xml:space="preserve">the application becomes slow in any particular situation. In such cases, we first need to identify </w:t>
+      </w:r>
     </w:p>
     <w:p>
       <w:pPr>
@@ -7203,7 +7046,7 @@
           <w:bCs w:val="0"/>
           <w:u w:val="none"/>
         </w:rPr>
-        <w:t xml:space="preserve">Distributed tracing is useful during debugging when lots of underlying systems are involved and </w:t>
+        <w:t>which underlying service is actually slow. Once the slow service is identified,  we can work</w:t>
       </w:r>
     </w:p>
     <w:p>
@@ -7223,46 +7066,6 @@
           <w:bCs w:val="0"/>
           <w:u w:val="none"/>
         </w:rPr>
-        <w:t xml:space="preserve">the application becomes slow in any particular situation. In such cases, we first need to identify </w:t>
-      </w:r>
-    </w:p>
-    <w:p>
-      <w:pPr>
-        <w:pStyle w:val="Heading5"/>
-        <w:ind w:left="1200"/>
-        <w:jc w:val="both"/>
-        <w:rPr>
-          <w:b w:val="0"/>
-          <w:bCs w:val="0"/>
-          <w:u w:val="none"/>
-        </w:rPr>
-      </w:pPr>
-      <w:r>
-        <w:rPr>
-          <w:b w:val="0"/>
-          <w:bCs w:val="0"/>
-          <w:u w:val="none"/>
-        </w:rPr>
-        <w:t>which underlying service is actually slow. Once the slow service is identified,  we can work</w:t>
-      </w:r>
-    </w:p>
-    <w:p>
-      <w:pPr>
-        <w:pStyle w:val="Heading5"/>
-        <w:ind w:left="1200"/>
-        <w:jc w:val="both"/>
-        <w:rPr>
-          <w:b w:val="0"/>
-          <w:bCs w:val="0"/>
-          <w:u w:val="none"/>
-        </w:rPr>
-      </w:pPr>
-      <w:r>
-        <w:rPr>
-          <w:b w:val="0"/>
-          <w:bCs w:val="0"/>
-          <w:u w:val="none"/>
-        </w:rPr>
         <w:t xml:space="preserve"> to fix that issue. Distributed tracing helps in identifying that slow component in the ecosystem.</w:t>
       </w:r>
     </w:p>
@@ -7474,10 +7277,7 @@
         <w:ind w:left="1200" w:right="1463"/>
       </w:pPr>
       <w:r>
-        <w:t xml:space="preserve">| P a g e the database. It is an </w:t>
-      </w:r>
-      <w:r>
-        <w:t>open source, lightweight, ORM (Object Relational Mapping) tool. Hibernate</w:t>
+        <w:t>| P a g e the database. It is an open source, lightweight, ORM (Object Relational Mapping) tool. Hibernate</w:t>
       </w:r>
       <w:r>
         <w:rPr>
@@ -7620,13 +7420,7 @@
         <w:rPr>
           <w:sz w:val="28"/>
         </w:rPr>
-        <w:t>H</w:t>
-      </w:r>
-      <w:r>
-        <w:rPr>
-          <w:sz w:val="28"/>
-        </w:rPr>
-        <w:t>ibernate</w:t>
+        <w:t>Hibernate</w:t>
       </w:r>
       <w:r>
         <w:rPr>
@@ -8968,13 +8762,7 @@
         <w:rPr>
           <w:sz w:val="28"/>
         </w:rPr>
-        <w:t xml:space="preserve">Provides Query Statistics and Database Status Hibernate </w:t>
-      </w:r>
-      <w:r>
-        <w:rPr>
-          <w:sz w:val="28"/>
-        </w:rPr>
-        <w:t>supports Query cache and provide</w:t>
+        <w:t>Provides Query Statistics and Database Status Hibernate supports Query cache and provide</w:t>
       </w:r>
       <w:r>
         <w:rPr>
@@ -9094,10 +8882,7 @@
         <w:t xml:space="preserve"> </w:t>
       </w:r>
       <w:r>
-        <w:t xml:space="preserve">application is used for a wide range of purposes, including </w:t>
-      </w:r>
-      <w:r>
-        <w:t>data warehousing, e-commerce, and logging</w:t>
+        <w:t>application is used for a wide range of purposes, including data warehousing, e-commerce, and logging</w:t>
       </w:r>
       <w:r>
         <w:rPr>
@@ -9472,10 +9257,7 @@
         <w:t xml:space="preserve"> </w:t>
       </w:r>
       <w:r>
-        <w:t>dep</w:t>
-      </w:r>
-      <w:r>
-        <w:t>endency and documentation. It simplifies the build process like ANT. … In short terms we can tell</w:t>
+        <w:t>dependency and documentation. It simplifies the build process like ANT. … In short terms we can tell</w:t>
       </w:r>
       <w:r>
         <w:rPr>
@@ -9609,6 +9391,7 @@
         <w:rPr>
           <w:sz w:val="16"/>
         </w:rPr>
+        <w:lastRenderedPageBreak/>
         <w:t xml:space="preserve">  </w:t>
       </w:r>
       <w:r>
@@ -10896,10 +10679,7 @@
         <w:t xml:space="preserve"> </w:t>
       </w:r>
       <w:r>
-        <w:t xml:space="preserve">apps </w:t>
-      </w:r>
-      <w:r>
-        <w:t>for</w:t>
+        <w:t>apps for</w:t>
       </w:r>
       <w:r>
         <w:rPr>
@@ -12167,13 +11947,7 @@
         <w:rPr>
           <w:sz w:val="28"/>
         </w:rPr>
-        <w:t xml:space="preserve">JavaScript virtual machines, giving you all the benefits of hand-written code with the </w:t>
-      </w:r>
-      <w:r>
-        <w:rPr>
-          <w:sz w:val="28"/>
-        </w:rPr>
-        <w:t>productivity of</w:t>
+        <w:t>JavaScript virtual machines, giving you all the benefits of hand-written code with the productivity of</w:t>
       </w:r>
       <w:r>
         <w:rPr>
@@ -12244,14 +12018,12 @@
         </w:rPr>
         <w:t xml:space="preserve"> </w:t>
       </w:r>
-      <w:proofErr w:type="spellStart"/>
       <w:r>
         <w:rPr>
           <w:sz w:val="28"/>
         </w:rPr>
         <w:t>codesplitting</w:t>
       </w:r>
-      <w:proofErr w:type="spellEnd"/>
       <w:r>
         <w:rPr>
           <w:spacing w:val="-4"/>
@@ -12393,10 +12165,7 @@
         <w:ind w:left="1920" w:right="1291"/>
       </w:pPr>
       <w:r>
-        <w:t xml:space="preserve">The proposed software will solve all the </w:t>
-      </w:r>
-      <w:r>
-        <w:t>problems they are facing now. Loan is still</w:t>
+        <w:t>The proposed software will solve all the problems they are facing now. Loan is still</w:t>
       </w:r>
       <w:r>
         <w:rPr>
@@ -12432,10 +12201,7 @@
         <w:t xml:space="preserve"> </w:t>
       </w:r>
       <w:r>
-        <w:t xml:space="preserve">solution to </w:t>
-      </w:r>
-      <w:r>
-        <w:t>many of your financial problems. A Microfinance helps you purchase a Vehicle ,Personal</w:t>
+        <w:t>solution to many of your financial problems. A Microfinance helps you purchase a Vehicle ,Personal</w:t>
       </w:r>
       <w:r>
         <w:rPr>
@@ -12459,18 +12225,7 @@
         <w:t xml:space="preserve"> </w:t>
       </w:r>
       <w:r>
-        <w:t xml:space="preserve">are available for both salaried and </w:t>
-      </w:r>
-      <w:proofErr w:type="spellStart"/>
-      <w:r>
-        <w:t>selfemployed</w:t>
-      </w:r>
-      <w:proofErr w:type="spellEnd"/>
-      <w:r>
-        <w:t xml:space="preserve"> individuals. Bank provides</w:t>
-      </w:r>
-      <w:r>
-        <w:t xml:space="preserve"> </w:t>
+        <w:t xml:space="preserve">are available for both salaried and selfemployed individuals. Bank provides </w:t>
       </w:r>
       <w:r>
         <w:t>Car</w:t>
@@ -12560,10 +12315,7 @@
         <w:t xml:space="preserve"> </w:t>
       </w:r>
       <w:r>
-        <w:t>in shor</w:t>
-      </w:r>
-      <w:r>
-        <w:t>t</w:t>
+        <w:t>in short</w:t>
       </w:r>
       <w:r>
         <w:rPr>
@@ -16323,10 +16075,7 @@
         <w:ind w:left="1920" w:right="1339"/>
       </w:pPr>
       <w:r>
-        <w:t>handle all the primary information required</w:t>
-      </w:r>
-      <w:r>
-        <w:t xml:space="preserve"> to calculate monthly statements of Customer Record</w:t>
+        <w:t>handle all the primary information required to calculate monthly statements of Customer Record</w:t>
       </w:r>
       <w:r>
         <w:rPr>
@@ -16353,10 +16102,7 @@
         <w:t xml:space="preserve"> </w:t>
       </w:r>
       <w:r>
-        <w:t>introduce mor</w:t>
-      </w:r>
-      <w:r>
-        <w:t>e user friendliness in the various activities such as record updating, maintenance, and</w:t>
+        <w:t>introduce more user friendliness in the various activities such as record updating, maintenance, and</w:t>
       </w:r>
       <w:r>
         <w:rPr>
@@ -16527,10 +16273,7 @@
         <w:t xml:space="preserve"> </w:t>
       </w:r>
       <w:r>
-        <w:t xml:space="preserve">be obtained by simply keying in the identification of that </w:t>
-      </w:r>
-      <w:r>
-        <w:t>Customer. Similarly, record maintenance</w:t>
+        <w:t>be obtained by simply keying in the identification of that Customer. Similarly, record maintenance</w:t>
       </w:r>
       <w:r>
         <w:rPr>
@@ -16557,10 +16300,7 @@
         <w:t xml:space="preserve"> </w:t>
       </w:r>
       <w:r>
-        <w:t>master file thus ke</w:t>
-      </w:r>
-      <w:r>
-        <w:t>eping the record absolutely up-to-date. The entire information has maintained in</w:t>
+        <w:t>master file thus keeping the record absolutely up-to-date. The entire information has maintained in</w:t>
       </w:r>
       <w:r>
         <w:rPr>
@@ -16578,10 +16318,7 @@
         <w:t xml:space="preserve"> </w:t>
       </w:r>
       <w:r>
-        <w:t>retrieve the necessary information which can be easily be accessible from the f</w:t>
-      </w:r>
-      <w:r>
-        <w:t>ile. The main</w:t>
+        <w:t>retrieve the necessary information which can be easily be accessible from the file. The main</w:t>
       </w:r>
       <w:r>
         <w:rPr>
@@ -17328,10 +17065,7 @@
         <w:t xml:space="preserve"> </w:t>
       </w:r>
       <w:r>
-        <w:t xml:space="preserve">to </w:t>
-      </w:r>
-      <w:r>
-        <w:t>develop sales strategies and service offerings that enable new opportunities for business and</w:t>
+        <w:t>to develop sales strategies and service offerings that enable new opportunities for business and</w:t>
       </w:r>
       <w:r>
         <w:rPr>
@@ -17410,10 +17144,7 @@
         <w:t xml:space="preserve"> </w:t>
       </w:r>
       <w:r>
-        <w:t>manages the operations and maint</w:t>
-      </w:r>
-      <w:r>
-        <w:t>enance of facilities. The Operations Executive can report to</w:t>
+        <w:t>manages the operations and maintenance of facilities. The Operations Executive can report to</w:t>
       </w:r>
       <w:r>
         <w:rPr>
@@ -17440,10 +17171,7 @@
         <w:t xml:space="preserve"> </w:t>
       </w:r>
       <w:r>
-        <w:t>submiss</w:t>
-      </w:r>
-      <w:r>
-        <w:t>ion of the required details &amp; documents, the financial institution will analyze the application.</w:t>
+        <w:t>submission of the required details &amp; documents, the financial institution will analyze the application.</w:t>
       </w:r>
       <w:r>
         <w:rPr>
@@ -17524,10 +17252,7 @@
         <w:t xml:space="preserve"> </w:t>
       </w:r>
       <w:r>
-        <w:t xml:space="preserve">is </w:t>
-      </w:r>
-      <w:r>
-        <w:t>sanctioned.</w:t>
+        <w:t>is sanctioned.</w:t>
       </w:r>
     </w:p>
     <w:p>
@@ -17693,10 +17418,7 @@
         <w:t xml:space="preserve"> </w:t>
       </w:r>
       <w:r>
-        <w:t>They do this by assessing the creditwo</w:t>
-      </w:r>
-      <w:r>
-        <w:t>rthiness of potential customers and conducting periodic</w:t>
+        <w:t>They do this by assessing the creditworthiness of potential customers and conducting periodic</w:t>
       </w:r>
       <w:r>
         <w:rPr>
@@ -17887,10 +17609,7 @@
         <w:ind w:left="1920" w:right="1414"/>
       </w:pPr>
       <w:r>
-        <w:t xml:space="preserve">then CM send a sanction letter or the OE. Then OE insert the sensation </w:t>
-      </w:r>
-      <w:r>
-        <w:t>letter and send a mail to the</w:t>
+        <w:t>then CM send a sanction letter or the OE. Then OE insert the sensation letter and send a mail to the</w:t>
       </w:r>
       <w:r>
         <w:rPr>
@@ -18062,13 +17781,7 @@
         <w:rPr>
           <w:color w:val="1F1F22"/>
         </w:rPr>
-        <w:t>amount divided across each month in</w:t>
-      </w:r>
-      <w:r>
-        <w:rPr>
-          <w:color w:val="1F1F22"/>
-        </w:rPr>
-        <w:t xml:space="preserve"> the loan tenure. The EMI is always paid up to the bank or</w:t>
+        <w:t>amount divided across each month in the loan tenure. The EMI is always paid up to the bank or</w:t>
       </w:r>
       <w:r>
         <w:rPr>
@@ -18306,7 +18019,6 @@
         </w:rPr>
         <w:t xml:space="preserve"> </w:t>
       </w:r>
-      <w:proofErr w:type="spellStart"/>
       <w:r>
         <w:rPr>
           <w:color w:val="001F5F"/>
@@ -18314,7 +18026,6 @@
         </w:rPr>
         <w:t>Disbrusement</w:t>
       </w:r>
-      <w:proofErr w:type="spellEnd"/>
       <w:r>
         <w:rPr>
           <w:color w:val="001F5F"/>
@@ -18626,15 +18337,7 @@
         <w:ind w:left="1920" w:right="2375" w:firstLine="393"/>
       </w:pPr>
       <w:r>
-        <w:t xml:space="preserve">Finance Head check </w:t>
-      </w:r>
-      <w:proofErr w:type="spellStart"/>
-      <w:r>
-        <w:t>Dafaulter</w:t>
-      </w:r>
-      <w:proofErr w:type="spellEnd"/>
-      <w:r>
-        <w:t xml:space="preserve"> and send to Third party </w:t>
+        <w:t xml:space="preserve">Finance Head check Dafaulter and send to Third party </w:t>
       </w:r>
       <w:r>
         <w:t>as</w:t>
@@ -19199,13 +18902,9 @@
         <w:rPr>
           <w:noProof/>
         </w:rPr>
-      </w:r>
-      <w:r>
-        <w:rPr>
-          <w:noProof/>
-        </w:rPr>
+        <w:lastRenderedPageBreak/>
         <w:pict w14:anchorId="5B09779F">
-          <v:shape id="_x0000_s1026" style="position:absolute;margin-left:35.75pt;margin-top:1in;width:756.25pt;height:468.1pt;z-index:-251649024;mso-position-horizontal-relative:page;mso-position-vertical-relative:page" coordorigin="715,1440" coordsize="15125,9362" path="m15840,1440r-927,l14904,1440r,10l14904,10792r-14179,l725,1450r14179,l14904,1440r-14179,l715,1440r,9362l725,10802r14188,l15840,10802r,-10l14913,10792r,-9342l15840,1450r,-10xe" fillcolor="black" stroked="f">
+          <v:shape id="_x0000_s2050" style="position:absolute;margin-left:35.75pt;margin-top:1in;width:756.25pt;height:468.1pt;z-index:-251649024;mso-position-horizontal-relative:page;mso-position-vertical-relative:page" coordorigin="715,1440" coordsize="15125,9362" path="m15840,1440r-927,l14904,1440r,10l14904,10792r-14179,l725,1450r14179,l14904,1440r-14179,l715,1440r,9362l725,10802r14188,l15840,10802r,-10l14913,10792r,-9342l15840,1450r,-10xe" fillcolor="black" stroked="f">
             <v:path arrowok="t"/>
             <w10:wrap anchorx="page" anchory="page"/>
           </v:shape>
@@ -19547,16 +19246,8 @@
         <w:rPr>
           <w:sz w:val="28"/>
         </w:rPr>
-        <w:t xml:space="preserve">see </w:t>
-      </w:r>
-      <w:proofErr w:type="spellStart"/>
-      <w:r>
-        <w:rPr>
-          <w:sz w:val="28"/>
-        </w:rPr>
-        <w:t>PreivousLoan</w:t>
-      </w:r>
-      <w:proofErr w:type="spellEnd"/>
+        <w:t>see PreivousLoan</w:t>
+      </w:r>
       <w:r>
         <w:rPr>
           <w:spacing w:val="-61"/>
@@ -19795,14 +19486,12 @@
         </w:rPr>
         <w:t xml:space="preserve"> </w:t>
       </w:r>
-      <w:proofErr w:type="spellStart"/>
       <w:r>
         <w:rPr>
           <w:sz w:val="28"/>
         </w:rPr>
         <w:t>Genarate</w:t>
       </w:r>
-      <w:proofErr w:type="spellEnd"/>
       <w:r>
         <w:rPr>
           <w:spacing w:val="-6"/>
@@ -19889,21 +19578,7 @@
         <w:rPr>
           <w:sz w:val="28"/>
         </w:rPr>
-        <w:t xml:space="preserve">user accept sanction Letter  Head Pass the </w:t>
-      </w:r>
-      <w:proofErr w:type="spellStart"/>
-      <w:r>
-        <w:rPr>
-          <w:sz w:val="28"/>
-        </w:rPr>
-        <w:t>Disbured</w:t>
-      </w:r>
-      <w:proofErr w:type="spellEnd"/>
-      <w:r>
-        <w:rPr>
-          <w:sz w:val="28"/>
-        </w:rPr>
-        <w:t xml:space="preserve"> Amount to Builder</w:t>
+        <w:t>user accept sanction Letter  Head Pass the Disbured Amount to Builder</w:t>
       </w:r>
       <w:r>
         <w:rPr>
@@ -20020,14 +19695,12 @@
         </w:rPr>
         <w:t xml:space="preserve"> </w:t>
       </w:r>
-      <w:proofErr w:type="spellStart"/>
       <w:r>
         <w:rPr>
           <w:sz w:val="28"/>
         </w:rPr>
         <w:t>deafulter</w:t>
       </w:r>
-      <w:proofErr w:type="spellEnd"/>
     </w:p>
     <w:p>
       <w:pPr>
@@ -20122,14 +19795,12 @@
         </w:rPr>
         <w:t xml:space="preserve"> </w:t>
       </w:r>
-      <w:proofErr w:type="spellStart"/>
       <w:r>
         <w:rPr>
           <w:sz w:val="28"/>
         </w:rPr>
         <w:t>telicomer</w:t>
       </w:r>
-      <w:proofErr w:type="spellEnd"/>
     </w:p>
     <w:p>
       <w:pPr>
@@ -20146,14 +19817,12 @@
           <w:sz w:val="28"/>
         </w:rPr>
       </w:pPr>
-      <w:proofErr w:type="spellStart"/>
       <w:r>
         <w:rPr>
           <w:sz w:val="28"/>
         </w:rPr>
         <w:t>Telicomer</w:t>
       </w:r>
-      <w:proofErr w:type="spellEnd"/>
       <w:r>
         <w:rPr>
           <w:spacing w:val="-4"/>
@@ -21422,21 +21091,7 @@
         <w:rPr>
           <w:color w:val="001F5F"/>
         </w:rPr>
-        <w:t>(</w:t>
-      </w:r>
-      <w:proofErr w:type="spellStart"/>
-      <w:r>
-        <w:rPr>
-          <w:color w:val="001F5F"/>
-        </w:rPr>
-        <w:t>GoldLoanFinanceLtd</w:t>
-      </w:r>
-      <w:proofErr w:type="spellEnd"/>
-      <w:r>
-        <w:rPr>
-          <w:color w:val="001F5F"/>
-        </w:rPr>
-        <w:t>)</w:t>
+        <w:t>(GoldLoanFinanceLtd)</w:t>
       </w:r>
       <w:r>
         <w:rPr>
@@ -21501,13 +21156,7 @@
         <w:rPr>
           <w:color w:val="001F5F"/>
         </w:rPr>
-        <w:t>a</w:t>
-      </w:r>
-      <w:r>
-        <w:rPr>
-          <w:color w:val="001F5F"/>
-        </w:rPr>
-        <w:t>pplication.</w:t>
+        <w:t>application.</w:t>
       </w:r>
     </w:p>
     <w:p>
@@ -21551,13 +21200,7 @@
         <w:rPr>
           <w:color w:val="001F5F"/>
         </w:rPr>
-        <w:t xml:space="preserve">offer to waive the processing fee. It’s important to check with your lender about the processing fee </w:t>
-      </w:r>
-      <w:r>
-        <w:rPr>
-          <w:color w:val="001F5F"/>
-        </w:rPr>
-        <w:t>before</w:t>
+        <w:t>offer to waive the processing fee. It’s important to check with your lender about the processing fee before</w:t>
       </w:r>
       <w:r>
         <w:rPr>
@@ -21714,13 +21357,7 @@
         <w:rPr>
           <w:color w:val="001F5F"/>
         </w:rPr>
-        <w:t xml:space="preserve">stage and may take a few days for the bank to completely verify your </w:t>
-      </w:r>
-      <w:r>
-        <w:rPr>
-          <w:color w:val="001F5F"/>
-        </w:rPr>
-        <w:t>documents. During the verification, the</w:t>
+        <w:t>stage and may take a few days for the bank to completely verify your documents. During the verification, the</w:t>
       </w:r>
       <w:r>
         <w:rPr>
@@ -22335,13 +21972,7 @@
         <w:rPr>
           <w:color w:val="001F5F"/>
         </w:rPr>
-        <w:t xml:space="preserve">approved, it’s important to submit all the required documents with correct </w:t>
-      </w:r>
-      <w:r>
-        <w:rPr>
-          <w:color w:val="001F5F"/>
-        </w:rPr>
-        <w:t>information. If the bank finds any</w:t>
+        <w:t>approved, it’s important to submit all the required documents with correct information. If the bank finds any</w:t>
       </w:r>
       <w:r>
         <w:rPr>
@@ -23570,13 +23201,7 @@
         <w:rPr>
           <w:color w:val="001F5F"/>
         </w:rPr>
-        <w:t xml:space="preserve">It’s important that you read all the terms </w:t>
-      </w:r>
-      <w:r>
-        <w:rPr>
-          <w:color w:val="001F5F"/>
-        </w:rPr>
-        <w:t>and conditions carefully. Once you have read the T&amp;Cs, you will have to</w:t>
+        <w:t>It’s important that you read all the terms and conditions carefully. Once you have read the T&amp;Cs, you will have to</w:t>
       </w:r>
       <w:r>
         <w:rPr>
@@ -23798,13 +23423,7 @@
         <w:rPr>
           <w:color w:val="001F5F"/>
         </w:rPr>
-        <w:t xml:space="preserve">Before the bank disburses your loan, they will have to verify the property you are buying. </w:t>
-      </w:r>
-      <w:r>
-        <w:rPr>
-          <w:color w:val="001F5F"/>
-        </w:rPr>
-        <w:t>You will have to submit</w:t>
+        <w:t>Before the bank disburses your loan, they will have to verify the property you are buying. You will have to submit</w:t>
       </w:r>
       <w:r>
         <w:rPr>
@@ -23855,13 +23474,7 @@
         <w:rPr>
           <w:color w:val="001F5F"/>
         </w:rPr>
-        <w:t>The bank will conduct a legal check to ensure the property is free from any disputes. Following the l</w:t>
-      </w:r>
-      <w:r>
-        <w:rPr>
-          <w:color w:val="001F5F"/>
-        </w:rPr>
-        <w:t>egal check, it</w:t>
+        <w:t>The bank will conduct a legal check to ensure the property is free from any disputes. Following the legal check, it</w:t>
       </w:r>
       <w:r>
         <w:rPr>
@@ -24375,13 +23988,7 @@
         <w:rPr>
           <w:color w:val="001F5F"/>
         </w:rPr>
-        <w:t xml:space="preserve">other </w:t>
-      </w:r>
-      <w:r>
-        <w:rPr>
-          <w:color w:val="001F5F"/>
-        </w:rPr>
-        <w:t>formalities,</w:t>
+        <w:t>other formalities,</w:t>
       </w:r>
       <w:r>
         <w:rPr>
@@ -28613,14 +28220,7 @@
           <w:color w:val="393838"/>
           <w:sz w:val="28"/>
         </w:rPr>
-        <w:t xml:space="preserve">The types of accounts you have make up 10% of your score. Having a mix of </w:t>
-      </w:r>
-      <w:r>
-        <w:rPr>
-          <w:color w:val="393838"/>
-          <w:sz w:val="28"/>
-        </w:rPr>
-        <w:t>accounts, including instalments</w:t>
+        <w:t>The types of accounts you have make up 10% of your score. Having a mix of accounts, including instalments</w:t>
       </w:r>
       <w:r>
         <w:rPr>
@@ -31544,14 +31144,12 @@
         </w:rPr>
         <w:t xml:space="preserve"> </w:t>
       </w:r>
-      <w:proofErr w:type="spellStart"/>
       <w:r>
         <w:rPr>
           <w:color w:val="001F5F"/>
         </w:rPr>
         <w:t>enquiryId</w:t>
       </w:r>
-      <w:proofErr w:type="spellEnd"/>
     </w:p>
     <w:tbl>
       <w:tblPr>
@@ -31661,11 +31259,9 @@
               <w:spacing w:line="243" w:lineRule="exact"/>
               <w:ind w:left="485"/>
             </w:pPr>
-            <w:proofErr w:type="spellStart"/>
             <w:r>
               <w:t>Pojo</w:t>
             </w:r>
-            <w:proofErr w:type="spellEnd"/>
             <w:r>
               <w:rPr>
                 <w:spacing w:val="2"/>
@@ -31716,11 +31312,9 @@
               <w:ind w:left="688" w:right="607"/>
               <w:jc w:val="center"/>
             </w:pPr>
-            <w:proofErr w:type="spellStart"/>
             <w:r>
               <w:t>DataType</w:t>
             </w:r>
-            <w:proofErr w:type="spellEnd"/>
           </w:p>
         </w:tc>
         <w:tc>
@@ -31768,11 +31362,9 @@
               <w:spacing w:line="243" w:lineRule="exact"/>
               <w:ind w:left="470"/>
             </w:pPr>
-            <w:proofErr w:type="spellStart"/>
             <w:r>
               <w:t>Realtionship</w:t>
             </w:r>
-            <w:proofErr w:type="spellEnd"/>
           </w:p>
         </w:tc>
       </w:tr>
@@ -31999,11 +31591,9 @@
               <w:spacing w:line="250" w:lineRule="exact"/>
               <w:ind w:left="61"/>
             </w:pPr>
-            <w:proofErr w:type="spellStart"/>
             <w:r>
               <w:t>enquiryId</w:t>
             </w:r>
-            <w:proofErr w:type="spellEnd"/>
           </w:p>
         </w:tc>
         <w:tc>
@@ -32149,11 +31739,9 @@
               <w:spacing w:line="249" w:lineRule="exact"/>
               <w:ind w:left="61"/>
             </w:pPr>
-            <w:proofErr w:type="spellStart"/>
             <w:r>
               <w:t>customerName</w:t>
             </w:r>
-            <w:proofErr w:type="spellEnd"/>
           </w:p>
         </w:tc>
         <w:tc>
@@ -32299,11 +31887,9 @@
               <w:spacing w:line="250" w:lineRule="exact"/>
               <w:ind w:left="61"/>
             </w:pPr>
-            <w:proofErr w:type="spellStart"/>
             <w:r>
               <w:t>pancardNumber</w:t>
             </w:r>
-            <w:proofErr w:type="spellEnd"/>
           </w:p>
         </w:tc>
         <w:tc>
@@ -32346,11 +31932,9 @@
               <w:spacing w:line="250" w:lineRule="exact"/>
               <w:ind w:left="969"/>
             </w:pPr>
-            <w:proofErr w:type="spellStart"/>
             <w:r>
               <w:t>CibilScore</w:t>
             </w:r>
-            <w:proofErr w:type="spellEnd"/>
           </w:p>
         </w:tc>
         <w:tc>
@@ -32369,11 +31953,9 @@
               <w:spacing w:line="250" w:lineRule="exact"/>
               <w:ind w:left="64"/>
             </w:pPr>
-            <w:proofErr w:type="spellStart"/>
             <w:r>
               <w:t>OneToOne</w:t>
             </w:r>
-            <w:proofErr w:type="spellEnd"/>
           </w:p>
         </w:tc>
       </w:tr>
@@ -32473,11 +32055,9 @@
               <w:spacing w:line="250" w:lineRule="exact"/>
               <w:ind w:left="111"/>
             </w:pPr>
-            <w:proofErr w:type="spellStart"/>
             <w:r>
               <w:t>customerMobileNumber</w:t>
             </w:r>
-            <w:proofErr w:type="spellEnd"/>
           </w:p>
         </w:tc>
         <w:tc>
@@ -32623,11 +32203,9 @@
               <w:spacing w:line="250" w:lineRule="exact"/>
               <w:ind w:left="61"/>
             </w:pPr>
-            <w:proofErr w:type="spellStart"/>
             <w:r>
               <w:t>customerAlternateMobileNumb</w:t>
             </w:r>
-            <w:proofErr w:type="spellEnd"/>
           </w:p>
         </w:tc>
         <w:tc>
@@ -32773,13 +32351,8 @@
               <w:spacing w:line="250" w:lineRule="exact"/>
               <w:ind w:left="61"/>
             </w:pPr>
-            <w:proofErr w:type="spellStart"/>
             <w:r>
-              <w:t>customerEmailId</w:t>
-            </w:r>
-            <w:proofErr w:type="spellEnd"/>
-            <w:r>
-              <w:t>;</w:t>
+              <w:t>customerEmailId;</w:t>
             </w:r>
           </w:p>
         </w:tc>
@@ -32926,13 +32499,8 @@
               <w:spacing w:line="250" w:lineRule="exact"/>
               <w:ind w:left="61"/>
             </w:pPr>
-            <w:proofErr w:type="spellStart"/>
             <w:r>
-              <w:t>customerDateOfBirth</w:t>
-            </w:r>
-            <w:proofErr w:type="spellEnd"/>
-            <w:r>
-              <w:t>;</w:t>
+              <w:t>customerDateOfBirth;</w:t>
             </w:r>
           </w:p>
         </w:tc>
@@ -33079,13 +32647,8 @@
               <w:spacing w:line="248" w:lineRule="exact"/>
               <w:ind w:left="61"/>
             </w:pPr>
-            <w:proofErr w:type="spellStart"/>
             <w:r>
-              <w:t>enquiryStatus</w:t>
-            </w:r>
-            <w:proofErr w:type="spellEnd"/>
-            <w:r>
-              <w:t>;</w:t>
+              <w:t>enquiryStatus;</w:t>
             </w:r>
           </w:p>
         </w:tc>
@@ -33228,11 +32791,9 @@
               <w:spacing w:line="255" w:lineRule="exact"/>
               <w:ind w:left="61"/>
             </w:pPr>
-            <w:proofErr w:type="spellStart"/>
             <w:r>
               <w:t>customerRegisterStatus</w:t>
             </w:r>
-            <w:proofErr w:type="spellEnd"/>
           </w:p>
         </w:tc>
         <w:tc>
@@ -33439,11 +33000,9 @@
               <w:spacing w:before="35" w:line="256" w:lineRule="exact"/>
               <w:ind w:left="354"/>
             </w:pPr>
-            <w:proofErr w:type="spellStart"/>
             <w:r>
               <w:t>Pojo</w:t>
             </w:r>
-            <w:proofErr w:type="spellEnd"/>
             <w:r>
               <w:rPr>
                 <w:spacing w:val="-1"/>
@@ -33491,11 +33050,9 @@
               <w:ind w:left="630" w:right="587"/>
               <w:jc w:val="center"/>
             </w:pPr>
-            <w:proofErr w:type="spellStart"/>
             <w:r>
               <w:t>DataType</w:t>
             </w:r>
-            <w:proofErr w:type="spellEnd"/>
           </w:p>
         </w:tc>
       </w:tr>
@@ -33712,13 +33269,8 @@
               <w:ind w:left="403" w:right="369"/>
               <w:jc w:val="center"/>
             </w:pPr>
-            <w:proofErr w:type="spellStart"/>
             <w:r>
-              <w:t>cibilId</w:t>
-            </w:r>
-            <w:proofErr w:type="spellEnd"/>
-            <w:r>
-              <w:t>;</w:t>
+              <w:t>cibilId;</w:t>
             </w:r>
           </w:p>
         </w:tc>
@@ -33788,11 +33340,9 @@
               <w:spacing w:before="20" w:line="256" w:lineRule="exact"/>
               <w:ind w:left="352"/>
             </w:pPr>
-            <w:proofErr w:type="spellStart"/>
             <w:r>
               <w:t>CibilScore</w:t>
             </w:r>
-            <w:proofErr w:type="spellEnd"/>
           </w:p>
         </w:tc>
         <w:tc>
@@ -33813,11 +33363,9 @@
               <w:ind w:left="408" w:right="369"/>
               <w:jc w:val="center"/>
             </w:pPr>
-            <w:proofErr w:type="spellStart"/>
             <w:r>
               <w:t>cibilScore</w:t>
             </w:r>
-            <w:proofErr w:type="spellEnd"/>
           </w:p>
         </w:tc>
         <w:tc>
@@ -33902,13 +33450,8 @@
               <w:ind w:left="460" w:right="369"/>
               <w:jc w:val="center"/>
             </w:pPr>
-            <w:proofErr w:type="spellStart"/>
             <w:r>
-              <w:t>cibilRemark</w:t>
-            </w:r>
-            <w:proofErr w:type="spellEnd"/>
-            <w:r>
-              <w:t>;</w:t>
+              <w:t>cibilRemark;</w:t>
             </w:r>
           </w:p>
         </w:tc>
@@ -34180,14 +33723,12 @@
         </w:rPr>
         <w:t xml:space="preserve"> </w:t>
       </w:r>
-      <w:proofErr w:type="spellStart"/>
       <w:r>
         <w:rPr>
           <w:color w:val="001F5F"/>
         </w:rPr>
         <w:t>CustomerId</w:t>
       </w:r>
-      <w:proofErr w:type="spellEnd"/>
     </w:p>
     <w:tbl>
       <w:tblPr>
@@ -34282,11 +33823,9 @@
               <w:spacing w:line="250" w:lineRule="exact"/>
               <w:ind w:left="207"/>
             </w:pPr>
-            <w:proofErr w:type="spellStart"/>
             <w:r>
               <w:t>Pojo</w:t>
             </w:r>
-            <w:proofErr w:type="spellEnd"/>
             <w:r>
               <w:rPr>
                 <w:spacing w:val="2"/>
@@ -34327,11 +33866,9 @@
               <w:ind w:left="88" w:right="33"/>
               <w:jc w:val="center"/>
             </w:pPr>
-            <w:proofErr w:type="spellStart"/>
             <w:r>
               <w:t>DataType</w:t>
             </w:r>
-            <w:proofErr w:type="spellEnd"/>
           </w:p>
         </w:tc>
         <w:tc>
@@ -34371,11 +33908,9 @@
               <w:spacing w:line="250" w:lineRule="exact"/>
               <w:ind w:left="229"/>
             </w:pPr>
-            <w:proofErr w:type="spellStart"/>
             <w:r>
               <w:t>Realtionship</w:t>
             </w:r>
-            <w:proofErr w:type="spellEnd"/>
           </w:p>
         </w:tc>
       </w:tr>
@@ -34436,13 +33971,8 @@
               <w:spacing w:line="248" w:lineRule="exact"/>
               <w:ind w:left="47"/>
             </w:pPr>
-            <w:proofErr w:type="spellStart"/>
             <w:r>
-              <w:t>customerId</w:t>
-            </w:r>
-            <w:proofErr w:type="spellEnd"/>
-            <w:r>
-              <w:t>;</w:t>
+              <w:t>customerId;</w:t>
             </w:r>
           </w:p>
         </w:tc>
@@ -34549,11 +34079,9 @@
               <w:spacing w:line="250" w:lineRule="exact"/>
               <w:ind w:left="47"/>
             </w:pPr>
-            <w:proofErr w:type="spellStart"/>
             <w:r>
               <w:t>customerName</w:t>
             </w:r>
-            <w:proofErr w:type="spellEnd"/>
           </w:p>
         </w:tc>
         <w:tc>
@@ -34659,13 +34187,8 @@
               <w:spacing w:line="249" w:lineRule="exact"/>
               <w:ind w:left="97"/>
             </w:pPr>
-            <w:proofErr w:type="spellStart"/>
             <w:r>
-              <w:t>customerDateOfBirth</w:t>
-            </w:r>
-            <w:proofErr w:type="spellEnd"/>
-            <w:r>
-              <w:t>;</w:t>
+              <w:t>customerDateOfBirth;</w:t>
             </w:r>
           </w:p>
         </w:tc>
@@ -34698,11 +34221,9 @@
               <w:ind w:left="265" w:right="209"/>
               <w:jc w:val="center"/>
             </w:pPr>
-            <w:proofErr w:type="spellStart"/>
             <w:r>
               <w:t>CustomerBankDetails</w:t>
             </w:r>
-            <w:proofErr w:type="spellEnd"/>
           </w:p>
         </w:tc>
         <w:tc>
@@ -34716,11 +34237,9 @@
               <w:spacing w:line="249" w:lineRule="exact"/>
               <w:ind w:left="49"/>
             </w:pPr>
-            <w:proofErr w:type="spellStart"/>
             <w:r>
               <w:t>OneToOne</w:t>
             </w:r>
-            <w:proofErr w:type="spellEnd"/>
           </w:p>
         </w:tc>
       </w:tr>
@@ -34797,13 +34316,8 @@
               <w:spacing w:line="250" w:lineRule="exact"/>
               <w:ind w:left="47"/>
             </w:pPr>
-            <w:proofErr w:type="spellStart"/>
             <w:r>
-              <w:t>customerGender</w:t>
-            </w:r>
-            <w:proofErr w:type="spellEnd"/>
-            <w:r>
-              <w:t>;</w:t>
+              <w:t>customerGender;</w:t>
             </w:r>
           </w:p>
         </w:tc>
@@ -34836,11 +34350,9 @@
               <w:ind w:left="265" w:right="212"/>
               <w:jc w:val="center"/>
             </w:pPr>
-            <w:proofErr w:type="spellStart"/>
             <w:r>
               <w:t>CustomerProfessionalDetails</w:t>
             </w:r>
-            <w:proofErr w:type="spellEnd"/>
           </w:p>
         </w:tc>
         <w:tc>
@@ -34854,11 +34366,9 @@
               <w:spacing w:line="250" w:lineRule="exact"/>
               <w:ind w:left="49"/>
             </w:pPr>
-            <w:proofErr w:type="spellStart"/>
             <w:r>
               <w:t>OneToOne</w:t>
             </w:r>
-            <w:proofErr w:type="spellEnd"/>
           </w:p>
         </w:tc>
       </w:tr>
@@ -34919,13 +34429,8 @@
               <w:spacing w:line="248" w:lineRule="exact"/>
               <w:ind w:left="47"/>
             </w:pPr>
-            <w:proofErr w:type="spellStart"/>
             <w:r>
-              <w:t>maritalStatus</w:t>
-            </w:r>
-            <w:proofErr w:type="spellEnd"/>
-            <w:r>
-              <w:t>;</w:t>
+              <w:t>maritalStatus;</w:t>
             </w:r>
           </w:p>
         </w:tc>
@@ -34958,11 +34463,9 @@
               <w:ind w:left="265" w:right="209"/>
               <w:jc w:val="center"/>
             </w:pPr>
-            <w:proofErr w:type="spellStart"/>
             <w:r>
               <w:t>PreviousLoanDetails</w:t>
             </w:r>
-            <w:proofErr w:type="spellEnd"/>
           </w:p>
         </w:tc>
         <w:tc>
@@ -34976,11 +34479,9 @@
               <w:spacing w:line="248" w:lineRule="exact"/>
               <w:ind w:left="49"/>
             </w:pPr>
-            <w:proofErr w:type="spellStart"/>
             <w:r>
               <w:t>OneToOne</w:t>
             </w:r>
-            <w:proofErr w:type="spellEnd"/>
           </w:p>
         </w:tc>
       </w:tr>
@@ -35041,11 +34542,9 @@
               <w:spacing w:line="248" w:lineRule="exact"/>
               <w:ind w:left="47"/>
             </w:pPr>
-            <w:proofErr w:type="spellStart"/>
             <w:r>
               <w:t>loanAmount</w:t>
             </w:r>
-            <w:proofErr w:type="spellEnd"/>
           </w:p>
         </w:tc>
         <w:tc>
@@ -35077,11 +34576,9 @@
               <w:ind w:left="265" w:right="211"/>
               <w:jc w:val="center"/>
             </w:pPr>
-            <w:proofErr w:type="spellStart"/>
             <w:r>
               <w:t>CustomerDocuments</w:t>
             </w:r>
-            <w:proofErr w:type="spellEnd"/>
           </w:p>
         </w:tc>
         <w:tc>
@@ -35095,11 +34592,9 @@
               <w:spacing w:line="248" w:lineRule="exact"/>
               <w:ind w:left="49"/>
             </w:pPr>
-            <w:proofErr w:type="spellStart"/>
             <w:r>
               <w:t>OneToOne</w:t>
             </w:r>
-            <w:proofErr w:type="spellEnd"/>
           </w:p>
         </w:tc>
       </w:tr>
@@ -35160,11 +34655,9 @@
               <w:spacing w:line="250" w:lineRule="exact"/>
               <w:ind w:left="47"/>
             </w:pPr>
-            <w:proofErr w:type="spellStart"/>
             <w:r>
               <w:t>emailid</w:t>
             </w:r>
-            <w:proofErr w:type="spellEnd"/>
           </w:p>
         </w:tc>
         <w:tc>
@@ -35196,11 +34689,9 @@
               <w:ind w:left="265" w:right="205"/>
               <w:jc w:val="center"/>
             </w:pPr>
-            <w:proofErr w:type="spellStart"/>
             <w:r>
               <w:t>LoanDetails</w:t>
             </w:r>
-            <w:proofErr w:type="spellEnd"/>
           </w:p>
         </w:tc>
         <w:tc>
@@ -35214,11 +34705,9 @@
               <w:spacing w:line="250" w:lineRule="exact"/>
               <w:ind w:left="49"/>
             </w:pPr>
-            <w:proofErr w:type="spellStart"/>
             <w:r>
               <w:t>OneToOne</w:t>
             </w:r>
-            <w:proofErr w:type="spellEnd"/>
           </w:p>
         </w:tc>
       </w:tr>
@@ -35279,13 +34768,8 @@
               <w:spacing w:line="248" w:lineRule="exact"/>
               <w:ind w:left="47"/>
             </w:pPr>
-            <w:proofErr w:type="spellStart"/>
             <w:r>
-              <w:t>mobileNumber</w:t>
-            </w:r>
-            <w:proofErr w:type="spellEnd"/>
-            <w:r>
-              <w:t>;</w:t>
+              <w:t>mobileNumber;</w:t>
             </w:r>
           </w:p>
         </w:tc>
@@ -35318,11 +34802,9 @@
               <w:ind w:left="218" w:right="212"/>
               <w:jc w:val="center"/>
             </w:pPr>
-            <w:proofErr w:type="spellStart"/>
             <w:r>
               <w:t>PropertyDetails</w:t>
             </w:r>
-            <w:proofErr w:type="spellEnd"/>
           </w:p>
         </w:tc>
         <w:tc>
@@ -35336,11 +34818,9 @@
               <w:spacing w:line="248" w:lineRule="exact"/>
               <w:ind w:left="49"/>
             </w:pPr>
-            <w:proofErr w:type="spellStart"/>
             <w:r>
               <w:t>OneToOne</w:t>
             </w:r>
-            <w:proofErr w:type="spellEnd"/>
           </w:p>
         </w:tc>
       </w:tr>
@@ -35401,13 +34881,8 @@
               <w:spacing w:line="250" w:lineRule="exact"/>
               <w:ind w:left="47"/>
             </w:pPr>
-            <w:proofErr w:type="spellStart"/>
             <w:r>
-              <w:t>pancardNumber</w:t>
-            </w:r>
-            <w:proofErr w:type="spellEnd"/>
-            <w:r>
-              <w:t>;</w:t>
+              <w:t>pancardNumber;</w:t>
             </w:r>
           </w:p>
         </w:tc>
@@ -35440,11 +34915,9 @@
               <w:ind w:left="265" w:right="206"/>
               <w:jc w:val="center"/>
             </w:pPr>
-            <w:proofErr w:type="spellStart"/>
             <w:r>
               <w:t>GuarantorDetails</w:t>
             </w:r>
-            <w:proofErr w:type="spellEnd"/>
           </w:p>
         </w:tc>
         <w:tc>
@@ -35458,11 +34931,9 @@
               <w:spacing w:line="250" w:lineRule="exact"/>
               <w:ind w:left="49"/>
             </w:pPr>
-            <w:proofErr w:type="spellStart"/>
             <w:r>
               <w:t>OneToOne</w:t>
             </w:r>
-            <w:proofErr w:type="spellEnd"/>
           </w:p>
         </w:tc>
       </w:tr>
@@ -35523,13 +34994,8 @@
               <w:spacing w:line="248" w:lineRule="exact"/>
               <w:ind w:left="47"/>
             </w:pPr>
-            <w:proofErr w:type="spellStart"/>
             <w:r>
-              <w:t>adhaarNumber</w:t>
-            </w:r>
-            <w:proofErr w:type="spellEnd"/>
-            <w:r>
-              <w:t>;</w:t>
+              <w:t>adhaarNumber;</w:t>
             </w:r>
           </w:p>
         </w:tc>
@@ -35745,11 +35211,9 @@
               <w:spacing w:line="250" w:lineRule="exact"/>
               <w:ind w:left="47"/>
             </w:pPr>
-            <w:proofErr w:type="spellStart"/>
             <w:r>
               <w:t>documentStatus</w:t>
             </w:r>
-            <w:proofErr w:type="spellEnd"/>
           </w:p>
         </w:tc>
         <w:tc>
@@ -35870,21 +35334,7 @@
         <w:rPr>
           <w:color w:val="001F5F"/>
         </w:rPr>
-        <w:t>Details(</w:t>
-      </w:r>
-      <w:proofErr w:type="spellStart"/>
-      <w:r>
-        <w:rPr>
-          <w:color w:val="001F5F"/>
-        </w:rPr>
-        <w:t>Seconadry</w:t>
-      </w:r>
-      <w:proofErr w:type="spellEnd"/>
-      <w:r>
-        <w:rPr>
-          <w:color w:val="001F5F"/>
-        </w:rPr>
-        <w:t>)</w:t>
+        <w:t>Details(Seconadry)</w:t>
       </w:r>
       <w:r>
         <w:rPr>
@@ -35919,14 +35369,12 @@
         </w:rPr>
         <w:t xml:space="preserve"> </w:t>
       </w:r>
-      <w:proofErr w:type="spellStart"/>
       <w:r>
         <w:rPr>
           <w:color w:val="001F5F"/>
         </w:rPr>
         <w:t>BankDetailsId</w:t>
       </w:r>
-      <w:proofErr w:type="spellEnd"/>
     </w:p>
     <w:tbl>
       <w:tblPr>
@@ -36003,11 +35451,9 @@
               <w:ind w:right="1137"/>
               <w:jc w:val="right"/>
             </w:pPr>
-            <w:proofErr w:type="spellStart"/>
             <w:r>
               <w:t>Pojo</w:t>
             </w:r>
-            <w:proofErr w:type="spellEnd"/>
             <w:r>
               <w:rPr>
                 <w:spacing w:val="-1"/>
@@ -36057,11 +35503,9 @@
               <w:ind w:left="548" w:right="506"/>
               <w:jc w:val="center"/>
             </w:pPr>
-            <w:proofErr w:type="spellStart"/>
             <w:r>
               <w:t>DataType</w:t>
             </w:r>
-            <w:proofErr w:type="spellEnd"/>
           </w:p>
         </w:tc>
       </w:tr>
@@ -36281,13 +35725,8 @@
               <w:spacing w:before="23" w:line="256" w:lineRule="exact"/>
               <w:ind w:left="119"/>
             </w:pPr>
-            <w:proofErr w:type="spellStart"/>
             <w:r>
-              <w:t>bankDetailsId</w:t>
-            </w:r>
-            <w:proofErr w:type="spellEnd"/>
-            <w:r>
-              <w:t>;</w:t>
+              <w:t>bankDetailsId;</w:t>
             </w:r>
           </w:p>
         </w:tc>
@@ -36358,11 +35797,9 @@
               <w:ind w:right="1138"/>
               <w:jc w:val="right"/>
             </w:pPr>
-            <w:proofErr w:type="spellStart"/>
             <w:r>
               <w:t>CustomerBankDetails</w:t>
             </w:r>
-            <w:proofErr w:type="spellEnd"/>
           </w:p>
         </w:tc>
         <w:tc>
@@ -36382,13 +35819,8 @@
               <w:spacing w:before="21" w:line="259" w:lineRule="exact"/>
               <w:ind w:left="119"/>
             </w:pPr>
-            <w:proofErr w:type="spellStart"/>
             <w:r>
-              <w:t>bankName</w:t>
-            </w:r>
-            <w:proofErr w:type="spellEnd"/>
-            <w:r>
-              <w:t>;</w:t>
+              <w:t>bankName;</w:t>
             </w:r>
           </w:p>
         </w:tc>
@@ -36473,11 +35905,9 @@
               <w:spacing w:before="20" w:line="259" w:lineRule="exact"/>
               <w:ind w:left="119"/>
             </w:pPr>
-            <w:proofErr w:type="spellStart"/>
             <w:r>
               <w:t>bankAccountNumber</w:t>
             </w:r>
-            <w:proofErr w:type="spellEnd"/>
           </w:p>
         </w:tc>
         <w:tc>
@@ -36561,13 +35991,8 @@
               <w:spacing w:before="23" w:line="256" w:lineRule="exact"/>
               <w:ind w:left="119"/>
             </w:pPr>
-            <w:proofErr w:type="spellStart"/>
             <w:r>
-              <w:t>ifscCode</w:t>
-            </w:r>
-            <w:proofErr w:type="spellEnd"/>
-            <w:r>
-              <w:t>;</w:t>
+              <w:t>ifscCode;</w:t>
             </w:r>
           </w:p>
         </w:tc>
@@ -36641,35 +36066,7 @@
         <w:rPr>
           <w:color w:val="001F5F"/>
         </w:rPr>
-        <w:t xml:space="preserve">Table Name: </w:t>
-      </w:r>
-      <w:proofErr w:type="spellStart"/>
-      <w:r>
-        <w:rPr>
-          <w:color w:val="001F5F"/>
-        </w:rPr>
-        <w:t>CustomerProfessionalDetails</w:t>
-      </w:r>
-      <w:proofErr w:type="spellEnd"/>
-      <w:r>
-        <w:rPr>
-          <w:color w:val="001F5F"/>
-        </w:rPr>
-        <w:t xml:space="preserve"> (</w:t>
-      </w:r>
-      <w:proofErr w:type="spellStart"/>
-      <w:r>
-        <w:rPr>
-          <w:color w:val="001F5F"/>
-        </w:rPr>
-        <w:t>Seconadry</w:t>
-      </w:r>
-      <w:proofErr w:type="spellEnd"/>
-      <w:r>
-        <w:rPr>
-          <w:color w:val="001F5F"/>
-        </w:rPr>
-        <w:t>)</w:t>
+        <w:t>Table Name: CustomerProfessionalDetails (Seconadry)</w:t>
       </w:r>
       <w:r>
         <w:rPr>
@@ -36704,25 +36101,21 @@
         </w:rPr>
         <w:t xml:space="preserve"> </w:t>
       </w:r>
-      <w:proofErr w:type="spellStart"/>
       <w:r>
         <w:t>customerProfessionalDetailsId</w:t>
       </w:r>
-      <w:proofErr w:type="spellEnd"/>
       <w:r>
         <w:rPr>
           <w:spacing w:val="-7"/>
         </w:rPr>
         <w:t xml:space="preserve"> </w:t>
       </w:r>
-      <w:proofErr w:type="spellStart"/>
       <w:r>
         <w:rPr>
           <w:color w:val="001F5F"/>
         </w:rPr>
         <w:t>ankDetailsId</w:t>
       </w:r>
-      <w:proofErr w:type="spellEnd"/>
     </w:p>
     <w:p>
       <w:pPr>
@@ -36808,11 +36201,9 @@
               <w:ind w:left="648" w:right="608"/>
               <w:jc w:val="center"/>
             </w:pPr>
-            <w:proofErr w:type="spellStart"/>
             <w:r>
               <w:t>Pojo</w:t>
             </w:r>
-            <w:proofErr w:type="spellEnd"/>
             <w:r>
               <w:rPr>
                 <w:spacing w:val="-1"/>
@@ -36862,11 +36253,9 @@
               <w:ind w:left="548" w:right="506"/>
               <w:jc w:val="center"/>
             </w:pPr>
-            <w:proofErr w:type="spellStart"/>
             <w:r>
               <w:t>DataType</w:t>
             </w:r>
-            <w:proofErr w:type="spellEnd"/>
           </w:p>
         </w:tc>
       </w:tr>
@@ -37086,11 +36475,9 @@
               <w:spacing w:before="20" w:line="259" w:lineRule="exact"/>
               <w:ind w:left="119"/>
             </w:pPr>
-            <w:proofErr w:type="spellStart"/>
             <w:r>
               <w:t>customerProfessionalDetailsId</w:t>
             </w:r>
-            <w:proofErr w:type="spellEnd"/>
           </w:p>
         </w:tc>
         <w:tc>
@@ -37159,11 +36546,9 @@
               <w:spacing w:before="20" w:line="256" w:lineRule="exact"/>
               <w:ind w:left="122"/>
             </w:pPr>
-            <w:proofErr w:type="spellStart"/>
             <w:r>
               <w:t>CustomerProfessionalDetails</w:t>
             </w:r>
-            <w:proofErr w:type="spellEnd"/>
           </w:p>
         </w:tc>
         <w:tc>
@@ -37183,11 +36568,9 @@
               <w:spacing w:before="20" w:line="256" w:lineRule="exact"/>
               <w:ind w:left="119"/>
             </w:pPr>
-            <w:proofErr w:type="spellStart"/>
             <w:r>
               <w:t>companyName</w:t>
             </w:r>
-            <w:proofErr w:type="spellEnd"/>
           </w:p>
         </w:tc>
         <w:tc>
@@ -37357,11 +36740,9 @@
               <w:spacing w:before="20" w:line="259" w:lineRule="exact"/>
               <w:ind w:left="119"/>
             </w:pPr>
-            <w:proofErr w:type="spellStart"/>
             <w:r>
               <w:t>monthlyIncome</w:t>
             </w:r>
-            <w:proofErr w:type="spellEnd"/>
           </w:p>
         </w:tc>
         <w:tc>
@@ -37482,21 +36863,7 @@
         <w:rPr>
           <w:color w:val="001F5F"/>
         </w:rPr>
-        <w:t>Table Name: Previous Loan Details (</w:t>
-      </w:r>
-      <w:proofErr w:type="spellStart"/>
-      <w:r>
-        <w:rPr>
-          <w:color w:val="001F5F"/>
-        </w:rPr>
-        <w:t>Seconadry</w:t>
-      </w:r>
-      <w:proofErr w:type="spellEnd"/>
-      <w:r>
-        <w:rPr>
-          <w:color w:val="001F5F"/>
-        </w:rPr>
-        <w:t>)</w:t>
+        <w:t>Table Name: Previous Loan Details (Seconadry)</w:t>
       </w:r>
       <w:r>
         <w:rPr>
@@ -37531,11 +36898,9 @@
         </w:rPr>
         <w:t xml:space="preserve"> </w:t>
       </w:r>
-      <w:proofErr w:type="spellStart"/>
       <w:r>
         <w:t>previousLoanDetailsId</w:t>
       </w:r>
-      <w:proofErr w:type="spellEnd"/>
     </w:p>
     <w:tbl>
       <w:tblPr>
@@ -37603,11 +36968,9 @@
               <w:ind w:left="648" w:right="608"/>
               <w:jc w:val="center"/>
             </w:pPr>
-            <w:proofErr w:type="spellStart"/>
             <w:r>
               <w:t>Pojo</w:t>
             </w:r>
-            <w:proofErr w:type="spellEnd"/>
             <w:r>
               <w:rPr>
                 <w:spacing w:val="-1"/>
@@ -37657,11 +37020,9 @@
               <w:ind w:left="548" w:right="506"/>
               <w:jc w:val="center"/>
             </w:pPr>
-            <w:proofErr w:type="spellStart"/>
             <w:r>
               <w:t>DataType</w:t>
             </w:r>
-            <w:proofErr w:type="spellEnd"/>
           </w:p>
         </w:tc>
       </w:tr>
@@ -37803,11 +37164,9 @@
               <w:ind w:left="238" w:right="205"/>
               <w:jc w:val="center"/>
             </w:pPr>
-            <w:proofErr w:type="spellStart"/>
             <w:r>
               <w:t>previousLoanDetailsId</w:t>
             </w:r>
-            <w:proofErr w:type="spellEnd"/>
           </w:p>
         </w:tc>
         <w:tc>
@@ -37877,11 +37236,9 @@
               <w:ind w:left="648" w:right="611"/>
               <w:jc w:val="center"/>
             </w:pPr>
-            <w:proofErr w:type="spellStart"/>
             <w:r>
               <w:t>PreviousLoanDetails</w:t>
             </w:r>
-            <w:proofErr w:type="spellEnd"/>
           </w:p>
         </w:tc>
         <w:tc>
@@ -37902,11 +37259,9 @@
               <w:ind w:left="238" w:right="205"/>
               <w:jc w:val="center"/>
             </w:pPr>
-            <w:proofErr w:type="spellStart"/>
             <w:r>
               <w:t>loanAmount</w:t>
             </w:r>
-            <w:proofErr w:type="spellEnd"/>
           </w:p>
         </w:tc>
         <w:tc>
@@ -37991,11 +37346,9 @@
               <w:ind w:left="278" w:right="195"/>
               <w:jc w:val="center"/>
             </w:pPr>
-            <w:proofErr w:type="spellStart"/>
             <w:r>
               <w:t>loanTenure</w:t>
             </w:r>
-            <w:proofErr w:type="spellEnd"/>
           </w:p>
         </w:tc>
         <w:tc>
@@ -38080,11 +37433,9 @@
               <w:ind w:left="238" w:right="205"/>
               <w:jc w:val="center"/>
             </w:pPr>
-            <w:proofErr w:type="spellStart"/>
             <w:r>
               <w:t>paidAmount</w:t>
             </w:r>
-            <w:proofErr w:type="spellEnd"/>
           </w:p>
         </w:tc>
         <w:tc>
@@ -38169,11 +37520,9 @@
               <w:ind w:left="235" w:right="205"/>
               <w:jc w:val="center"/>
             </w:pPr>
-            <w:proofErr w:type="spellStart"/>
             <w:r>
               <w:t>remainingAmount</w:t>
             </w:r>
-            <w:proofErr w:type="spellEnd"/>
           </w:p>
         </w:tc>
         <w:tc>
@@ -38258,11 +37607,9 @@
               <w:ind w:left="238" w:right="205"/>
               <w:jc w:val="center"/>
             </w:pPr>
-            <w:proofErr w:type="spellStart"/>
             <w:r>
               <w:t>defaulterCount</w:t>
             </w:r>
-            <w:proofErr w:type="spellEnd"/>
           </w:p>
         </w:tc>
         <w:tc>
@@ -38347,11 +37694,9 @@
               <w:ind w:left="235" w:right="205"/>
               <w:jc w:val="center"/>
             </w:pPr>
-            <w:proofErr w:type="spellStart"/>
             <w:r>
               <w:t>bankName</w:t>
             </w:r>
-            <w:proofErr w:type="spellEnd"/>
           </w:p>
         </w:tc>
         <w:tc>
@@ -38426,33 +37771,14 @@
         </w:rPr>
         <w:t xml:space="preserve">Table Name: </w:t>
       </w:r>
-      <w:proofErr w:type="spellStart"/>
-      <w:r>
-        <w:t>CustomerDocuments</w:t>
-      </w:r>
-      <w:proofErr w:type="spellEnd"/>
-      <w:r>
-        <w:t xml:space="preserve"> </w:t>
-      </w:r>
-      <w:r>
-        <w:rPr>
-          <w:color w:val="001F5F"/>
-        </w:rPr>
-        <w:t>(</w:t>
-      </w:r>
-      <w:proofErr w:type="spellStart"/>
-      <w:r>
-        <w:rPr>
-          <w:color w:val="001F5F"/>
-        </w:rPr>
-        <w:t>Seconadry</w:t>
-      </w:r>
-      <w:proofErr w:type="spellEnd"/>
-      <w:r>
-        <w:rPr>
-          <w:color w:val="001F5F"/>
-        </w:rPr>
-        <w:t>)</w:t>
+      <w:r>
+        <w:t xml:space="preserve">CustomerDocuments </w:t>
+      </w:r>
+      <w:r>
+        <w:rPr>
+          <w:color w:val="001F5F"/>
+        </w:rPr>
+        <w:t>(Seconadry)</w:t>
       </w:r>
       <w:r>
         <w:rPr>
@@ -38487,11 +37813,9 @@
         </w:rPr>
         <w:t xml:space="preserve"> </w:t>
       </w:r>
-      <w:proofErr w:type="spellStart"/>
       <w:r>
         <w:t>documentId</w:t>
       </w:r>
-      <w:proofErr w:type="spellEnd"/>
     </w:p>
     <w:tbl>
       <w:tblPr>
@@ -38559,11 +37883,9 @@
               <w:ind w:left="648" w:right="608"/>
               <w:jc w:val="center"/>
             </w:pPr>
-            <w:proofErr w:type="spellStart"/>
             <w:r>
               <w:t>Pojo</w:t>
             </w:r>
-            <w:proofErr w:type="spellEnd"/>
             <w:r>
               <w:rPr>
                 <w:spacing w:val="-1"/>
@@ -38613,11 +37935,9 @@
               <w:ind w:left="548" w:right="506"/>
               <w:jc w:val="center"/>
             </w:pPr>
-            <w:proofErr w:type="spellStart"/>
             <w:r>
               <w:t>DataType</w:t>
             </w:r>
-            <w:proofErr w:type="spellEnd"/>
           </w:p>
         </w:tc>
       </w:tr>
@@ -38759,11 +38079,9 @@
               <w:ind w:left="242" w:right="205"/>
               <w:jc w:val="center"/>
             </w:pPr>
-            <w:proofErr w:type="spellStart"/>
             <w:r>
               <w:t>documentId</w:t>
             </w:r>
-            <w:proofErr w:type="spellEnd"/>
           </w:p>
         </w:tc>
         <w:tc>
@@ -38833,11 +38151,9 @@
               <w:ind w:left="648" w:right="613"/>
               <w:jc w:val="center"/>
             </w:pPr>
-            <w:proofErr w:type="spellStart"/>
             <w:r>
               <w:t>CustomerDocuments</w:t>
             </w:r>
-            <w:proofErr w:type="spellEnd"/>
           </w:p>
         </w:tc>
         <w:tc>
@@ -38858,11 +38174,9 @@
               <w:ind w:left="237" w:right="205"/>
               <w:jc w:val="center"/>
             </w:pPr>
-            <w:proofErr w:type="spellStart"/>
             <w:r>
               <w:t>panCard</w:t>
             </w:r>
-            <w:proofErr w:type="spellEnd"/>
           </w:p>
         </w:tc>
         <w:tc>
@@ -39034,11 +38348,9 @@
               <w:ind w:left="237" w:right="205"/>
               <w:jc w:val="center"/>
             </w:pPr>
-            <w:proofErr w:type="spellStart"/>
             <w:r>
               <w:t>adharCard</w:t>
             </w:r>
-            <w:proofErr w:type="spellEnd"/>
           </w:p>
         </w:tc>
         <w:tc>
@@ -39123,11 +38435,9 @@
               <w:ind w:left="236" w:right="205"/>
               <w:jc w:val="center"/>
             </w:pPr>
-            <w:proofErr w:type="spellStart"/>
             <w:r>
               <w:t>salarySlips</w:t>
             </w:r>
-            <w:proofErr w:type="spellEnd"/>
           </w:p>
         </w:tc>
         <w:tc>
@@ -39212,11 +38522,9 @@
               <w:ind w:left="239" w:right="205"/>
               <w:jc w:val="center"/>
             </w:pPr>
-            <w:proofErr w:type="spellStart"/>
             <w:r>
               <w:t>bankStatement</w:t>
             </w:r>
-            <w:proofErr w:type="spellEnd"/>
           </w:p>
         </w:tc>
         <w:tc>
@@ -39301,11 +38609,9 @@
               <w:ind w:left="236" w:right="205"/>
               <w:jc w:val="center"/>
             </w:pPr>
-            <w:proofErr w:type="spellStart"/>
             <w:r>
               <w:t>addressProof</w:t>
             </w:r>
-            <w:proofErr w:type="spellEnd"/>
           </w:p>
         </w:tc>
         <w:tc>
@@ -39430,33 +38736,14 @@
         </w:rPr>
         <w:t xml:space="preserve">Table Name: </w:t>
       </w:r>
-      <w:proofErr w:type="spellStart"/>
-      <w:r>
-        <w:t>LoanDetails</w:t>
-      </w:r>
-      <w:proofErr w:type="spellEnd"/>
-      <w:r>
-        <w:t xml:space="preserve"> </w:t>
-      </w:r>
-      <w:r>
-        <w:rPr>
-          <w:color w:val="001F5F"/>
-        </w:rPr>
-        <w:t>(</w:t>
-      </w:r>
-      <w:proofErr w:type="spellStart"/>
-      <w:r>
-        <w:rPr>
-          <w:color w:val="001F5F"/>
-        </w:rPr>
-        <w:t>Seconadry</w:t>
-      </w:r>
-      <w:proofErr w:type="spellEnd"/>
-      <w:r>
-        <w:rPr>
-          <w:color w:val="001F5F"/>
-        </w:rPr>
-        <w:t>)</w:t>
+      <w:r>
+        <w:t xml:space="preserve">LoanDetails </w:t>
+      </w:r>
+      <w:r>
+        <w:rPr>
+          <w:color w:val="001F5F"/>
+        </w:rPr>
+        <w:t>(Seconadry)</w:t>
       </w:r>
       <w:r>
         <w:rPr>
@@ -39491,11 +38778,9 @@
         </w:rPr>
         <w:t xml:space="preserve"> </w:t>
       </w:r>
-      <w:proofErr w:type="spellStart"/>
       <w:r>
         <w:t>loanDetailsId</w:t>
       </w:r>
-      <w:proofErr w:type="spellEnd"/>
     </w:p>
     <w:tbl>
       <w:tblPr>
@@ -39563,11 +38848,9 @@
               <w:ind w:left="648" w:right="608"/>
               <w:jc w:val="center"/>
             </w:pPr>
-            <w:proofErr w:type="spellStart"/>
             <w:r>
               <w:t>Pojo</w:t>
             </w:r>
-            <w:proofErr w:type="spellEnd"/>
             <w:r>
               <w:rPr>
                 <w:spacing w:val="-1"/>
@@ -39617,11 +38900,9 @@
               <w:ind w:left="548" w:right="506"/>
               <w:jc w:val="center"/>
             </w:pPr>
-            <w:proofErr w:type="spellStart"/>
             <w:r>
               <w:t>DataType</w:t>
             </w:r>
-            <w:proofErr w:type="spellEnd"/>
           </w:p>
         </w:tc>
       </w:tr>
@@ -39684,11 +38965,9 @@
               <w:ind w:left="239" w:right="205"/>
               <w:jc w:val="center"/>
             </w:pPr>
-            <w:proofErr w:type="spellStart"/>
             <w:r>
               <w:t>loanDetailsId</w:t>
             </w:r>
-            <w:proofErr w:type="spellEnd"/>
           </w:p>
         </w:tc>
         <w:tc>
@@ -39773,11 +39052,9 @@
               <w:ind w:left="239" w:right="205"/>
               <w:jc w:val="center"/>
             </w:pPr>
-            <w:proofErr w:type="spellStart"/>
             <w:r>
               <w:t>expectedLoanAmount</w:t>
             </w:r>
-            <w:proofErr w:type="spellEnd"/>
           </w:p>
         </w:tc>
         <w:tc>
@@ -39847,11 +39124,9 @@
               <w:ind w:left="647" w:right="613"/>
               <w:jc w:val="center"/>
             </w:pPr>
-            <w:proofErr w:type="spellStart"/>
             <w:r>
               <w:t>LoanDetails</w:t>
             </w:r>
-            <w:proofErr w:type="spellEnd"/>
           </w:p>
         </w:tc>
         <w:tc>
@@ -39872,11 +39147,9 @@
               <w:ind w:left="238" w:right="205"/>
               <w:jc w:val="center"/>
             </w:pPr>
-            <w:proofErr w:type="spellStart"/>
             <w:r>
               <w:t>expectedLoanTenure</w:t>
             </w:r>
-            <w:proofErr w:type="spellEnd"/>
           </w:p>
         </w:tc>
         <w:tc>
@@ -39961,11 +39234,9 @@
               <w:ind w:left="238" w:right="205"/>
               <w:jc w:val="center"/>
             </w:pPr>
-            <w:proofErr w:type="spellStart"/>
             <w:r>
               <w:t>expectedEmiAmount</w:t>
             </w:r>
-            <w:proofErr w:type="spellEnd"/>
           </w:p>
         </w:tc>
         <w:tc>
@@ -40050,11 +39321,9 @@
               <w:ind w:left="238" w:right="205"/>
               <w:jc w:val="center"/>
             </w:pPr>
-            <w:proofErr w:type="spellStart"/>
             <w:r>
               <w:t>loanStatus</w:t>
             </w:r>
-            <w:proofErr w:type="spellEnd"/>
           </w:p>
         </w:tc>
         <w:tc>
@@ -40136,11 +39405,9 @@
               <w:ind w:left="237" w:right="205"/>
               <w:jc w:val="center"/>
             </w:pPr>
-            <w:proofErr w:type="spellStart"/>
             <w:r>
               <w:t>loanDisbursedStatus</w:t>
             </w:r>
-            <w:proofErr w:type="spellEnd"/>
           </w:p>
         </w:tc>
         <w:tc>
@@ -40238,33 +39505,14 @@
         </w:rPr>
         <w:t xml:space="preserve">Table Name: </w:t>
       </w:r>
-      <w:proofErr w:type="spellStart"/>
-      <w:r>
-        <w:t>PropertyDetails</w:t>
-      </w:r>
-      <w:proofErr w:type="spellEnd"/>
-      <w:r>
-        <w:t xml:space="preserve"> </w:t>
-      </w:r>
-      <w:r>
-        <w:rPr>
-          <w:color w:val="001F5F"/>
-        </w:rPr>
-        <w:t>(</w:t>
-      </w:r>
-      <w:proofErr w:type="spellStart"/>
-      <w:r>
-        <w:rPr>
-          <w:color w:val="001F5F"/>
-        </w:rPr>
-        <w:t>Seconadry</w:t>
-      </w:r>
-      <w:proofErr w:type="spellEnd"/>
-      <w:r>
-        <w:rPr>
-          <w:color w:val="001F5F"/>
-        </w:rPr>
-        <w:t>)</w:t>
+      <w:r>
+        <w:t xml:space="preserve">PropertyDetails </w:t>
+      </w:r>
+      <w:r>
+        <w:rPr>
+          <w:color w:val="001F5F"/>
+        </w:rPr>
+        <w:t>(Seconadry)</w:t>
       </w:r>
       <w:r>
         <w:rPr>
@@ -40299,11 +39547,9 @@
         </w:rPr>
         <w:t xml:space="preserve"> </w:t>
       </w:r>
-      <w:proofErr w:type="spellStart"/>
       <w:r>
         <w:t>propertyId</w:t>
       </w:r>
-      <w:proofErr w:type="spellEnd"/>
     </w:p>
     <w:tbl>
       <w:tblPr>
@@ -40372,11 +39618,9 @@
               <w:ind w:left="648" w:right="608"/>
               <w:jc w:val="center"/>
             </w:pPr>
-            <w:proofErr w:type="spellStart"/>
             <w:r>
               <w:t>Pojo</w:t>
             </w:r>
-            <w:proofErr w:type="spellEnd"/>
             <w:r>
               <w:rPr>
                 <w:spacing w:val="-1"/>
@@ -40427,11 +39671,9 @@
               <w:ind w:left="548" w:right="511"/>
               <w:jc w:val="center"/>
             </w:pPr>
-            <w:proofErr w:type="spellStart"/>
             <w:r>
               <w:t>DataType</w:t>
             </w:r>
-            <w:proofErr w:type="spellEnd"/>
           </w:p>
         </w:tc>
         <w:tc>
@@ -40449,11 +39691,9 @@
               <w:spacing w:before="23" w:line="259" w:lineRule="exact"/>
               <w:ind w:left="437"/>
             </w:pPr>
-            <w:proofErr w:type="spellStart"/>
             <w:r>
               <w:t>Realtionship</w:t>
             </w:r>
-            <w:proofErr w:type="spellEnd"/>
           </w:p>
         </w:tc>
       </w:tr>
@@ -40614,11 +39854,9 @@
               <w:ind w:left="235" w:right="205"/>
               <w:jc w:val="center"/>
             </w:pPr>
-            <w:proofErr w:type="spellStart"/>
             <w:r>
               <w:t>propertyId</w:t>
             </w:r>
-            <w:proofErr w:type="spellEnd"/>
           </w:p>
         </w:tc>
         <w:tc>
@@ -40707,11 +39945,9 @@
               <w:ind w:left="648" w:right="608"/>
               <w:jc w:val="center"/>
             </w:pPr>
-            <w:proofErr w:type="spellStart"/>
             <w:r>
               <w:t>PropertyDetails</w:t>
             </w:r>
-            <w:proofErr w:type="spellEnd"/>
           </w:p>
         </w:tc>
         <w:tc>
@@ -40732,11 +39968,9 @@
               <w:ind w:left="238" w:right="205"/>
               <w:jc w:val="center"/>
             </w:pPr>
-            <w:proofErr w:type="spellStart"/>
             <w:r>
               <w:t>propertyAddress</w:t>
             </w:r>
-            <w:proofErr w:type="spellEnd"/>
           </w:p>
         </w:tc>
         <w:tc>
@@ -40840,11 +40074,9 @@
               <w:ind w:left="235" w:right="205"/>
               <w:jc w:val="center"/>
             </w:pPr>
-            <w:proofErr w:type="spellStart"/>
             <w:r>
               <w:t>propertyName</w:t>
             </w:r>
-            <w:proofErr w:type="spellEnd"/>
           </w:p>
         </w:tc>
         <w:tc>
@@ -40948,11 +40180,9 @@
               <w:ind w:left="236" w:right="205"/>
               <w:jc w:val="center"/>
             </w:pPr>
-            <w:proofErr w:type="spellStart"/>
             <w:r>
               <w:t>propertyStatus</w:t>
             </w:r>
-            <w:proofErr w:type="spellEnd"/>
           </w:p>
         </w:tc>
         <w:tc>
@@ -40994,11 +40224,9 @@
               <w:spacing w:before="23" w:line="259" w:lineRule="exact"/>
               <w:ind w:left="120"/>
             </w:pPr>
-            <w:proofErr w:type="spellStart"/>
             <w:r>
               <w:t>OneToOne</w:t>
             </w:r>
-            <w:proofErr w:type="spellEnd"/>
           </w:p>
         </w:tc>
       </w:tr>
@@ -41058,11 +40286,9 @@
               <w:ind w:left="278" w:right="205"/>
               <w:jc w:val="center"/>
             </w:pPr>
-            <w:proofErr w:type="spellStart"/>
             <w:r>
               <w:t>propertyAgreementAmount</w:t>
             </w:r>
-            <w:proofErr w:type="spellEnd"/>
           </w:p>
         </w:tc>
         <w:tc>
@@ -41129,33 +40355,14 @@
         </w:rPr>
         <w:t xml:space="preserve">Table Name: </w:t>
       </w:r>
-      <w:proofErr w:type="spellStart"/>
-      <w:r>
-        <w:t>BuilderDetails</w:t>
-      </w:r>
-      <w:proofErr w:type="spellEnd"/>
-      <w:r>
-        <w:t xml:space="preserve"> </w:t>
-      </w:r>
-      <w:r>
-        <w:rPr>
-          <w:color w:val="001F5F"/>
-        </w:rPr>
-        <w:t>(</w:t>
-      </w:r>
-      <w:proofErr w:type="spellStart"/>
-      <w:r>
-        <w:rPr>
-          <w:color w:val="001F5F"/>
-        </w:rPr>
-        <w:t>Seconadry</w:t>
-      </w:r>
-      <w:proofErr w:type="spellEnd"/>
-      <w:r>
-        <w:rPr>
-          <w:color w:val="001F5F"/>
-        </w:rPr>
-        <w:t xml:space="preserve"> of Property)</w:t>
+      <w:r>
+        <w:t xml:space="preserve">BuilderDetails </w:t>
+      </w:r>
+      <w:r>
+        <w:rPr>
+          <w:color w:val="001F5F"/>
+        </w:rPr>
+        <w:t>(Seconadry of Property)</w:t>
       </w:r>
       <w:r>
         <w:rPr>
@@ -41190,11 +40397,9 @@
         </w:rPr>
         <w:t xml:space="preserve"> </w:t>
       </w:r>
-      <w:proofErr w:type="spellStart"/>
       <w:r>
         <w:t>builderDetailsId</w:t>
       </w:r>
-      <w:proofErr w:type="spellEnd"/>
     </w:p>
     <w:tbl>
       <w:tblPr>
@@ -41262,11 +40467,9 @@
               <w:ind w:left="669" w:right="633"/>
               <w:jc w:val="center"/>
             </w:pPr>
-            <w:proofErr w:type="spellStart"/>
             <w:r>
               <w:t>Pojo</w:t>
             </w:r>
-            <w:proofErr w:type="spellEnd"/>
             <w:r>
               <w:rPr>
                 <w:spacing w:val="-1"/>
@@ -41316,11 +40519,9 @@
               <w:ind w:left="208" w:right="169"/>
               <w:jc w:val="center"/>
             </w:pPr>
-            <w:proofErr w:type="spellStart"/>
             <w:r>
               <w:t>DataType</w:t>
             </w:r>
-            <w:proofErr w:type="spellEnd"/>
           </w:p>
         </w:tc>
       </w:tr>
@@ -41462,11 +40663,9 @@
               <w:ind w:left="169" w:right="130"/>
               <w:jc w:val="center"/>
             </w:pPr>
-            <w:proofErr w:type="spellStart"/>
             <w:r>
               <w:t>builderDetailsId</w:t>
             </w:r>
-            <w:proofErr w:type="spellEnd"/>
           </w:p>
         </w:tc>
         <w:tc>
@@ -41536,11 +40735,9 @@
               <w:ind w:left="669" w:right="633"/>
               <w:jc w:val="center"/>
             </w:pPr>
-            <w:proofErr w:type="spellStart"/>
             <w:r>
               <w:t>BuilderDetails</w:t>
             </w:r>
-            <w:proofErr w:type="spellEnd"/>
           </w:p>
         </w:tc>
         <w:tc>
@@ -41561,11 +40758,9 @@
               <w:ind w:left="169" w:right="135"/>
               <w:jc w:val="center"/>
             </w:pPr>
-            <w:proofErr w:type="spellStart"/>
             <w:r>
               <w:t>builderName</w:t>
             </w:r>
-            <w:proofErr w:type="spellEnd"/>
           </w:p>
         </w:tc>
         <w:tc>
@@ -41650,11 +40845,9 @@
               <w:ind w:left="169" w:right="136"/>
               <w:jc w:val="center"/>
             </w:pPr>
-            <w:proofErr w:type="spellStart"/>
             <w:r>
               <w:t>builderBankName</w:t>
             </w:r>
-            <w:proofErr w:type="spellEnd"/>
           </w:p>
         </w:tc>
         <w:tc>
@@ -41739,11 +40932,9 @@
               <w:ind w:left="169" w:right="136"/>
               <w:jc w:val="center"/>
             </w:pPr>
-            <w:proofErr w:type="spellStart"/>
             <w:r>
               <w:t>builderAccountNumber</w:t>
             </w:r>
-            <w:proofErr w:type="spellEnd"/>
           </w:p>
         </w:tc>
         <w:tc>
@@ -41825,11 +41016,9 @@
               <w:ind w:left="169" w:right="136"/>
               <w:jc w:val="center"/>
             </w:pPr>
-            <w:proofErr w:type="spellStart"/>
             <w:r>
               <w:t>bankIfscNumber</w:t>
             </w:r>
-            <w:proofErr w:type="spellEnd"/>
           </w:p>
         </w:tc>
         <w:tc>
@@ -41953,33 +41142,14 @@
         </w:rPr>
         <w:t xml:space="preserve">Table Name </w:t>
       </w:r>
-      <w:proofErr w:type="spellStart"/>
-      <w:r>
-        <w:t>GuarantorDetails</w:t>
-      </w:r>
-      <w:proofErr w:type="spellEnd"/>
-      <w:r>
-        <w:t xml:space="preserve"> </w:t>
-      </w:r>
-      <w:r>
-        <w:rPr>
-          <w:color w:val="001F5F"/>
-        </w:rPr>
-        <w:t>(</w:t>
-      </w:r>
-      <w:proofErr w:type="spellStart"/>
-      <w:r>
-        <w:rPr>
-          <w:color w:val="001F5F"/>
-        </w:rPr>
-        <w:t>Seconadry</w:t>
-      </w:r>
-      <w:proofErr w:type="spellEnd"/>
-      <w:r>
-        <w:rPr>
-          <w:color w:val="001F5F"/>
-        </w:rPr>
-        <w:t xml:space="preserve"> of Property)</w:t>
+      <w:r>
+        <w:t xml:space="preserve">GuarantorDetails </w:t>
+      </w:r>
+      <w:r>
+        <w:rPr>
+          <w:color w:val="001F5F"/>
+        </w:rPr>
+        <w:t>(Seconadry of Property)</w:t>
       </w:r>
       <w:r>
         <w:rPr>
@@ -42014,11 +41184,9 @@
         </w:rPr>
         <w:t xml:space="preserve"> </w:t>
       </w:r>
-      <w:proofErr w:type="spellStart"/>
       <w:r>
         <w:t>guarantorDetailsId</w:t>
       </w:r>
-      <w:proofErr w:type="spellEnd"/>
     </w:p>
     <w:tbl>
       <w:tblPr>
@@ -42086,11 +41254,9 @@
               <w:ind w:left="648" w:right="608"/>
               <w:jc w:val="center"/>
             </w:pPr>
-            <w:proofErr w:type="spellStart"/>
             <w:r>
               <w:t>Pojo</w:t>
             </w:r>
-            <w:proofErr w:type="spellEnd"/>
             <w:r>
               <w:rPr>
                 <w:spacing w:val="-1"/>
@@ -42140,11 +41306,9 @@
               <w:ind w:left="548" w:right="506"/>
               <w:jc w:val="center"/>
             </w:pPr>
-            <w:proofErr w:type="spellStart"/>
             <w:r>
               <w:t>DataType</w:t>
             </w:r>
-            <w:proofErr w:type="spellEnd"/>
           </w:p>
         </w:tc>
       </w:tr>
@@ -42286,11 +41450,9 @@
               <w:ind w:left="237" w:right="205"/>
               <w:jc w:val="center"/>
             </w:pPr>
-            <w:proofErr w:type="spellStart"/>
             <w:r>
               <w:t>guarantorDetailsId</w:t>
             </w:r>
-            <w:proofErr w:type="spellEnd"/>
           </w:p>
         </w:tc>
         <w:tc>
@@ -42360,11 +41522,9 @@
               <w:ind w:left="648" w:right="613"/>
               <w:jc w:val="center"/>
             </w:pPr>
-            <w:proofErr w:type="spellStart"/>
             <w:r>
               <w:t>GuarantorDetails</w:t>
             </w:r>
-            <w:proofErr w:type="spellEnd"/>
           </w:p>
         </w:tc>
         <w:tc>
@@ -42385,11 +41545,9 @@
               <w:ind w:left="236" w:right="205"/>
               <w:jc w:val="center"/>
             </w:pPr>
-            <w:proofErr w:type="spellStart"/>
             <w:r>
               <w:t>gurantorName</w:t>
             </w:r>
-            <w:proofErr w:type="spellEnd"/>
           </w:p>
         </w:tc>
         <w:tc>
@@ -42561,11 +41719,9 @@
               <w:ind w:left="235" w:right="205"/>
               <w:jc w:val="center"/>
             </w:pPr>
-            <w:proofErr w:type="spellStart"/>
             <w:r>
               <w:t>mobileNumber</w:t>
             </w:r>
-            <w:proofErr w:type="spellEnd"/>
           </w:p>
         </w:tc>
         <w:tc>
@@ -42744,11 +41900,9 @@
         </w:rPr>
         <w:t xml:space="preserve"> </w:t>
       </w:r>
-      <w:proofErr w:type="spellStart"/>
       <w:r>
         <w:t>emiDetailsId</w:t>
       </w:r>
-      <w:proofErr w:type="spellEnd"/>
     </w:p>
     <w:tbl>
       <w:tblPr>
@@ -42860,11 +42014,9 @@
               <w:ind w:left="195" w:right="119"/>
               <w:jc w:val="center"/>
             </w:pPr>
-            <w:proofErr w:type="spellStart"/>
             <w:r>
               <w:t>Pojo</w:t>
             </w:r>
-            <w:proofErr w:type="spellEnd"/>
             <w:r>
               <w:rPr>
                 <w:spacing w:val="2"/>
@@ -42915,11 +42067,9 @@
               <w:ind w:left="470" w:right="391"/>
               <w:jc w:val="center"/>
             </w:pPr>
-            <w:proofErr w:type="spellStart"/>
             <w:r>
               <w:t>DataType</w:t>
             </w:r>
-            <w:proofErr w:type="spellEnd"/>
           </w:p>
         </w:tc>
         <w:tc>
@@ -42970,11 +42120,9 @@
               <w:ind w:left="615" w:right="527"/>
               <w:jc w:val="center"/>
             </w:pPr>
-            <w:proofErr w:type="spellStart"/>
             <w:r>
               <w:t>Realtionship</w:t>
             </w:r>
-            <w:proofErr w:type="spellEnd"/>
           </w:p>
         </w:tc>
       </w:tr>
@@ -43347,11 +42495,9 @@
               <w:ind w:left="355" w:right="297"/>
               <w:jc w:val="center"/>
             </w:pPr>
-            <w:proofErr w:type="spellStart"/>
             <w:r>
               <w:t>emiDetailsId</w:t>
             </w:r>
-            <w:proofErr w:type="spellEnd"/>
           </w:p>
         </w:tc>
         <w:tc>
@@ -43499,11 +42645,9 @@
               <w:ind w:left="372" w:right="295"/>
               <w:jc w:val="center"/>
             </w:pPr>
-            <w:proofErr w:type="spellStart"/>
             <w:r>
               <w:t>emiStatus</w:t>
             </w:r>
-            <w:proofErr w:type="spellEnd"/>
           </w:p>
         </w:tc>
         <w:tc>
@@ -43651,11 +42795,9 @@
               <w:ind w:left="370" w:right="297"/>
               <w:jc w:val="center"/>
             </w:pPr>
-            <w:proofErr w:type="spellStart"/>
             <w:r>
               <w:t>emiAmount</w:t>
             </w:r>
-            <w:proofErr w:type="spellEnd"/>
           </w:p>
         </w:tc>
         <w:tc>
@@ -43699,11 +42841,9 @@
               <w:ind w:left="562" w:right="533"/>
               <w:jc w:val="center"/>
             </w:pPr>
-            <w:proofErr w:type="spellStart"/>
             <w:r>
               <w:t>SanctionedLoan</w:t>
             </w:r>
-            <w:proofErr w:type="spellEnd"/>
           </w:p>
         </w:tc>
         <w:tc>
@@ -43724,11 +42864,9 @@
               <w:ind w:left="612" w:right="527"/>
               <w:jc w:val="center"/>
             </w:pPr>
-            <w:proofErr w:type="spellStart"/>
             <w:r>
               <w:t>OneToOne</w:t>
             </w:r>
-            <w:proofErr w:type="spellEnd"/>
           </w:p>
         </w:tc>
       </w:tr>
@@ -43808,11 +42946,9 @@
               <w:ind w:left="195" w:right="123"/>
               <w:jc w:val="center"/>
             </w:pPr>
-            <w:proofErr w:type="spellStart"/>
             <w:r>
               <w:t>EmiDetails</w:t>
             </w:r>
-            <w:proofErr w:type="spellEnd"/>
           </w:p>
         </w:tc>
         <w:tc>
@@ -43833,11 +42969,9 @@
               <w:ind w:left="372" w:right="297"/>
               <w:jc w:val="center"/>
             </w:pPr>
-            <w:proofErr w:type="spellStart"/>
             <w:r>
               <w:t>emiTenure</w:t>
             </w:r>
-            <w:proofErr w:type="spellEnd"/>
           </w:p>
         </w:tc>
         <w:tc>
@@ -43985,11 +43119,9 @@
               <w:ind w:left="372" w:right="297"/>
               <w:jc w:val="center"/>
             </w:pPr>
-            <w:proofErr w:type="spellStart"/>
             <w:r>
               <w:t>emiPaid</w:t>
             </w:r>
-            <w:proofErr w:type="spellEnd"/>
           </w:p>
         </w:tc>
         <w:tc>
@@ -44137,11 +43269,9 @@
               <w:ind w:left="372" w:right="297"/>
               <w:jc w:val="center"/>
             </w:pPr>
-            <w:proofErr w:type="spellStart"/>
             <w:r>
               <w:t>defaultorCount</w:t>
             </w:r>
-            <w:proofErr w:type="spellEnd"/>
           </w:p>
         </w:tc>
         <w:tc>
@@ -44243,11 +43373,9 @@
         </w:rPr>
         <w:t xml:space="preserve">Table Name </w:t>
       </w:r>
-      <w:proofErr w:type="spellStart"/>
       <w:r>
         <w:t>SanctionedLoan</w:t>
       </w:r>
-      <w:proofErr w:type="spellEnd"/>
       <w:r>
         <w:rPr>
           <w:spacing w:val="1"/>
@@ -44280,11 +43408,9 @@
         </w:rPr>
         <w:t xml:space="preserve"> </w:t>
       </w:r>
-      <w:proofErr w:type="spellStart"/>
       <w:r>
         <w:t>sanctionedLoanId</w:t>
       </w:r>
-      <w:proofErr w:type="spellEnd"/>
     </w:p>
     <w:tbl>
       <w:tblPr>
@@ -44361,7 +43487,6 @@
                 <w:sz w:val="21"/>
               </w:rPr>
             </w:pPr>
-            <w:proofErr w:type="spellStart"/>
             <w:r>
               <w:rPr>
                 <w:w w:val="115"/>
@@ -44369,7 +43494,6 @@
               </w:rPr>
               <w:t>Pojo</w:t>
             </w:r>
-            <w:proofErr w:type="spellEnd"/>
             <w:r>
               <w:rPr>
                 <w:spacing w:val="-4"/>
@@ -44434,7 +43558,6 @@
                 <w:sz w:val="21"/>
               </w:rPr>
             </w:pPr>
-            <w:proofErr w:type="spellStart"/>
             <w:r>
               <w:rPr>
                 <w:w w:val="115"/>
@@ -44442,7 +43565,6 @@
               </w:rPr>
               <w:t>DataType</w:t>
             </w:r>
-            <w:proofErr w:type="spellEnd"/>
           </w:p>
         </w:tc>
       </w:tr>
@@ -44505,7 +43627,6 @@
                 <w:sz w:val="21"/>
               </w:rPr>
             </w:pPr>
-            <w:proofErr w:type="spellStart"/>
             <w:r>
               <w:rPr>
                 <w:w w:val="115"/>
@@ -44513,7 +43634,6 @@
               </w:rPr>
               <w:t>sanctionedLoanId</w:t>
             </w:r>
-            <w:proofErr w:type="spellEnd"/>
           </w:p>
         </w:tc>
         <w:tc>
@@ -44595,7 +43715,6 @@
                 <w:sz w:val="21"/>
               </w:rPr>
             </w:pPr>
-            <w:proofErr w:type="spellStart"/>
             <w:r>
               <w:rPr>
                 <w:w w:val="115"/>
@@ -44603,7 +43722,6 @@
               </w:rPr>
               <w:t>SanctionedLoan</w:t>
             </w:r>
-            <w:proofErr w:type="spellEnd"/>
           </w:p>
         </w:tc>
         <w:tc>
@@ -44625,7 +43743,6 @@
                 <w:sz w:val="21"/>
               </w:rPr>
             </w:pPr>
-            <w:proofErr w:type="spellStart"/>
             <w:r>
               <w:rPr>
                 <w:w w:val="110"/>
@@ -44633,7 +43750,6 @@
               </w:rPr>
               <w:t>sanctionedLoanAmount</w:t>
             </w:r>
-            <w:proofErr w:type="spellEnd"/>
           </w:p>
         </w:tc>
         <w:tc>
@@ -44724,7 +43840,6 @@
                 <w:sz w:val="21"/>
               </w:rPr>
             </w:pPr>
-            <w:proofErr w:type="spellStart"/>
             <w:r>
               <w:rPr>
                 <w:w w:val="115"/>
@@ -44732,7 +43847,6 @@
               </w:rPr>
               <w:t>sanctionedTenure</w:t>
             </w:r>
-            <w:proofErr w:type="spellEnd"/>
           </w:p>
         </w:tc>
         <w:tc>
@@ -44823,7 +43937,6 @@
                 <w:sz w:val="21"/>
               </w:rPr>
             </w:pPr>
-            <w:proofErr w:type="spellStart"/>
             <w:r>
               <w:rPr>
                 <w:w w:val="115"/>
@@ -44831,7 +43944,6 @@
               </w:rPr>
               <w:t>emi</w:t>
             </w:r>
-            <w:proofErr w:type="spellEnd"/>
           </w:p>
         </w:tc>
         <w:tc>
@@ -44922,7 +44034,6 @@
                 <w:sz w:val="21"/>
               </w:rPr>
             </w:pPr>
-            <w:proofErr w:type="spellStart"/>
             <w:r>
               <w:rPr>
                 <w:w w:val="115"/>
@@ -44930,7 +44041,6 @@
               </w:rPr>
               <w:t>disbursedAmount</w:t>
             </w:r>
-            <w:proofErr w:type="spellEnd"/>
           </w:p>
         </w:tc>
         <w:tc>
@@ -45021,7 +44131,6 @@
                 <w:sz w:val="21"/>
               </w:rPr>
             </w:pPr>
-            <w:proofErr w:type="spellStart"/>
             <w:r>
               <w:rPr>
                 <w:w w:val="115"/>
@@ -45029,7 +44138,6 @@
               </w:rPr>
               <w:t>customerName</w:t>
             </w:r>
-            <w:proofErr w:type="spellEnd"/>
           </w:p>
         </w:tc>
         <w:tc>
@@ -45120,7 +44228,6 @@
                 <w:sz w:val="21"/>
               </w:rPr>
             </w:pPr>
-            <w:proofErr w:type="spellStart"/>
             <w:r>
               <w:rPr>
                 <w:w w:val="115"/>
@@ -45128,7 +44235,6 @@
               </w:rPr>
               <w:t>customerId</w:t>
             </w:r>
-            <w:proofErr w:type="spellEnd"/>
           </w:p>
         </w:tc>
         <w:tc>
@@ -45219,7 +44325,6 @@
                 <w:sz w:val="21"/>
               </w:rPr>
             </w:pPr>
-            <w:proofErr w:type="spellStart"/>
             <w:r>
               <w:rPr>
                 <w:w w:val="115"/>
@@ -45227,7 +44332,6 @@
               </w:rPr>
               <w:t>defaultorCount</w:t>
             </w:r>
-            <w:proofErr w:type="spellEnd"/>
           </w:p>
         </w:tc>
         <w:tc>
@@ -45489,11 +44593,9 @@
               <w:ind w:left="773" w:right="739"/>
               <w:jc w:val="center"/>
             </w:pPr>
-            <w:proofErr w:type="spellStart"/>
             <w:r>
               <w:t>Pojo</w:t>
             </w:r>
-            <w:proofErr w:type="spellEnd"/>
             <w:r>
               <w:rPr>
                 <w:spacing w:val="-1"/>
@@ -45543,11 +44645,9 @@
               <w:ind w:left="790" w:right="743"/>
               <w:jc w:val="center"/>
             </w:pPr>
-            <w:proofErr w:type="spellStart"/>
             <w:r>
               <w:t>DataType</w:t>
             </w:r>
-            <w:proofErr w:type="spellEnd"/>
           </w:p>
         </w:tc>
       </w:tr>
@@ -45825,11 +44925,9 @@
               <w:ind w:left="1145" w:right="1100"/>
               <w:jc w:val="center"/>
             </w:pPr>
-            <w:proofErr w:type="spellStart"/>
             <w:r>
               <w:t>toEmail</w:t>
             </w:r>
-            <w:proofErr w:type="spellEnd"/>
           </w:p>
         </w:tc>
         <w:tc>
@@ -45922,11 +45020,9 @@
               <w:ind w:left="773" w:right="740"/>
               <w:jc w:val="center"/>
             </w:pPr>
-            <w:proofErr w:type="spellStart"/>
             <w:r>
               <w:t>EmailSender</w:t>
             </w:r>
-            <w:proofErr w:type="spellEnd"/>
           </w:p>
         </w:tc>
         <w:tc>
@@ -45947,11 +45043,9 @@
               <w:ind w:left="1145" w:right="1100"/>
               <w:jc w:val="center"/>
             </w:pPr>
-            <w:proofErr w:type="spellStart"/>
             <w:r>
               <w:t>fromEmail</w:t>
             </w:r>
-            <w:proofErr w:type="spellEnd"/>
           </w:p>
         </w:tc>
         <w:tc>
@@ -46294,7 +45388,7 @@
 </file>
 
 <file path=word/endnotes.xml><?xml version="1.0" encoding="utf-8"?>
-<w:endnotes xmlns:wpc="http://schemas.microsoft.com/office/word/2010/wordprocessingCanvas" xmlns:cx="http://schemas.microsoft.com/office/drawing/2014/chartex" xmlns:cx1="http://schemas.microsoft.com/office/drawing/2015/9/8/chartex" xmlns:cx2="http://schemas.microsoft.com/office/drawing/2015/10/21/chartex" xmlns:cx3="http://schemas.microsoft.com/office/drawing/2016/5/9/chartex" xmlns:cx4="http://schemas.microsoft.com/office/drawing/2016/5/10/chartex" xmlns:cx5="http://schemas.microsoft.com/office/drawing/2016/5/11/chartex" xmlns:cx6="http://schemas.microsoft.com/office/drawing/2016/5/12/chartex" xmlns:cx7="http://schemas.microsoft.com/office/drawing/2016/5/13/chartex" xmlns:cx8="http://schemas.microsoft.com/office/drawing/2016/5/14/chartex" xmlns:mc="http://schemas.openxmlformats.org/markup-compatibility/2006" xmlns:aink="http://schemas.microsoft.com/office/drawing/2016/ink" xmlns:am3d="http://schemas.microsoft.com/office/drawing/2017/model3d" xmlns:o="urn:schemas-microsoft-com:office:office" xmlns:oel="http://schemas.microsoft.com/office/2019/extlst" xmlns:r="http://schemas.openxmlformats.org/officeDocument/2006/relationships" xmlns:m="http://schemas.openxmlformats.org/officeDocument/2006/math" xmlns:v="urn:schemas-microsoft-com:vml" xmlns:wp14="http://schemas.microsoft.com/office/word/2010/wordprocessingDrawing" xmlns:wp="http://schemas.openxmlformats.org/drawingml/2006/wordprocessingDrawing" xmlns:w10="urn:schemas-microsoft-com:office:word" xmlns:w="http://schemas.openxmlformats.org/wordprocessingml/2006/main" xmlns:w14="http://schemas.microsoft.com/office/word/2010/wordml" xmlns:w15="http://schemas.microsoft.com/office/word/2012/wordml" xmlns:w16cex="http://schemas.microsoft.com/office/word/2018/wordml/cex" xmlns:w16cid="http://schemas.microsoft.com/office/word/2016/wordml/cid" xmlns:w16="http://schemas.microsoft.com/office/word/2018/wordml" xmlns:w16sdtdh="http://schemas.microsoft.com/office/word/2020/wordml/sdtdatahash" xmlns:w16se="http://schemas.microsoft.com/office/word/2015/wordml/symex" xmlns:wpg="http://schemas.microsoft.com/office/word/2010/wordprocessingGroup" xmlns:wpi="http://schemas.microsoft.com/office/word/2010/wordprocessingInk" xmlns:wne="http://schemas.microsoft.com/office/word/2006/wordml" xmlns:wps="http://schemas.microsoft.com/office/word/2010/wordprocessingShape" mc:Ignorable="w14 w15 w16se w16cid w16 w16cex w16sdtdh wp14">
+<w:endnotes xmlns:wpc="http://schemas.microsoft.com/office/word/2010/wordprocessingCanvas" xmlns:cx="http://schemas.microsoft.com/office/drawing/2014/chartex" xmlns:cx1="http://schemas.microsoft.com/office/drawing/2015/9/8/chartex" xmlns:cx2="http://schemas.microsoft.com/office/drawing/2015/10/21/chartex" xmlns:cx3="http://schemas.microsoft.com/office/drawing/2016/5/9/chartex" xmlns:cx4="http://schemas.microsoft.com/office/drawing/2016/5/10/chartex" xmlns:cx5="http://schemas.microsoft.com/office/drawing/2016/5/11/chartex" xmlns:cx6="http://schemas.microsoft.com/office/drawing/2016/5/12/chartex" xmlns:cx7="http://schemas.microsoft.com/office/drawing/2016/5/13/chartex" xmlns:cx8="http://schemas.microsoft.com/office/drawing/2016/5/14/chartex" xmlns:mc="http://schemas.openxmlformats.org/markup-compatibility/2006" xmlns:aink="http://schemas.microsoft.com/office/drawing/2016/ink" xmlns:am3d="http://schemas.microsoft.com/office/drawing/2017/model3d" xmlns:o="urn:schemas-microsoft-com:office:office" xmlns:oel="http://schemas.microsoft.com/office/2019/extlst" xmlns:r="http://schemas.openxmlformats.org/officeDocument/2006/relationships" xmlns:m="http://schemas.openxmlformats.org/officeDocument/2006/math" xmlns:v="urn:schemas-microsoft-com:vml" xmlns:wp14="http://schemas.microsoft.com/office/word/2010/wordprocessingDrawing" xmlns:wp="http://schemas.openxmlformats.org/drawingml/2006/wordprocessingDrawing" xmlns:w10="urn:schemas-microsoft-com:office:word" xmlns:w="http://schemas.openxmlformats.org/wordprocessingml/2006/main" xmlns:w14="http://schemas.microsoft.com/office/word/2010/wordml" xmlns:w15="http://schemas.microsoft.com/office/word/2012/wordml" xmlns:w16cex="http://schemas.microsoft.com/office/word/2018/wordml/cex" xmlns:w16cid="http://schemas.microsoft.com/office/word/2016/wordml/cid" xmlns:w16="http://schemas.microsoft.com/office/word/2018/wordml" xmlns:w16du="http://schemas.microsoft.com/office/word/2023/wordml/word16du" xmlns:w16sdtdh="http://schemas.microsoft.com/office/word/2020/wordml/sdtdatahash" xmlns:w16se="http://schemas.microsoft.com/office/word/2015/wordml/symex" xmlns:wpg="http://schemas.microsoft.com/office/word/2010/wordprocessingGroup" xmlns:wpi="http://schemas.microsoft.com/office/word/2010/wordprocessingInk" xmlns:wne="http://schemas.microsoft.com/office/word/2006/wordml" xmlns:wps="http://schemas.microsoft.com/office/word/2010/wordprocessingShape" mc:Ignorable="w14 w15 w16se w16cid w16 w16cex w16sdtdh wp14">
   <w:endnote w:type="separator" w:id="-1">
     <w:p>
       <w:r>
@@ -46313,7 +45407,7 @@
 </file>
 
 <file path=word/footer1.xml><?xml version="1.0" encoding="utf-8"?>
-<w:ftr xmlns:wpc="http://schemas.microsoft.com/office/word/2010/wordprocessingCanvas" xmlns:cx="http://schemas.microsoft.com/office/drawing/2014/chartex" xmlns:cx1="http://schemas.microsoft.com/office/drawing/2015/9/8/chartex" xmlns:cx2="http://schemas.microsoft.com/office/drawing/2015/10/21/chartex" xmlns:cx3="http://schemas.microsoft.com/office/drawing/2016/5/9/chartex" xmlns:cx4="http://schemas.microsoft.com/office/drawing/2016/5/10/chartex" xmlns:cx5="http://schemas.microsoft.com/office/drawing/2016/5/11/chartex" xmlns:cx6="http://schemas.microsoft.com/office/drawing/2016/5/12/chartex" xmlns:cx7="http://schemas.microsoft.com/office/drawing/2016/5/13/chartex" xmlns:cx8="http://schemas.microsoft.com/office/drawing/2016/5/14/chartex" xmlns:mc="http://schemas.openxmlformats.org/markup-compatibility/2006" xmlns:aink="http://schemas.microsoft.com/office/drawing/2016/ink" xmlns:am3d="http://schemas.microsoft.com/office/drawing/2017/model3d" xmlns:o="urn:schemas-microsoft-com:office:office" xmlns:oel="http://schemas.microsoft.com/office/2019/extlst" xmlns:r="http://schemas.openxmlformats.org/officeDocument/2006/relationships" xmlns:m="http://schemas.openxmlformats.org/officeDocument/2006/math" xmlns:v="urn:schemas-microsoft-com:vml" xmlns:wp14="http://schemas.microsoft.com/office/word/2010/wordprocessingDrawing" xmlns:wp="http://schemas.openxmlformats.org/drawingml/2006/wordprocessingDrawing" xmlns:w10="urn:schemas-microsoft-com:office:word" xmlns:w="http://schemas.openxmlformats.org/wordprocessingml/2006/main" xmlns:w14="http://schemas.microsoft.com/office/word/2010/wordml" xmlns:w15="http://schemas.microsoft.com/office/word/2012/wordml" xmlns:w16cex="http://schemas.microsoft.com/office/word/2018/wordml/cex" xmlns:w16cid="http://schemas.microsoft.com/office/word/2016/wordml/cid" xmlns:w16="http://schemas.microsoft.com/office/word/2018/wordml" xmlns:w16sdtdh="http://schemas.microsoft.com/office/word/2020/wordml/sdtdatahash" xmlns:w16se="http://schemas.microsoft.com/office/word/2015/wordml/symex" xmlns:wpg="http://schemas.microsoft.com/office/word/2010/wordprocessingGroup" xmlns:wpi="http://schemas.microsoft.com/office/word/2010/wordprocessingInk" xmlns:wne="http://schemas.microsoft.com/office/word/2006/wordml" xmlns:wps="http://schemas.microsoft.com/office/word/2010/wordprocessingShape" mc:Ignorable="w14 w15 w16se w16cid w16 w16cex w16sdtdh wp14">
+<w:ftr xmlns:wpc="http://schemas.microsoft.com/office/word/2010/wordprocessingCanvas" xmlns:cx="http://schemas.microsoft.com/office/drawing/2014/chartex" xmlns:cx1="http://schemas.microsoft.com/office/drawing/2015/9/8/chartex" xmlns:cx2="http://schemas.microsoft.com/office/drawing/2015/10/21/chartex" xmlns:cx3="http://schemas.microsoft.com/office/drawing/2016/5/9/chartex" xmlns:cx4="http://schemas.microsoft.com/office/drawing/2016/5/10/chartex" xmlns:cx5="http://schemas.microsoft.com/office/drawing/2016/5/11/chartex" xmlns:cx6="http://schemas.microsoft.com/office/drawing/2016/5/12/chartex" xmlns:cx7="http://schemas.microsoft.com/office/drawing/2016/5/13/chartex" xmlns:cx8="http://schemas.microsoft.com/office/drawing/2016/5/14/chartex" xmlns:mc="http://schemas.openxmlformats.org/markup-compatibility/2006" xmlns:aink="http://schemas.microsoft.com/office/drawing/2016/ink" xmlns:am3d="http://schemas.microsoft.com/office/drawing/2017/model3d" xmlns:o="urn:schemas-microsoft-com:office:office" xmlns:oel="http://schemas.microsoft.com/office/2019/extlst" xmlns:r="http://schemas.openxmlformats.org/officeDocument/2006/relationships" xmlns:m="http://schemas.openxmlformats.org/officeDocument/2006/math" xmlns:v="urn:schemas-microsoft-com:vml" xmlns:wp14="http://schemas.microsoft.com/office/word/2010/wordprocessingDrawing" xmlns:wp="http://schemas.openxmlformats.org/drawingml/2006/wordprocessingDrawing" xmlns:w10="urn:schemas-microsoft-com:office:word" xmlns:w="http://schemas.openxmlformats.org/wordprocessingml/2006/main" xmlns:w14="http://schemas.microsoft.com/office/word/2010/wordml" xmlns:w15="http://schemas.microsoft.com/office/word/2012/wordml" xmlns:w16cex="http://schemas.microsoft.com/office/word/2018/wordml/cex" xmlns:w16cid="http://schemas.microsoft.com/office/word/2016/wordml/cid" xmlns:w16="http://schemas.microsoft.com/office/word/2018/wordml" xmlns:w16du="http://schemas.microsoft.com/office/word/2023/wordml/word16du" xmlns:w16sdtdh="http://schemas.microsoft.com/office/word/2020/wordml/sdtdatahash" xmlns:w16se="http://schemas.microsoft.com/office/word/2015/wordml/symex" xmlns:wpg="http://schemas.microsoft.com/office/word/2010/wordprocessingGroup" xmlns:wpi="http://schemas.microsoft.com/office/word/2010/wordprocessingInk" xmlns:wne="http://schemas.microsoft.com/office/word/2006/wordml" xmlns:wps="http://schemas.microsoft.com/office/word/2010/wordprocessingShape" mc:Ignorable="w14 w15 w16se w16cid w16 w16cex w16sdtdh wp14">
   <w:p>
     <w:pPr>
       <w:pStyle w:val="Footer"/>
@@ -46323,7 +45417,7 @@
 </file>
 
 <file path=word/footer2.xml><?xml version="1.0" encoding="utf-8"?>
-<w:ftr xmlns:wpc="http://schemas.microsoft.com/office/word/2010/wordprocessingCanvas" xmlns:cx="http://schemas.microsoft.com/office/drawing/2014/chartex" xmlns:cx1="http://schemas.microsoft.com/office/drawing/2015/9/8/chartex" xmlns:cx2="http://schemas.microsoft.com/office/drawing/2015/10/21/chartex" xmlns:cx3="http://schemas.microsoft.com/office/drawing/2016/5/9/chartex" xmlns:cx4="http://schemas.microsoft.com/office/drawing/2016/5/10/chartex" xmlns:cx5="http://schemas.microsoft.com/office/drawing/2016/5/11/chartex" xmlns:cx6="http://schemas.microsoft.com/office/drawing/2016/5/12/chartex" xmlns:cx7="http://schemas.microsoft.com/office/drawing/2016/5/13/chartex" xmlns:cx8="http://schemas.microsoft.com/office/drawing/2016/5/14/chartex" xmlns:mc="http://schemas.openxmlformats.org/markup-compatibility/2006" xmlns:aink="http://schemas.microsoft.com/office/drawing/2016/ink" xmlns:am3d="http://schemas.microsoft.com/office/drawing/2017/model3d" xmlns:o="urn:schemas-microsoft-com:office:office" xmlns:oel="http://schemas.microsoft.com/office/2019/extlst" xmlns:r="http://schemas.openxmlformats.org/officeDocument/2006/relationships" xmlns:m="http://schemas.openxmlformats.org/officeDocument/2006/math" xmlns:v="urn:schemas-microsoft-com:vml" xmlns:wp14="http://schemas.microsoft.com/office/word/2010/wordprocessingDrawing" xmlns:wp="http://schemas.openxmlformats.org/drawingml/2006/wordprocessingDrawing" xmlns:w10="urn:schemas-microsoft-com:office:word" xmlns:w="http://schemas.openxmlformats.org/wordprocessingml/2006/main" xmlns:w14="http://schemas.microsoft.com/office/word/2010/wordml" xmlns:w15="http://schemas.microsoft.com/office/word/2012/wordml" xmlns:w16cex="http://schemas.microsoft.com/office/word/2018/wordml/cex" xmlns:w16cid="http://schemas.microsoft.com/office/word/2016/wordml/cid" xmlns:w16="http://schemas.microsoft.com/office/word/2018/wordml" xmlns:w16sdtdh="http://schemas.microsoft.com/office/word/2020/wordml/sdtdatahash" xmlns:w16se="http://schemas.microsoft.com/office/word/2015/wordml/symex" xmlns:wpg="http://schemas.microsoft.com/office/word/2010/wordprocessingGroup" xmlns:wpi="http://schemas.microsoft.com/office/word/2010/wordprocessingInk" xmlns:wne="http://schemas.microsoft.com/office/word/2006/wordml" xmlns:wps="http://schemas.microsoft.com/office/word/2010/wordprocessingShape" mc:Ignorable="w14 w15 w16se w16cid w16 w16cex w16sdtdh wp14">
+<w:ftr xmlns:wpc="http://schemas.microsoft.com/office/word/2010/wordprocessingCanvas" xmlns:cx="http://schemas.microsoft.com/office/drawing/2014/chartex" xmlns:cx1="http://schemas.microsoft.com/office/drawing/2015/9/8/chartex" xmlns:cx2="http://schemas.microsoft.com/office/drawing/2015/10/21/chartex" xmlns:cx3="http://schemas.microsoft.com/office/drawing/2016/5/9/chartex" xmlns:cx4="http://schemas.microsoft.com/office/drawing/2016/5/10/chartex" xmlns:cx5="http://schemas.microsoft.com/office/drawing/2016/5/11/chartex" xmlns:cx6="http://schemas.microsoft.com/office/drawing/2016/5/12/chartex" xmlns:cx7="http://schemas.microsoft.com/office/drawing/2016/5/13/chartex" xmlns:cx8="http://schemas.microsoft.com/office/drawing/2016/5/14/chartex" xmlns:mc="http://schemas.openxmlformats.org/markup-compatibility/2006" xmlns:aink="http://schemas.microsoft.com/office/drawing/2016/ink" xmlns:am3d="http://schemas.microsoft.com/office/drawing/2017/model3d" xmlns:o="urn:schemas-microsoft-com:office:office" xmlns:oel="http://schemas.microsoft.com/office/2019/extlst" xmlns:r="http://schemas.openxmlformats.org/officeDocument/2006/relationships" xmlns:m="http://schemas.openxmlformats.org/officeDocument/2006/math" xmlns:v="urn:schemas-microsoft-com:vml" xmlns:wp14="http://schemas.microsoft.com/office/word/2010/wordprocessingDrawing" xmlns:wp="http://schemas.openxmlformats.org/drawingml/2006/wordprocessingDrawing" xmlns:w10="urn:schemas-microsoft-com:office:word" xmlns:w="http://schemas.openxmlformats.org/wordprocessingml/2006/main" xmlns:w14="http://schemas.microsoft.com/office/word/2010/wordml" xmlns:w15="http://schemas.microsoft.com/office/word/2012/wordml" xmlns:w16cex="http://schemas.microsoft.com/office/word/2018/wordml/cex" xmlns:w16cid="http://schemas.microsoft.com/office/word/2016/wordml/cid" xmlns:w16="http://schemas.microsoft.com/office/word/2018/wordml" xmlns:w16du="http://schemas.microsoft.com/office/word/2023/wordml/word16du" xmlns:w16sdtdh="http://schemas.microsoft.com/office/word/2020/wordml/sdtdatahash" xmlns:w16se="http://schemas.microsoft.com/office/word/2015/wordml/symex" xmlns:wpg="http://schemas.microsoft.com/office/word/2010/wordprocessingGroup" xmlns:wpi="http://schemas.microsoft.com/office/word/2010/wordprocessingInk" xmlns:wne="http://schemas.microsoft.com/office/word/2006/wordml" xmlns:wps="http://schemas.microsoft.com/office/word/2010/wordprocessingShape" mc:Ignorable="w14 w15 w16se w16cid w16 w16cex w16sdtdh wp14">
   <w:p>
     <w:pPr>
       <w:pStyle w:val="Footer"/>
@@ -46333,7 +45427,7 @@
 </file>
 
 <file path=word/footer3.xml><?xml version="1.0" encoding="utf-8"?>
-<w:ftr xmlns:wpc="http://schemas.microsoft.com/office/word/2010/wordprocessingCanvas" xmlns:cx="http://schemas.microsoft.com/office/drawing/2014/chartex" xmlns:cx1="http://schemas.microsoft.com/office/drawing/2015/9/8/chartex" xmlns:cx2="http://schemas.microsoft.com/office/drawing/2015/10/21/chartex" xmlns:cx3="http://schemas.microsoft.com/office/drawing/2016/5/9/chartex" xmlns:cx4="http://schemas.microsoft.com/office/drawing/2016/5/10/chartex" xmlns:cx5="http://schemas.microsoft.com/office/drawing/2016/5/11/chartex" xmlns:cx6="http://schemas.microsoft.com/office/drawing/2016/5/12/chartex" xmlns:cx7="http://schemas.microsoft.com/office/drawing/2016/5/13/chartex" xmlns:cx8="http://schemas.microsoft.com/office/drawing/2016/5/14/chartex" xmlns:mc="http://schemas.openxmlformats.org/markup-compatibility/2006" xmlns:aink="http://schemas.microsoft.com/office/drawing/2016/ink" xmlns:am3d="http://schemas.microsoft.com/office/drawing/2017/model3d" xmlns:o="urn:schemas-microsoft-com:office:office" xmlns:oel="http://schemas.microsoft.com/office/2019/extlst" xmlns:r="http://schemas.openxmlformats.org/officeDocument/2006/relationships" xmlns:m="http://schemas.openxmlformats.org/officeDocument/2006/math" xmlns:v="urn:schemas-microsoft-com:vml" xmlns:wp14="http://schemas.microsoft.com/office/word/2010/wordprocessingDrawing" xmlns:wp="http://schemas.openxmlformats.org/drawingml/2006/wordprocessingDrawing" xmlns:w10="urn:schemas-microsoft-com:office:word" xmlns:w="http://schemas.openxmlformats.org/wordprocessingml/2006/main" xmlns:w14="http://schemas.microsoft.com/office/word/2010/wordml" xmlns:w15="http://schemas.microsoft.com/office/word/2012/wordml" xmlns:w16cex="http://schemas.microsoft.com/office/word/2018/wordml/cex" xmlns:w16cid="http://schemas.microsoft.com/office/word/2016/wordml/cid" xmlns:w16="http://schemas.microsoft.com/office/word/2018/wordml" xmlns:w16sdtdh="http://schemas.microsoft.com/office/word/2020/wordml/sdtdatahash" xmlns:w16se="http://schemas.microsoft.com/office/word/2015/wordml/symex" xmlns:wpg="http://schemas.microsoft.com/office/word/2010/wordprocessingGroup" xmlns:wpi="http://schemas.microsoft.com/office/word/2010/wordprocessingInk" xmlns:wne="http://schemas.microsoft.com/office/word/2006/wordml" xmlns:wps="http://schemas.microsoft.com/office/word/2010/wordprocessingShape" mc:Ignorable="w14 w15 w16se w16cid w16 w16cex w16sdtdh wp14">
+<w:ftr xmlns:wpc="http://schemas.microsoft.com/office/word/2010/wordprocessingCanvas" xmlns:cx="http://schemas.microsoft.com/office/drawing/2014/chartex" xmlns:cx1="http://schemas.microsoft.com/office/drawing/2015/9/8/chartex" xmlns:cx2="http://schemas.microsoft.com/office/drawing/2015/10/21/chartex" xmlns:cx3="http://schemas.microsoft.com/office/drawing/2016/5/9/chartex" xmlns:cx4="http://schemas.microsoft.com/office/drawing/2016/5/10/chartex" xmlns:cx5="http://schemas.microsoft.com/office/drawing/2016/5/11/chartex" xmlns:cx6="http://schemas.microsoft.com/office/drawing/2016/5/12/chartex" xmlns:cx7="http://schemas.microsoft.com/office/drawing/2016/5/13/chartex" xmlns:cx8="http://schemas.microsoft.com/office/drawing/2016/5/14/chartex" xmlns:mc="http://schemas.openxmlformats.org/markup-compatibility/2006" xmlns:aink="http://schemas.microsoft.com/office/drawing/2016/ink" xmlns:am3d="http://schemas.microsoft.com/office/drawing/2017/model3d" xmlns:o="urn:schemas-microsoft-com:office:office" xmlns:oel="http://schemas.microsoft.com/office/2019/extlst" xmlns:r="http://schemas.openxmlformats.org/officeDocument/2006/relationships" xmlns:m="http://schemas.openxmlformats.org/officeDocument/2006/math" xmlns:v="urn:schemas-microsoft-com:vml" xmlns:wp14="http://schemas.microsoft.com/office/word/2010/wordprocessingDrawing" xmlns:wp="http://schemas.openxmlformats.org/drawingml/2006/wordprocessingDrawing" xmlns:w10="urn:schemas-microsoft-com:office:word" xmlns:w="http://schemas.openxmlformats.org/wordprocessingml/2006/main" xmlns:w14="http://schemas.microsoft.com/office/word/2010/wordml" xmlns:w15="http://schemas.microsoft.com/office/word/2012/wordml" xmlns:w16cex="http://schemas.microsoft.com/office/word/2018/wordml/cex" xmlns:w16cid="http://schemas.microsoft.com/office/word/2016/wordml/cid" xmlns:w16="http://schemas.microsoft.com/office/word/2018/wordml" xmlns:w16du="http://schemas.microsoft.com/office/word/2023/wordml/word16du" xmlns:w16sdtdh="http://schemas.microsoft.com/office/word/2020/wordml/sdtdatahash" xmlns:w16se="http://schemas.microsoft.com/office/word/2015/wordml/symex" xmlns:wpg="http://schemas.microsoft.com/office/word/2010/wordprocessingGroup" xmlns:wpi="http://schemas.microsoft.com/office/word/2010/wordprocessingInk" xmlns:wne="http://schemas.microsoft.com/office/word/2006/wordml" xmlns:wps="http://schemas.microsoft.com/office/word/2010/wordprocessingShape" mc:Ignorable="w14 w15 w16se w16cid w16 w16cex w16sdtdh wp14">
   <w:p>
     <w:pPr>
       <w:pStyle w:val="Footer"/>
@@ -46343,7 +45437,7 @@
 </file>
 
 <file path=word/footnotes.xml><?xml version="1.0" encoding="utf-8"?>
-<w:footnotes xmlns:wpc="http://schemas.microsoft.com/office/word/2010/wordprocessingCanvas" xmlns:cx="http://schemas.microsoft.com/office/drawing/2014/chartex" xmlns:cx1="http://schemas.microsoft.com/office/drawing/2015/9/8/chartex" xmlns:cx2="http://schemas.microsoft.com/office/drawing/2015/10/21/chartex" xmlns:cx3="http://schemas.microsoft.com/office/drawing/2016/5/9/chartex" xmlns:cx4="http://schemas.microsoft.com/office/drawing/2016/5/10/chartex" xmlns:cx5="http://schemas.microsoft.com/office/drawing/2016/5/11/chartex" xmlns:cx6="http://schemas.microsoft.com/office/drawing/2016/5/12/chartex" xmlns:cx7="http://schemas.microsoft.com/office/drawing/2016/5/13/chartex" xmlns:cx8="http://schemas.microsoft.com/office/drawing/2016/5/14/chartex" xmlns:mc="http://schemas.openxmlformats.org/markup-compatibility/2006" xmlns:aink="http://schemas.microsoft.com/office/drawing/2016/ink" xmlns:am3d="http://schemas.microsoft.com/office/drawing/2017/model3d" xmlns:o="urn:schemas-microsoft-com:office:office" xmlns:oel="http://schemas.microsoft.com/office/2019/extlst" xmlns:r="http://schemas.openxmlformats.org/officeDocument/2006/relationships" xmlns:m="http://schemas.openxmlformats.org/officeDocument/2006/math" xmlns:v="urn:schemas-microsoft-com:vml" xmlns:wp14="http://schemas.microsoft.com/office/word/2010/wordprocessingDrawing" xmlns:wp="http://schemas.openxmlformats.org/drawingml/2006/wordprocessingDrawing" xmlns:w10="urn:schemas-microsoft-com:office:word" xmlns:w="http://schemas.openxmlformats.org/wordprocessingml/2006/main" xmlns:w14="http://schemas.microsoft.com/office/word/2010/wordml" xmlns:w15="http://schemas.microsoft.com/office/word/2012/wordml" xmlns:w16cex="http://schemas.microsoft.com/office/word/2018/wordml/cex" xmlns:w16cid="http://schemas.microsoft.com/office/word/2016/wordml/cid" xmlns:w16="http://schemas.microsoft.com/office/word/2018/wordml" xmlns:w16sdtdh="http://schemas.microsoft.com/office/word/2020/wordml/sdtdatahash" xmlns:w16se="http://schemas.microsoft.com/office/word/2015/wordml/symex" xmlns:wpg="http://schemas.microsoft.com/office/word/2010/wordprocessingGroup" xmlns:wpi="http://schemas.microsoft.com/office/word/2010/wordprocessingInk" xmlns:wne="http://schemas.microsoft.com/office/word/2006/wordml" xmlns:wps="http://schemas.microsoft.com/office/word/2010/wordprocessingShape" mc:Ignorable="w14 w15 w16se w16cid w16 w16cex w16sdtdh wp14">
+<w:footnotes xmlns:wpc="http://schemas.microsoft.com/office/word/2010/wordprocessingCanvas" xmlns:cx="http://schemas.microsoft.com/office/drawing/2014/chartex" xmlns:cx1="http://schemas.microsoft.com/office/drawing/2015/9/8/chartex" xmlns:cx2="http://schemas.microsoft.com/office/drawing/2015/10/21/chartex" xmlns:cx3="http://schemas.microsoft.com/office/drawing/2016/5/9/chartex" xmlns:cx4="http://schemas.microsoft.com/office/drawing/2016/5/10/chartex" xmlns:cx5="http://schemas.microsoft.com/office/drawing/2016/5/11/chartex" xmlns:cx6="http://schemas.microsoft.com/office/drawing/2016/5/12/chartex" xmlns:cx7="http://schemas.microsoft.com/office/drawing/2016/5/13/chartex" xmlns:cx8="http://schemas.microsoft.com/office/drawing/2016/5/14/chartex" xmlns:mc="http://schemas.openxmlformats.org/markup-compatibility/2006" xmlns:aink="http://schemas.microsoft.com/office/drawing/2016/ink" xmlns:am3d="http://schemas.microsoft.com/office/drawing/2017/model3d" xmlns:o="urn:schemas-microsoft-com:office:office" xmlns:oel="http://schemas.microsoft.com/office/2019/extlst" xmlns:r="http://schemas.openxmlformats.org/officeDocument/2006/relationships" xmlns:m="http://schemas.openxmlformats.org/officeDocument/2006/math" xmlns:v="urn:schemas-microsoft-com:vml" xmlns:wp14="http://schemas.microsoft.com/office/word/2010/wordprocessingDrawing" xmlns:wp="http://schemas.openxmlformats.org/drawingml/2006/wordprocessingDrawing" xmlns:w10="urn:schemas-microsoft-com:office:word" xmlns:w="http://schemas.openxmlformats.org/wordprocessingml/2006/main" xmlns:w14="http://schemas.microsoft.com/office/word/2010/wordml" xmlns:w15="http://schemas.microsoft.com/office/word/2012/wordml" xmlns:w16cex="http://schemas.microsoft.com/office/word/2018/wordml/cex" xmlns:w16cid="http://schemas.microsoft.com/office/word/2016/wordml/cid" xmlns:w16="http://schemas.microsoft.com/office/word/2018/wordml" xmlns:w16du="http://schemas.microsoft.com/office/word/2023/wordml/word16du" xmlns:w16sdtdh="http://schemas.microsoft.com/office/word/2020/wordml/sdtdatahash" xmlns:w16se="http://schemas.microsoft.com/office/word/2015/wordml/symex" xmlns:wpg="http://schemas.microsoft.com/office/word/2010/wordprocessingGroup" xmlns:wpi="http://schemas.microsoft.com/office/word/2010/wordprocessingInk" xmlns:wne="http://schemas.microsoft.com/office/word/2006/wordml" xmlns:wps="http://schemas.microsoft.com/office/word/2010/wordprocessingShape" mc:Ignorable="w14 w15 w16se w16cid w16 w16cex w16sdtdh wp14">
   <w:footnote w:type="separator" w:id="-1">
     <w:p>
       <w:r>
@@ -46362,16 +45456,11 @@
 </file>
 
 <file path=word/header1.xml><?xml version="1.0" encoding="utf-8"?>
-<w:hdr xmlns:wpc="http://schemas.microsoft.com/office/word/2010/wordprocessingCanvas" xmlns:cx="http://schemas.microsoft.com/office/drawing/2014/chartex" xmlns:cx1="http://schemas.microsoft.com/office/drawing/2015/9/8/chartex" xmlns:cx2="http://schemas.microsoft.com/office/drawing/2015/10/21/chartex" xmlns:cx3="http://schemas.microsoft.com/office/drawing/2016/5/9/chartex" xmlns:cx4="http://schemas.microsoft.com/office/drawing/2016/5/10/chartex" xmlns:cx5="http://schemas.microsoft.com/office/drawing/2016/5/11/chartex" xmlns:cx6="http://schemas.microsoft.com/office/drawing/2016/5/12/chartex" xmlns:cx7="http://schemas.microsoft.com/office/drawing/2016/5/13/chartex" xmlns:cx8="http://schemas.microsoft.com/office/drawing/2016/5/14/chartex" xmlns:mc="http://schemas.openxmlformats.org/markup-compatibility/2006" xmlns:aink="http://schemas.microsoft.com/office/drawing/2016/ink" xmlns:am3d="http://schemas.microsoft.com/office/drawing/2017/model3d" xmlns:o="urn:schemas-microsoft-com:office:office" xmlns:oel="http://schemas.microsoft.com/office/2019/extlst" xmlns:r="http://schemas.openxmlformats.org/officeDocument/2006/relationships" xmlns:m="http://schemas.openxmlformats.org/officeDocument/2006/math" xmlns:v="urn:schemas-microsoft-com:vml" xmlns:wp14="http://schemas.microsoft.com/office/word/2010/wordprocessingDrawing" xmlns:wp="http://schemas.openxmlformats.org/drawingml/2006/wordprocessingDrawing" xmlns:w10="urn:schemas-microsoft-com:office:word" xmlns:w="http://schemas.openxmlformats.org/wordprocessingml/2006/main" xmlns:w14="http://schemas.microsoft.com/office/word/2010/wordml" xmlns:w15="http://schemas.microsoft.com/office/word/2012/wordml" xmlns:w16cex="http://schemas.microsoft.com/office/word/2018/wordml/cex" xmlns:w16cid="http://schemas.microsoft.com/office/word/2016/wordml/cid" xmlns:w16="http://schemas.microsoft.com/office/word/2018/wordml" xmlns:w16sdtdh="http://schemas.microsoft.com/office/word/2020/wordml/sdtdatahash" xmlns:w16se="http://schemas.microsoft.com/office/word/2015/wordml/symex" xmlns:wpg="http://schemas.microsoft.com/office/word/2010/wordprocessingGroup" xmlns:wpi="http://schemas.microsoft.com/office/word/2010/wordprocessingInk" xmlns:wne="http://schemas.microsoft.com/office/word/2006/wordml" xmlns:wps="http://schemas.microsoft.com/office/word/2010/wordprocessingShape" mc:Ignorable="w14 w15 w16se w16cid w16 w16cex w16sdtdh wp14">
+<w:hdr xmlns:wpc="http://schemas.microsoft.com/office/word/2010/wordprocessingCanvas" xmlns:cx="http://schemas.microsoft.com/office/drawing/2014/chartex" xmlns:cx1="http://schemas.microsoft.com/office/drawing/2015/9/8/chartex" xmlns:cx2="http://schemas.microsoft.com/office/drawing/2015/10/21/chartex" xmlns:cx3="http://schemas.microsoft.com/office/drawing/2016/5/9/chartex" xmlns:cx4="http://schemas.microsoft.com/office/drawing/2016/5/10/chartex" xmlns:cx5="http://schemas.microsoft.com/office/drawing/2016/5/11/chartex" xmlns:cx6="http://schemas.microsoft.com/office/drawing/2016/5/12/chartex" xmlns:cx7="http://schemas.microsoft.com/office/drawing/2016/5/13/chartex" xmlns:cx8="http://schemas.microsoft.com/office/drawing/2016/5/14/chartex" xmlns:mc="http://schemas.openxmlformats.org/markup-compatibility/2006" xmlns:aink="http://schemas.microsoft.com/office/drawing/2016/ink" xmlns:am3d="http://schemas.microsoft.com/office/drawing/2017/model3d" xmlns:o="urn:schemas-microsoft-com:office:office" xmlns:oel="http://schemas.microsoft.com/office/2019/extlst" xmlns:r="http://schemas.openxmlformats.org/officeDocument/2006/relationships" xmlns:m="http://schemas.openxmlformats.org/officeDocument/2006/math" xmlns:v="urn:schemas-microsoft-com:vml" xmlns:wp14="http://schemas.microsoft.com/office/word/2010/wordprocessingDrawing" xmlns:wp="http://schemas.openxmlformats.org/drawingml/2006/wordprocessingDrawing" xmlns:w10="urn:schemas-microsoft-com:office:word" xmlns:w="http://schemas.openxmlformats.org/wordprocessingml/2006/main" xmlns:w14="http://schemas.microsoft.com/office/word/2010/wordml" xmlns:w15="http://schemas.microsoft.com/office/word/2012/wordml" xmlns:w16cex="http://schemas.microsoft.com/office/word/2018/wordml/cex" xmlns:w16cid="http://schemas.microsoft.com/office/word/2016/wordml/cid" xmlns:w16="http://schemas.microsoft.com/office/word/2018/wordml" xmlns:w16du="http://schemas.microsoft.com/office/word/2023/wordml/word16du" xmlns:w16sdtdh="http://schemas.microsoft.com/office/word/2020/wordml/sdtdatahash" xmlns:w16se="http://schemas.microsoft.com/office/word/2015/wordml/symex" xmlns:wpg="http://schemas.microsoft.com/office/word/2010/wordprocessingGroup" xmlns:wpi="http://schemas.microsoft.com/office/word/2010/wordprocessingInk" xmlns:wne="http://schemas.microsoft.com/office/word/2006/wordml" xmlns:wps="http://schemas.microsoft.com/office/word/2010/wordprocessingShape" mc:Ignorable="w14 w15 w16se w16cid w16 w16cex w16sdtdh wp14">
   <w:p>
     <w:pPr>
       <w:pStyle w:val="Header"/>
     </w:pPr>
-    <w:r>
-      <w:rPr>
-        <w:noProof/>
-      </w:rPr>
-    </w:r>
     <w:r>
       <w:rPr>
         <w:noProof/>
@@ -46413,16 +45502,11 @@
 </file>
 
 <file path=word/header2.xml><?xml version="1.0" encoding="utf-8"?>
-<w:hdr xmlns:wpc="http://schemas.microsoft.com/office/word/2010/wordprocessingCanvas" xmlns:cx="http://schemas.microsoft.com/office/drawing/2014/chartex" xmlns:cx1="http://schemas.microsoft.com/office/drawing/2015/9/8/chartex" xmlns:cx2="http://schemas.microsoft.com/office/drawing/2015/10/21/chartex" xmlns:cx3="http://schemas.microsoft.com/office/drawing/2016/5/9/chartex" xmlns:cx4="http://schemas.microsoft.com/office/drawing/2016/5/10/chartex" xmlns:cx5="http://schemas.microsoft.com/office/drawing/2016/5/11/chartex" xmlns:cx6="http://schemas.microsoft.com/office/drawing/2016/5/12/chartex" xmlns:cx7="http://schemas.microsoft.com/office/drawing/2016/5/13/chartex" xmlns:cx8="http://schemas.microsoft.com/office/drawing/2016/5/14/chartex" xmlns:mc="http://schemas.openxmlformats.org/markup-compatibility/2006" xmlns:aink="http://schemas.microsoft.com/office/drawing/2016/ink" xmlns:am3d="http://schemas.microsoft.com/office/drawing/2017/model3d" xmlns:o="urn:schemas-microsoft-com:office:office" xmlns:oel="http://schemas.microsoft.com/office/2019/extlst" xmlns:r="http://schemas.openxmlformats.org/officeDocument/2006/relationships" xmlns:m="http://schemas.openxmlformats.org/officeDocument/2006/math" xmlns:v="urn:schemas-microsoft-com:vml" xmlns:wp14="http://schemas.microsoft.com/office/word/2010/wordprocessingDrawing" xmlns:wp="http://schemas.openxmlformats.org/drawingml/2006/wordprocessingDrawing" xmlns:w10="urn:schemas-microsoft-com:office:word" xmlns:w="http://schemas.openxmlformats.org/wordprocessingml/2006/main" xmlns:w14="http://schemas.microsoft.com/office/word/2010/wordml" xmlns:w15="http://schemas.microsoft.com/office/word/2012/wordml" xmlns:w16cex="http://schemas.microsoft.com/office/word/2018/wordml/cex" xmlns:w16cid="http://schemas.microsoft.com/office/word/2016/wordml/cid" xmlns:w16="http://schemas.microsoft.com/office/word/2018/wordml" xmlns:w16sdtdh="http://schemas.microsoft.com/office/word/2020/wordml/sdtdatahash" xmlns:w16se="http://schemas.microsoft.com/office/word/2015/wordml/symex" xmlns:wpg="http://schemas.microsoft.com/office/word/2010/wordprocessingGroup" xmlns:wpi="http://schemas.microsoft.com/office/word/2010/wordprocessingInk" xmlns:wne="http://schemas.microsoft.com/office/word/2006/wordml" xmlns:wps="http://schemas.microsoft.com/office/word/2010/wordprocessingShape" mc:Ignorable="w14 w15 w16se w16cid w16 w16cex w16sdtdh wp14">
+<w:hdr xmlns:wpc="http://schemas.microsoft.com/office/word/2010/wordprocessingCanvas" xmlns:cx="http://schemas.microsoft.com/office/drawing/2014/chartex" xmlns:cx1="http://schemas.microsoft.com/office/drawing/2015/9/8/chartex" xmlns:cx2="http://schemas.microsoft.com/office/drawing/2015/10/21/chartex" xmlns:cx3="http://schemas.microsoft.com/office/drawing/2016/5/9/chartex" xmlns:cx4="http://schemas.microsoft.com/office/drawing/2016/5/10/chartex" xmlns:cx5="http://schemas.microsoft.com/office/drawing/2016/5/11/chartex" xmlns:cx6="http://schemas.microsoft.com/office/drawing/2016/5/12/chartex" xmlns:cx7="http://schemas.microsoft.com/office/drawing/2016/5/13/chartex" xmlns:cx8="http://schemas.microsoft.com/office/drawing/2016/5/14/chartex" xmlns:mc="http://schemas.openxmlformats.org/markup-compatibility/2006" xmlns:aink="http://schemas.microsoft.com/office/drawing/2016/ink" xmlns:am3d="http://schemas.microsoft.com/office/drawing/2017/model3d" xmlns:o="urn:schemas-microsoft-com:office:office" xmlns:oel="http://schemas.microsoft.com/office/2019/extlst" xmlns:r="http://schemas.openxmlformats.org/officeDocument/2006/relationships" xmlns:m="http://schemas.openxmlformats.org/officeDocument/2006/math" xmlns:v="urn:schemas-microsoft-com:vml" xmlns:wp14="http://schemas.microsoft.com/office/word/2010/wordprocessingDrawing" xmlns:wp="http://schemas.openxmlformats.org/drawingml/2006/wordprocessingDrawing" xmlns:w10="urn:schemas-microsoft-com:office:word" xmlns:w="http://schemas.openxmlformats.org/wordprocessingml/2006/main" xmlns:w14="http://schemas.microsoft.com/office/word/2010/wordml" xmlns:w15="http://schemas.microsoft.com/office/word/2012/wordml" xmlns:w16cex="http://schemas.microsoft.com/office/word/2018/wordml/cex" xmlns:w16cid="http://schemas.microsoft.com/office/word/2016/wordml/cid" xmlns:w16="http://schemas.microsoft.com/office/word/2018/wordml" xmlns:w16du="http://schemas.microsoft.com/office/word/2023/wordml/word16du" xmlns:w16sdtdh="http://schemas.microsoft.com/office/word/2020/wordml/sdtdatahash" xmlns:w16se="http://schemas.microsoft.com/office/word/2015/wordml/symex" xmlns:wpg="http://schemas.microsoft.com/office/word/2010/wordprocessingGroup" xmlns:wpi="http://schemas.microsoft.com/office/word/2010/wordprocessingInk" xmlns:wne="http://schemas.microsoft.com/office/word/2006/wordml" xmlns:wps="http://schemas.microsoft.com/office/word/2010/wordprocessingShape" mc:Ignorable="w14 w15 w16se w16cid w16 w16cex w16sdtdh wp14">
   <w:p>
     <w:pPr>
       <w:pStyle w:val="Header"/>
     </w:pPr>
-    <w:r>
-      <w:rPr>
-        <w:noProof/>
-      </w:rPr>
-    </w:r>
     <w:r>
       <w:rPr>
         <w:noProof/>
@@ -46464,16 +45548,11 @@
 </file>
 
 <file path=word/header3.xml><?xml version="1.0" encoding="utf-8"?>
-<w:hdr xmlns:wpc="http://schemas.microsoft.com/office/word/2010/wordprocessingCanvas" xmlns:cx="http://schemas.microsoft.com/office/drawing/2014/chartex" xmlns:cx1="http://schemas.microsoft.com/office/drawing/2015/9/8/chartex" xmlns:cx2="http://schemas.microsoft.com/office/drawing/2015/10/21/chartex" xmlns:cx3="http://schemas.microsoft.com/office/drawing/2016/5/9/chartex" xmlns:cx4="http://schemas.microsoft.com/office/drawing/2016/5/10/chartex" xmlns:cx5="http://schemas.microsoft.com/office/drawing/2016/5/11/chartex" xmlns:cx6="http://schemas.microsoft.com/office/drawing/2016/5/12/chartex" xmlns:cx7="http://schemas.microsoft.com/office/drawing/2016/5/13/chartex" xmlns:cx8="http://schemas.microsoft.com/office/drawing/2016/5/14/chartex" xmlns:mc="http://schemas.openxmlformats.org/markup-compatibility/2006" xmlns:aink="http://schemas.microsoft.com/office/drawing/2016/ink" xmlns:am3d="http://schemas.microsoft.com/office/drawing/2017/model3d" xmlns:o="urn:schemas-microsoft-com:office:office" xmlns:oel="http://schemas.microsoft.com/office/2019/extlst" xmlns:r="http://schemas.openxmlformats.org/officeDocument/2006/relationships" xmlns:m="http://schemas.openxmlformats.org/officeDocument/2006/math" xmlns:v="urn:schemas-microsoft-com:vml" xmlns:wp14="http://schemas.microsoft.com/office/word/2010/wordprocessingDrawing" xmlns:wp="http://schemas.openxmlformats.org/drawingml/2006/wordprocessingDrawing" xmlns:w10="urn:schemas-microsoft-com:office:word" xmlns:w="http://schemas.openxmlformats.org/wordprocessingml/2006/main" xmlns:w14="http://schemas.microsoft.com/office/word/2010/wordml" xmlns:w15="http://schemas.microsoft.com/office/word/2012/wordml" xmlns:w16cex="http://schemas.microsoft.com/office/word/2018/wordml/cex" xmlns:w16cid="http://schemas.microsoft.com/office/word/2016/wordml/cid" xmlns:w16="http://schemas.microsoft.com/office/word/2018/wordml" xmlns:w16sdtdh="http://schemas.microsoft.com/office/word/2020/wordml/sdtdatahash" xmlns:w16se="http://schemas.microsoft.com/office/word/2015/wordml/symex" xmlns:wpg="http://schemas.microsoft.com/office/word/2010/wordprocessingGroup" xmlns:wpi="http://schemas.microsoft.com/office/word/2010/wordprocessingInk" xmlns:wne="http://schemas.microsoft.com/office/word/2006/wordml" xmlns:wps="http://schemas.microsoft.com/office/word/2010/wordprocessingShape" mc:Ignorable="w14 w15 w16se w16cid w16 w16cex w16sdtdh wp14">
+<w:hdr xmlns:wpc="http://schemas.microsoft.com/office/word/2010/wordprocessingCanvas" xmlns:cx="http://schemas.microsoft.com/office/drawing/2014/chartex" xmlns:cx1="http://schemas.microsoft.com/office/drawing/2015/9/8/chartex" xmlns:cx2="http://schemas.microsoft.com/office/drawing/2015/10/21/chartex" xmlns:cx3="http://schemas.microsoft.com/office/drawing/2016/5/9/chartex" xmlns:cx4="http://schemas.microsoft.com/office/drawing/2016/5/10/chartex" xmlns:cx5="http://schemas.microsoft.com/office/drawing/2016/5/11/chartex" xmlns:cx6="http://schemas.microsoft.com/office/drawing/2016/5/12/chartex" xmlns:cx7="http://schemas.microsoft.com/office/drawing/2016/5/13/chartex" xmlns:cx8="http://schemas.microsoft.com/office/drawing/2016/5/14/chartex" xmlns:mc="http://schemas.openxmlformats.org/markup-compatibility/2006" xmlns:aink="http://schemas.microsoft.com/office/drawing/2016/ink" xmlns:am3d="http://schemas.microsoft.com/office/drawing/2017/model3d" xmlns:o="urn:schemas-microsoft-com:office:office" xmlns:oel="http://schemas.microsoft.com/office/2019/extlst" xmlns:r="http://schemas.openxmlformats.org/officeDocument/2006/relationships" xmlns:m="http://schemas.openxmlformats.org/officeDocument/2006/math" xmlns:v="urn:schemas-microsoft-com:vml" xmlns:wp14="http://schemas.microsoft.com/office/word/2010/wordprocessingDrawing" xmlns:wp="http://schemas.openxmlformats.org/drawingml/2006/wordprocessingDrawing" xmlns:w10="urn:schemas-microsoft-com:office:word" xmlns:w="http://schemas.openxmlformats.org/wordprocessingml/2006/main" xmlns:w14="http://schemas.microsoft.com/office/word/2010/wordml" xmlns:w15="http://schemas.microsoft.com/office/word/2012/wordml" xmlns:w16cex="http://schemas.microsoft.com/office/word/2018/wordml/cex" xmlns:w16cid="http://schemas.microsoft.com/office/word/2016/wordml/cid" xmlns:w16="http://schemas.microsoft.com/office/word/2018/wordml" xmlns:w16du="http://schemas.microsoft.com/office/word/2023/wordml/word16du" xmlns:w16sdtdh="http://schemas.microsoft.com/office/word/2020/wordml/sdtdatahash" xmlns:w16se="http://schemas.microsoft.com/office/word/2015/wordml/symex" xmlns:wpg="http://schemas.microsoft.com/office/word/2010/wordprocessingGroup" xmlns:wpi="http://schemas.microsoft.com/office/word/2010/wordprocessingInk" xmlns:wne="http://schemas.microsoft.com/office/word/2006/wordml" xmlns:wps="http://schemas.microsoft.com/office/word/2010/wordprocessingShape" mc:Ignorable="w14 w15 w16se w16cid w16 w16cex w16sdtdh wp14">
   <w:p>
     <w:pPr>
       <w:pStyle w:val="Header"/>
     </w:pPr>
-    <w:r>
-      <w:rPr>
-        <w:noProof/>
-      </w:rPr>
-    </w:r>
     <w:r>
       <w:rPr>
         <w:noProof/>
@@ -46515,7 +45594,7 @@
 </file>
 
 <file path=word/numbering.xml><?xml version="1.0" encoding="utf-8"?>
-<w:numbering xmlns:wpc="http://schemas.microsoft.com/office/word/2010/wordprocessingCanvas" xmlns:cx="http://schemas.microsoft.com/office/drawing/2014/chartex" xmlns:cx1="http://schemas.microsoft.com/office/drawing/2015/9/8/chartex" xmlns:cx2="http://schemas.microsoft.com/office/drawing/2015/10/21/chartex" xmlns:cx3="http://schemas.microsoft.com/office/drawing/2016/5/9/chartex" xmlns:cx4="http://schemas.microsoft.com/office/drawing/2016/5/10/chartex" xmlns:cx5="http://schemas.microsoft.com/office/drawing/2016/5/11/chartex" xmlns:cx6="http://schemas.microsoft.com/office/drawing/2016/5/12/chartex" xmlns:cx7="http://schemas.microsoft.com/office/drawing/2016/5/13/chartex" xmlns:cx8="http://schemas.microsoft.com/office/drawing/2016/5/14/chartex" xmlns:mc="http://schemas.openxmlformats.org/markup-compatibility/2006" xmlns:aink="http://schemas.microsoft.com/office/drawing/2016/ink" xmlns:am3d="http://schemas.microsoft.com/office/drawing/2017/model3d" xmlns:o="urn:schemas-microsoft-com:office:office" xmlns:oel="http://schemas.microsoft.com/office/2019/extlst" xmlns:r="http://schemas.openxmlformats.org/officeDocument/2006/relationships" xmlns:m="http://schemas.openxmlformats.org/officeDocument/2006/math" xmlns:v="urn:schemas-microsoft-com:vml" xmlns:wp14="http://schemas.microsoft.com/office/word/2010/wordprocessingDrawing" xmlns:wp="http://schemas.openxmlformats.org/drawingml/2006/wordprocessingDrawing" xmlns:w10="urn:schemas-microsoft-com:office:word" xmlns:w="http://schemas.openxmlformats.org/wordprocessingml/2006/main" xmlns:w14="http://schemas.microsoft.com/office/word/2010/wordml" xmlns:w15="http://schemas.microsoft.com/office/word/2012/wordml" xmlns:w16cex="http://schemas.microsoft.com/office/word/2018/wordml/cex" xmlns:w16cid="http://schemas.microsoft.com/office/word/2016/wordml/cid" xmlns:w16="http://schemas.microsoft.com/office/word/2018/wordml" xmlns:w16sdtdh="http://schemas.microsoft.com/office/word/2020/wordml/sdtdatahash" xmlns:w16se="http://schemas.microsoft.com/office/word/2015/wordml/symex" xmlns:wpg="http://schemas.microsoft.com/office/word/2010/wordprocessingGroup" xmlns:wpi="http://schemas.microsoft.com/office/word/2010/wordprocessingInk" xmlns:wne="http://schemas.microsoft.com/office/word/2006/wordml" xmlns:wps="http://schemas.microsoft.com/office/word/2010/wordprocessingShape" mc:Ignorable="w14 w15 w16se w16cid w16 w16cex w16sdtdh wp14">
+<w:numbering xmlns:wpc="http://schemas.microsoft.com/office/word/2010/wordprocessingCanvas" xmlns:cx="http://schemas.microsoft.com/office/drawing/2014/chartex" xmlns:cx1="http://schemas.microsoft.com/office/drawing/2015/9/8/chartex" xmlns:cx2="http://schemas.microsoft.com/office/drawing/2015/10/21/chartex" xmlns:cx3="http://schemas.microsoft.com/office/drawing/2016/5/9/chartex" xmlns:cx4="http://schemas.microsoft.com/office/drawing/2016/5/10/chartex" xmlns:cx5="http://schemas.microsoft.com/office/drawing/2016/5/11/chartex" xmlns:cx6="http://schemas.microsoft.com/office/drawing/2016/5/12/chartex" xmlns:cx7="http://schemas.microsoft.com/office/drawing/2016/5/13/chartex" xmlns:cx8="http://schemas.microsoft.com/office/drawing/2016/5/14/chartex" xmlns:mc="http://schemas.openxmlformats.org/markup-compatibility/2006" xmlns:aink="http://schemas.microsoft.com/office/drawing/2016/ink" xmlns:am3d="http://schemas.microsoft.com/office/drawing/2017/model3d" xmlns:o="urn:schemas-microsoft-com:office:office" xmlns:oel="http://schemas.microsoft.com/office/2019/extlst" xmlns:r="http://schemas.openxmlformats.org/officeDocument/2006/relationships" xmlns:m="http://schemas.openxmlformats.org/officeDocument/2006/math" xmlns:v="urn:schemas-microsoft-com:vml" xmlns:wp14="http://schemas.microsoft.com/office/word/2010/wordprocessingDrawing" xmlns:wp="http://schemas.openxmlformats.org/drawingml/2006/wordprocessingDrawing" xmlns:w10="urn:schemas-microsoft-com:office:word" xmlns:w="http://schemas.openxmlformats.org/wordprocessingml/2006/main" xmlns:w14="http://schemas.microsoft.com/office/word/2010/wordml" xmlns:w15="http://schemas.microsoft.com/office/word/2012/wordml" xmlns:w16cex="http://schemas.microsoft.com/office/word/2018/wordml/cex" xmlns:w16cid="http://schemas.microsoft.com/office/word/2016/wordml/cid" xmlns:w16="http://schemas.microsoft.com/office/word/2018/wordml" xmlns:w16du="http://schemas.microsoft.com/office/word/2023/wordml/word16du" xmlns:w16sdtdh="http://schemas.microsoft.com/office/word/2020/wordml/sdtdatahash" xmlns:w16se="http://schemas.microsoft.com/office/word/2015/wordml/symex" xmlns:wpg="http://schemas.microsoft.com/office/word/2010/wordprocessingGroup" xmlns:wpi="http://schemas.microsoft.com/office/word/2010/wordprocessingInk" xmlns:wne="http://schemas.microsoft.com/office/word/2006/wordml" xmlns:wps="http://schemas.microsoft.com/office/word/2010/wordprocessingShape" mc:Ignorable="w14 w15 w16se w16cid w16 w16cex w16sdtdh wp14">
   <w:abstractNum w:abstractNumId="0" w15:restartNumberingAfterBreak="0">
     <w:nsid w:val="0B5F5A2C"/>
     <w:multiLevelType w:val="hybridMultilevel"/>
@@ -49489,7 +48568,6 @@
 <ds:datastoreItem xmlns:ds="http://schemas.openxmlformats.org/officeDocument/2006/customXml" ds:itemID="{51102A17-EF23-4EE7-AB82-2C26570BF0BC}">
   <ds:schemaRefs>
     <ds:schemaRef ds:uri="http://schemas.openxmlformats.org/officeDocument/2006/bibliography"/>
-    <ds:schemaRef ds:uri="http://www.w3.org/2000/xmlns/"/>
   </ds:schemaRefs>
 </ds:datastoreItem>
 </file>
</xml_diff>